<commit_message>
fixed bug in reading AWU tabfiles
</commit_message>
<xml_diff>
--- a/Examples/AgWaterUse/Input_instructions_AWU.docx
+++ b/Examples/AgWaterUse/Input_instructions_AWU.docx
@@ -3320,8 +3320,783 @@
           <w:rStyle w:val="Red"/>
           <w:color w:val="auto"/>
         </w:rPr>
-        <w:t>_</w:t>
-      </w:r>
+        <w:t>_WELL</w:t>
+      </w:r>
+      <w:r>
+        <w:rPr>
+          <w:rStyle w:val="Red"/>
+          <w:color w:val="auto"/>
+        </w:rPr>
+        <w:tab/>
+      </w:r>
+      <w:r>
+        <w:rPr>
+          <w:rStyle w:val="Red"/>
+          <w:color w:val="auto"/>
+        </w:rPr>
+        <w:t>An optional character variable</w:t>
+      </w:r>
+      <w:r>
+        <w:rPr>
+          <w:rStyle w:val="Red"/>
+          <w:color w:val="auto"/>
+        </w:rPr>
+        <w:t xml:space="preserve"> for outputting well pumping rates used for irrigation.</w:t>
+      </w:r>
+    </w:p>
+    <w:p>
+      <w:pPr>
+        <w:ind w:left="2160" w:hanging="2160"/>
+        <w:rPr>
+          <w:rStyle w:val="Red"/>
+          <w:color w:val="auto"/>
+        </w:rPr>
+      </w:pPr>
+    </w:p>
+    <w:p>
+      <w:pPr>
+        <w:ind w:left="2160" w:hanging="2160"/>
+        <w:rPr>
+          <w:rStyle w:val="Red"/>
+          <w:color w:val="auto"/>
+        </w:rPr>
+      </w:pPr>
+      <w:proofErr w:type="spellStart"/>
+      <w:r>
+        <w:rPr>
+          <w:rStyle w:val="Red"/>
+          <w:color w:val="auto"/>
+        </w:rPr>
+        <w:lastRenderedPageBreak/>
+        <w:t>Numtimeserieswell</w:t>
+      </w:r>
+      <w:proofErr w:type="spellEnd"/>
+      <w:r>
+        <w:rPr>
+          <w:rStyle w:val="Red"/>
+          <w:color w:val="auto"/>
+        </w:rPr>
+        <w:tab/>
+        <w:t>An optional integer variable that is the number of time series output files used for writing information for wells used for irrigation.</w:t>
+      </w:r>
+    </w:p>
+    <w:p>
+      <w:pPr>
+        <w:ind w:left="2160" w:hanging="2160"/>
+        <w:rPr>
+          <w:rStyle w:val="Red"/>
+          <w:color w:val="auto"/>
+        </w:rPr>
+      </w:pPr>
+    </w:p>
+    <w:p>
+      <w:pPr>
+        <w:ind w:left="2160" w:hanging="2160"/>
+        <w:rPr>
+          <w:rStyle w:val="Red"/>
+          <w:color w:val="auto"/>
+        </w:rPr>
+      </w:pPr>
+    </w:p>
+    <w:p>
+      <w:pPr>
+        <w:ind w:left="2160" w:hanging="2160"/>
+        <w:rPr>
+          <w:rStyle w:val="Red"/>
+          <w:color w:val="auto"/>
+        </w:rPr>
+      </w:pPr>
+      <w:r>
+        <w:rPr>
+          <w:rStyle w:val="Red"/>
+          <w:color w:val="auto"/>
+        </w:rPr>
+        <w:t>END</w:t>
+      </w:r>
+      <w:r>
+        <w:rPr>
+          <w:rStyle w:val="Red"/>
+          <w:color w:val="auto"/>
+        </w:rPr>
+        <w:tab/>
+        <w:t>C</w:t>
+      </w:r>
+      <w:r>
+        <w:rPr>
+          <w:rStyle w:val="Red"/>
+          <w:color w:val="auto"/>
+        </w:rPr>
+        <w:t>haracter variable</w:t>
+      </w:r>
+      <w:r>
+        <w:rPr>
+          <w:rStyle w:val="Red"/>
+          <w:color w:val="auto"/>
+        </w:rPr>
+        <w:t xml:space="preserve"> specified to indicate the end of the key word options</w:t>
+      </w:r>
+      <w:r>
+        <w:rPr>
+          <w:rStyle w:val="Red"/>
+          <w:color w:val="auto"/>
+        </w:rPr>
+        <w:t>.</w:t>
+      </w:r>
+      <w:r>
+        <w:rPr>
+          <w:rStyle w:val="Red"/>
+          <w:color w:val="auto"/>
+        </w:rPr>
+        <w:t xml:space="preserve"> </w:t>
+      </w:r>
+      <w:r>
+        <w:rPr>
+          <w:rStyle w:val="Red"/>
+          <w:color w:val="auto"/>
+        </w:rPr>
+        <w:t xml:space="preserve"> </w:t>
+      </w:r>
+    </w:p>
+    <w:p>
+      <w:pPr>
+        <w:ind w:left="2160" w:hanging="2160"/>
+        <w:rPr>
+          <w:rStyle w:val="Red"/>
+          <w:color w:val="auto"/>
+        </w:rPr>
+      </w:pPr>
+    </w:p>
+    <w:p>
+      <w:pPr>
+        <w:ind w:left="2160" w:hanging="2160"/>
+        <w:rPr>
+          <w:rStyle w:val="Red"/>
+          <w:color w:val="auto"/>
+        </w:rPr>
+      </w:pPr>
+    </w:p>
+    <w:p>
+      <w:pPr>
+        <w:rPr>
+          <w:rStyle w:val="Red"/>
+          <w:color w:val="auto"/>
+        </w:rPr>
+      </w:pPr>
+      <w:r>
+        <w:rPr>
+          <w:rStyle w:val="Red"/>
+          <w:color w:val="auto"/>
+        </w:rPr>
+        <w:t>Time series data can be written to separate formatted output files for selected SFR2 segments and AWU wells used for irrigation. This files are of type “Data” and must be inc</w:t>
+      </w:r>
+      <w:r>
+        <w:rPr>
+          <w:rStyle w:val="Red"/>
+          <w:color w:val="auto"/>
+        </w:rPr>
+        <w:t>luded in the MODFLOW Name file.</w:t>
+      </w:r>
+    </w:p>
+    <w:p>
+      <w:pPr>
+        <w:ind w:left="2160" w:hanging="2160"/>
+        <w:rPr>
+          <w:rStyle w:val="Red"/>
+          <w:color w:val="auto"/>
+        </w:rPr>
+      </w:pPr>
+    </w:p>
+    <w:p>
+      <w:pPr>
+        <w:rPr>
+          <w:rStyle w:val="Red"/>
+          <w:color w:val="auto"/>
+        </w:rPr>
+      </w:pPr>
+      <w:r>
+        <w:rPr>
+          <w:rStyle w:val="Red"/>
+          <w:color w:val="auto"/>
+        </w:rPr>
+        <w:t>[TIME SERIES]</w:t>
+      </w:r>
+    </w:p>
+    <w:p>
+      <w:pPr>
+        <w:rPr>
+          <w:rStyle w:val="Red"/>
+          <w:color w:val="auto"/>
+        </w:rPr>
+      </w:pPr>
+    </w:p>
+    <w:p>
+      <w:pPr>
+        <w:rPr>
+          <w:rStyle w:val="Red"/>
+          <w:color w:val="auto"/>
+        </w:rPr>
+      </w:pPr>
+      <w:r>
+        <w:rPr>
+          <w:rStyle w:val="Red"/>
+          <w:color w:val="auto"/>
+        </w:rPr>
+        <w:t>[SFR</w:t>
+      </w:r>
+      <w:r>
+        <w:rPr>
+          <w:rStyle w:val="Red"/>
+          <w:color w:val="auto"/>
+        </w:rPr>
+        <w:tab/>
+        <w:t>Segmentnum</w:t>
+      </w:r>
+      <w:r>
+        <w:rPr>
+          <w:rStyle w:val="Red"/>
+          <w:color w:val="auto"/>
+          <w:vertAlign w:val="subscript"/>
+        </w:rPr>
+        <w:t>1</w:t>
+      </w:r>
+      <w:r>
+        <w:rPr>
+          <w:rStyle w:val="Red"/>
+          <w:color w:val="auto"/>
+        </w:rPr>
+        <w:tab/>
+      </w:r>
+      <w:r>
+        <w:rPr>
+          <w:rStyle w:val="Red"/>
+          <w:color w:val="auto"/>
+        </w:rPr>
+        <w:tab/>
+        <w:t>Unit_sfr</w:t>
+      </w:r>
+      <w:r>
+        <w:rPr>
+          <w:rStyle w:val="Red"/>
+          <w:color w:val="auto"/>
+          <w:vertAlign w:val="subscript"/>
+        </w:rPr>
+        <w:t>1</w:t>
+      </w:r>
+      <w:r>
+        <w:rPr>
+          <w:rStyle w:val="Red"/>
+          <w:color w:val="auto"/>
+        </w:rPr>
+        <w:t>]</w:t>
+      </w:r>
+    </w:p>
+    <w:p>
+      <w:pPr>
+        <w:rPr>
+          <w:rStyle w:val="Red"/>
+          <w:color w:val="auto"/>
+        </w:rPr>
+      </w:pPr>
+      <w:r>
+        <w:rPr>
+          <w:rStyle w:val="Red"/>
+          <w:color w:val="auto"/>
+        </w:rPr>
+        <w:t>.</w:t>
+      </w:r>
+    </w:p>
+    <w:p>
+      <w:pPr>
+        <w:rPr>
+          <w:rStyle w:val="Red"/>
+          <w:color w:val="auto"/>
+        </w:rPr>
+      </w:pPr>
+      <w:r>
+        <w:rPr>
+          <w:rStyle w:val="Red"/>
+          <w:color w:val="auto"/>
+        </w:rPr>
+        <w:t>.</w:t>
+      </w:r>
+    </w:p>
+    <w:p>
+      <w:pPr>
+        <w:rPr>
+          <w:rStyle w:val="Red"/>
+          <w:color w:val="auto"/>
+        </w:rPr>
+      </w:pPr>
+      <w:r>
+        <w:rPr>
+          <w:rStyle w:val="Red"/>
+          <w:color w:val="auto"/>
+        </w:rPr>
+        <w:t>.</w:t>
+      </w:r>
+    </w:p>
+    <w:p>
+      <w:pPr>
+        <w:rPr>
+          <w:rStyle w:val="Red"/>
+          <w:color w:val="auto"/>
+        </w:rPr>
+      </w:pPr>
+      <w:r>
+        <w:rPr>
+          <w:rStyle w:val="Red"/>
+          <w:color w:val="auto"/>
+        </w:rPr>
+        <w:t>[SFR</w:t>
+      </w:r>
+      <w:r>
+        <w:rPr>
+          <w:rStyle w:val="Red"/>
+          <w:color w:val="auto"/>
+        </w:rPr>
+        <w:tab/>
+      </w:r>
+      <w:proofErr w:type="spellStart"/>
+      <w:r>
+        <w:rPr>
+          <w:rStyle w:val="Red"/>
+          <w:color w:val="auto"/>
+        </w:rPr>
+        <w:t>Segmentnum</w:t>
+      </w:r>
+      <w:r>
+        <w:rPr>
+          <w:rStyle w:val="Red"/>
+          <w:color w:val="auto"/>
+          <w:vertAlign w:val="subscript"/>
+        </w:rPr>
+        <w:t>numtimeseriessfr</w:t>
+      </w:r>
+      <w:proofErr w:type="spellEnd"/>
+      <w:r>
+        <w:rPr>
+          <w:rStyle w:val="Red"/>
+          <w:color w:val="auto"/>
+        </w:rPr>
+        <w:tab/>
+      </w:r>
+      <w:r>
+        <w:rPr>
+          <w:rStyle w:val="Red"/>
+          <w:color w:val="auto"/>
+        </w:rPr>
+        <w:tab/>
+      </w:r>
+      <w:proofErr w:type="spellStart"/>
+      <w:r>
+        <w:rPr>
+          <w:rStyle w:val="Red"/>
+          <w:color w:val="auto"/>
+        </w:rPr>
+        <w:t>Unit_sfr</w:t>
+      </w:r>
+      <w:r>
+        <w:rPr>
+          <w:rStyle w:val="Red"/>
+          <w:color w:val="auto"/>
+          <w:vertAlign w:val="subscript"/>
+        </w:rPr>
+        <w:t>numtimeseriessfr</w:t>
+      </w:r>
+      <w:proofErr w:type="spellEnd"/>
+      <w:r>
+        <w:rPr>
+          <w:rStyle w:val="Red"/>
+          <w:color w:val="auto"/>
+        </w:rPr>
+        <w:t>]</w:t>
+      </w:r>
+    </w:p>
+    <w:p>
+      <w:pPr>
+        <w:rPr>
+          <w:rStyle w:val="Red"/>
+          <w:color w:val="auto"/>
+        </w:rPr>
+      </w:pPr>
+    </w:p>
+    <w:p>
+      <w:pPr>
+        <w:rPr>
+          <w:rStyle w:val="Red"/>
+          <w:color w:val="auto"/>
+        </w:rPr>
+      </w:pPr>
+      <w:r>
+        <w:rPr>
+          <w:rStyle w:val="Red"/>
+          <w:color w:val="auto"/>
+        </w:rPr>
+        <w:t>[WELL</w:t>
+      </w:r>
+      <w:r>
+        <w:rPr>
+          <w:rStyle w:val="Red"/>
+          <w:color w:val="auto"/>
+        </w:rPr>
+        <w:tab/>
+        <w:t>Wellnum</w:t>
+      </w:r>
+      <w:r>
+        <w:rPr>
+          <w:rStyle w:val="Red"/>
+          <w:color w:val="auto"/>
+          <w:vertAlign w:val="subscript"/>
+        </w:rPr>
+        <w:t>1</w:t>
+      </w:r>
+      <w:r>
+        <w:rPr>
+          <w:rStyle w:val="Red"/>
+          <w:color w:val="auto"/>
+        </w:rPr>
+        <w:tab/>
+      </w:r>
+      <w:r>
+        <w:rPr>
+          <w:rStyle w:val="Red"/>
+          <w:color w:val="auto"/>
+        </w:rPr>
+        <w:tab/>
+        <w:t>Unit_well</w:t>
+      </w:r>
+      <w:r>
+        <w:rPr>
+          <w:rStyle w:val="Red"/>
+          <w:color w:val="auto"/>
+          <w:vertAlign w:val="subscript"/>
+        </w:rPr>
+        <w:t>1</w:t>
+      </w:r>
+      <w:r>
+        <w:rPr>
+          <w:rStyle w:val="Red"/>
+          <w:color w:val="auto"/>
+        </w:rPr>
+        <w:t>]</w:t>
+      </w:r>
+    </w:p>
+    <w:p>
+      <w:pPr>
+        <w:rPr>
+          <w:rStyle w:val="Red"/>
+          <w:color w:val="auto"/>
+        </w:rPr>
+      </w:pPr>
+      <w:r>
+        <w:rPr>
+          <w:rStyle w:val="Red"/>
+          <w:color w:val="auto"/>
+        </w:rPr>
+        <w:t>.</w:t>
+      </w:r>
+    </w:p>
+    <w:p>
+      <w:pPr>
+        <w:rPr>
+          <w:rStyle w:val="Red"/>
+          <w:color w:val="auto"/>
+        </w:rPr>
+      </w:pPr>
+      <w:r>
+        <w:rPr>
+          <w:rStyle w:val="Red"/>
+          <w:color w:val="auto"/>
+        </w:rPr>
+        <w:t>.</w:t>
+      </w:r>
+    </w:p>
+    <w:p>
+      <w:pPr>
+        <w:rPr>
+          <w:rStyle w:val="Red"/>
+          <w:color w:val="auto"/>
+        </w:rPr>
+      </w:pPr>
+      <w:r>
+        <w:rPr>
+          <w:rStyle w:val="Red"/>
+          <w:color w:val="auto"/>
+        </w:rPr>
+        <w:t>.</w:t>
+      </w:r>
+    </w:p>
+    <w:p>
+      <w:pPr>
+        <w:rPr>
+          <w:rStyle w:val="Red"/>
+          <w:color w:val="auto"/>
+        </w:rPr>
+      </w:pPr>
+      <w:r>
+        <w:rPr>
+          <w:rStyle w:val="Red"/>
+          <w:color w:val="auto"/>
+        </w:rPr>
+        <w:t>[WELL</w:t>
+      </w:r>
+      <w:r>
+        <w:rPr>
+          <w:rStyle w:val="Red"/>
+          <w:color w:val="auto"/>
+        </w:rPr>
+        <w:tab/>
+      </w:r>
+      <w:proofErr w:type="spellStart"/>
+      <w:r>
+        <w:rPr>
+          <w:rStyle w:val="Red"/>
+          <w:color w:val="auto"/>
+        </w:rPr>
+        <w:t>Wellnum</w:t>
+      </w:r>
+      <w:r>
+        <w:rPr>
+          <w:rStyle w:val="Red"/>
+          <w:color w:val="auto"/>
+          <w:vertAlign w:val="subscript"/>
+        </w:rPr>
+        <w:t>numtimeserieswell</w:t>
+      </w:r>
+      <w:proofErr w:type="spellEnd"/>
+      <w:r>
+        <w:rPr>
+          <w:rStyle w:val="Red"/>
+          <w:color w:val="auto"/>
+        </w:rPr>
+        <w:tab/>
+      </w:r>
+      <w:r>
+        <w:rPr>
+          <w:rStyle w:val="Red"/>
+          <w:color w:val="auto"/>
+        </w:rPr>
+        <w:tab/>
+      </w:r>
+      <w:proofErr w:type="spellStart"/>
+      <w:r>
+        <w:rPr>
+          <w:rStyle w:val="Red"/>
+          <w:color w:val="auto"/>
+        </w:rPr>
+        <w:t>Unit_sfr</w:t>
+      </w:r>
+      <w:r>
+        <w:rPr>
+          <w:rStyle w:val="Red"/>
+          <w:color w:val="auto"/>
+          <w:vertAlign w:val="subscript"/>
+        </w:rPr>
+        <w:t>numtimeserieswell</w:t>
+      </w:r>
+      <w:proofErr w:type="spellEnd"/>
+      <w:r>
+        <w:rPr>
+          <w:rStyle w:val="Red"/>
+          <w:color w:val="auto"/>
+        </w:rPr>
+        <w:t>]</w:t>
+      </w:r>
+    </w:p>
+    <w:p>
+      <w:pPr>
+        <w:rPr>
+          <w:rStyle w:val="Red"/>
+          <w:color w:val="auto"/>
+        </w:rPr>
+      </w:pPr>
+    </w:p>
+    <w:p>
+      <w:pPr>
+        <w:rPr>
+          <w:rStyle w:val="Red"/>
+          <w:color w:val="auto"/>
+        </w:rPr>
+      </w:pPr>
+      <w:r>
+        <w:rPr>
+          <w:rStyle w:val="Red"/>
+          <w:color w:val="auto"/>
+        </w:rPr>
+        <w:t>[END]</w:t>
+      </w:r>
+    </w:p>
+    <w:p>
+      <w:pPr>
+        <w:rPr>
+          <w:rStyle w:val="Red"/>
+          <w:color w:val="auto"/>
+        </w:rPr>
+      </w:pPr>
+    </w:p>
+    <w:p>
+      <w:pPr>
+        <w:rPr>
+          <w:rStyle w:val="Red"/>
+          <w:color w:val="auto"/>
+        </w:rPr>
+      </w:pPr>
+      <w:r>
+        <w:rPr>
+          <w:rStyle w:val="Red"/>
+          <w:color w:val="auto"/>
+        </w:rPr>
+        <w:t>TIME SERIES</w:t>
+      </w:r>
+      <w:r>
+        <w:rPr>
+          <w:rStyle w:val="Red"/>
+          <w:color w:val="auto"/>
+        </w:rPr>
+        <w:tab/>
+        <w:t>C</w:t>
+      </w:r>
+      <w:r>
+        <w:rPr>
+          <w:rStyle w:val="Red"/>
+          <w:color w:val="auto"/>
+        </w:rPr>
+        <w:t>haracter variable</w:t>
+      </w:r>
+      <w:r>
+        <w:rPr>
+          <w:rStyle w:val="Red"/>
+          <w:color w:val="auto"/>
+        </w:rPr>
+        <w:t xml:space="preserve"> specified to indicate the beginning of the time series data block</w:t>
+      </w:r>
+      <w:r>
+        <w:rPr>
+          <w:rStyle w:val="Red"/>
+          <w:color w:val="auto"/>
+        </w:rPr>
+        <w:t>.</w:t>
+      </w:r>
+    </w:p>
+    <w:p>
+      <w:pPr>
+        <w:rPr>
+          <w:rStyle w:val="Red"/>
+          <w:color w:val="auto"/>
+        </w:rPr>
+      </w:pPr>
+    </w:p>
+    <w:p>
+      <w:pPr>
+        <w:rPr>
+          <w:rStyle w:val="Red"/>
+          <w:color w:val="auto"/>
+        </w:rPr>
+      </w:pPr>
+      <w:r>
+        <w:rPr>
+          <w:rStyle w:val="Red"/>
+          <w:color w:val="auto"/>
+        </w:rPr>
+        <w:t>SFR</w:t>
+      </w:r>
+      <w:r>
+        <w:rPr>
+          <w:rStyle w:val="Red"/>
+          <w:color w:val="auto"/>
+        </w:rPr>
+        <w:tab/>
+        <w:t>Character variable indicating that irrigation information for a diversion will be written to a time series output file.</w:t>
+      </w:r>
+    </w:p>
+    <w:p>
+      <w:pPr>
+        <w:rPr>
+          <w:rStyle w:val="Red"/>
+          <w:color w:val="auto"/>
+        </w:rPr>
+      </w:pPr>
+    </w:p>
+    <w:p>
+      <w:pPr>
+        <w:rPr>
+          <w:rStyle w:val="Red"/>
+          <w:color w:val="auto"/>
+        </w:rPr>
+      </w:pPr>
+      <w:proofErr w:type="spellStart"/>
+      <w:r>
+        <w:rPr>
+          <w:rStyle w:val="Red"/>
+          <w:color w:val="auto"/>
+        </w:rPr>
+        <w:t>Segmentnum</w:t>
+      </w:r>
+      <w:proofErr w:type="spellEnd"/>
+      <w:r>
+        <w:rPr>
+          <w:rStyle w:val="Red"/>
+          <w:color w:val="auto"/>
+        </w:rPr>
+        <w:tab/>
+        <w:t>Integer variable that is the SFR2 segment number.</w:t>
+      </w:r>
+    </w:p>
+    <w:p>
+      <w:pPr>
+        <w:rPr>
+          <w:rStyle w:val="Red"/>
+          <w:color w:val="auto"/>
+        </w:rPr>
+      </w:pPr>
+    </w:p>
+    <w:p>
+      <w:pPr>
+        <w:rPr>
+          <w:rStyle w:val="Red"/>
+          <w:color w:val="auto"/>
+        </w:rPr>
+      </w:pPr>
+      <w:proofErr w:type="spellStart"/>
+      <w:r>
+        <w:rPr>
+          <w:rStyle w:val="Red"/>
+          <w:color w:val="auto"/>
+        </w:rPr>
+        <w:t>Unitsfr</w:t>
+      </w:r>
+      <w:proofErr w:type="spellEnd"/>
+      <w:r>
+        <w:rPr>
+          <w:rStyle w:val="Red"/>
+          <w:color w:val="auto"/>
+        </w:rPr>
+        <w:tab/>
+      </w:r>
+      <w:r>
+        <w:rPr>
+          <w:rStyle w:val="Red"/>
+          <w:color w:val="auto"/>
+        </w:rPr>
+        <w:tab/>
+        <w:t>Integer variable that is the formatted output file unit number.</w:t>
+      </w:r>
+    </w:p>
+    <w:p>
+      <w:pPr>
+        <w:rPr>
+          <w:rStyle w:val="Red"/>
+          <w:color w:val="auto"/>
+        </w:rPr>
+      </w:pPr>
+    </w:p>
+    <w:p>
+      <w:pPr>
+        <w:rPr>
+          <w:rStyle w:val="Red"/>
+          <w:color w:val="auto"/>
+        </w:rPr>
+      </w:pPr>
       <w:r>
         <w:rPr>
           <w:rStyle w:val="Red"/>
@@ -3335,34 +4110,126 @@
           <w:color w:val="auto"/>
         </w:rPr>
         <w:tab/>
-      </w:r>
-      <w:r>
-        <w:rPr>
-          <w:rStyle w:val="Red"/>
-          <w:color w:val="auto"/>
-        </w:rPr>
-        <w:t>An optional character variable</w:t>
-      </w:r>
-      <w:r>
-        <w:rPr>
-          <w:rStyle w:val="Red"/>
-          <w:color w:val="auto"/>
-        </w:rPr>
-        <w:t xml:space="preserve"> for outputting </w:t>
-      </w:r>
-      <w:r>
-        <w:rPr>
-          <w:rStyle w:val="Red"/>
-          <w:color w:val="auto"/>
-        </w:rPr>
-        <w:t xml:space="preserve">well pumping rates </w:t>
-      </w:r>
-      <w:r>
-        <w:rPr>
-          <w:rStyle w:val="Red"/>
-          <w:color w:val="auto"/>
-        </w:rPr>
-        <w:t>used for irrigation</w:t>
+        <w:t>Character variable indicating that irrigation information for a well will be written to a time series output file.</w:t>
+      </w:r>
+    </w:p>
+    <w:p>
+      <w:pPr>
+        <w:rPr>
+          <w:rStyle w:val="Red"/>
+          <w:color w:val="auto"/>
+        </w:rPr>
+      </w:pPr>
+    </w:p>
+    <w:p>
+      <w:pPr>
+        <w:rPr>
+          <w:rStyle w:val="Red"/>
+          <w:color w:val="auto"/>
+        </w:rPr>
+      </w:pPr>
+      <w:proofErr w:type="spellStart"/>
+      <w:r>
+        <w:rPr>
+          <w:rStyle w:val="Red"/>
+          <w:color w:val="auto"/>
+        </w:rPr>
+        <w:t>Segmentnum</w:t>
+      </w:r>
+      <w:proofErr w:type="spellEnd"/>
+      <w:r>
+        <w:rPr>
+          <w:rStyle w:val="Red"/>
+          <w:color w:val="auto"/>
+        </w:rPr>
+        <w:tab/>
+        <w:t>Integer variable that is the AWU well number.</w:t>
+      </w:r>
+    </w:p>
+    <w:p>
+      <w:pPr>
+        <w:rPr>
+          <w:rStyle w:val="Red"/>
+          <w:color w:val="auto"/>
+        </w:rPr>
+      </w:pPr>
+    </w:p>
+    <w:p>
+      <w:pPr>
+        <w:rPr>
+          <w:rStyle w:val="Red"/>
+          <w:color w:val="auto"/>
+        </w:rPr>
+      </w:pPr>
+      <w:proofErr w:type="spellStart"/>
+      <w:r>
+        <w:rPr>
+          <w:rStyle w:val="Red"/>
+          <w:color w:val="auto"/>
+        </w:rPr>
+        <w:t>Unitwell</w:t>
+      </w:r>
+      <w:proofErr w:type="spellEnd"/>
+      <w:r>
+        <w:rPr>
+          <w:rStyle w:val="Red"/>
+          <w:color w:val="auto"/>
+        </w:rPr>
+        <w:tab/>
+      </w:r>
+      <w:r>
+        <w:rPr>
+          <w:rStyle w:val="Red"/>
+          <w:color w:val="auto"/>
+        </w:rPr>
+        <w:tab/>
+        <w:t>Integer variable that is the formatted output file unit number. This file is of type “Data” and is included in the MODFLOW Name file.</w:t>
+      </w:r>
+    </w:p>
+    <w:p>
+      <w:pPr>
+        <w:rPr>
+          <w:rStyle w:val="Red"/>
+          <w:color w:val="auto"/>
+        </w:rPr>
+      </w:pPr>
+    </w:p>
+    <w:p>
+      <w:pPr>
+        <w:ind w:left="2160" w:hanging="2160"/>
+        <w:rPr>
+          <w:rStyle w:val="Red"/>
+          <w:color w:val="auto"/>
+        </w:rPr>
+      </w:pPr>
+      <w:r>
+        <w:rPr>
+          <w:rStyle w:val="Red"/>
+          <w:color w:val="auto"/>
+        </w:rPr>
+        <w:t>END</w:t>
+      </w:r>
+      <w:r>
+        <w:rPr>
+          <w:rStyle w:val="Red"/>
+          <w:color w:val="auto"/>
+        </w:rPr>
+        <w:tab/>
+        <w:t>C</w:t>
+      </w:r>
+      <w:r>
+        <w:rPr>
+          <w:rStyle w:val="Red"/>
+          <w:color w:val="auto"/>
+        </w:rPr>
+        <w:t>haracter variable</w:t>
+      </w:r>
+      <w:r>
+        <w:rPr>
+          <w:rStyle w:val="Red"/>
+          <w:color w:val="auto"/>
+        </w:rPr>
+        <w:t xml:space="preserve"> specified to indicate the end of the time series data block</w:t>
       </w:r>
       <w:r>
         <w:rPr>
@@ -3371,6 +4238,28 @@
         </w:rPr>
         <w:t>.</w:t>
       </w:r>
+      <w:r>
+        <w:rPr>
+          <w:rStyle w:val="Red"/>
+          <w:color w:val="auto"/>
+        </w:rPr>
+        <w:t xml:space="preserve"> </w:t>
+      </w:r>
+      <w:r>
+        <w:rPr>
+          <w:rStyle w:val="Red"/>
+          <w:color w:val="auto"/>
+        </w:rPr>
+        <w:t xml:space="preserve"> </w:t>
+      </w:r>
+    </w:p>
+    <w:p>
+      <w:pPr>
+        <w:rPr>
+          <w:rStyle w:val="Red"/>
+          <w:color w:val="auto"/>
+        </w:rPr>
+      </w:pPr>
     </w:p>
     <w:p>
       <w:pPr>
@@ -3389,14 +4278,1315 @@
           <w:color w:val="auto"/>
         </w:rPr>
       </w:pPr>
+    </w:p>
+    <w:p>
+      <w:pPr>
+        <w:rPr>
+          <w:rStyle w:val="Red"/>
+          <w:color w:val="auto"/>
+        </w:rPr>
+      </w:pPr>
+      <w:r>
+        <w:rPr>
+          <w:rStyle w:val="Red"/>
+          <w:color w:val="auto"/>
+        </w:rPr>
+        <w:t xml:space="preserve">Wells used for irrigation, </w:t>
+      </w:r>
+      <w:r>
+        <w:rPr>
+          <w:rStyle w:val="Red"/>
+          <w:color w:val="auto"/>
+        </w:rPr>
+        <w:t>including those used to</w:t>
+      </w:r>
+      <w:r>
+        <w:rPr>
+          <w:rStyle w:val="Red"/>
+          <w:color w:val="auto"/>
+        </w:rPr>
+        <w:t xml:space="preserve"> supplement</w:t>
+      </w:r>
+      <w:r>
+        <w:rPr>
+          <w:rStyle w:val="Red"/>
+          <w:color w:val="auto"/>
+        </w:rPr>
+        <w:t xml:space="preserve"> surface water diversion</w:t>
+      </w:r>
+      <w:r>
+        <w:rPr>
+          <w:rStyle w:val="Red"/>
+          <w:color w:val="auto"/>
+        </w:rPr>
+        <w:t>s,</w:t>
+      </w:r>
+      <w:r>
+        <w:rPr>
+          <w:rStyle w:val="Red"/>
+          <w:color w:val="auto"/>
+        </w:rPr>
+        <w:t xml:space="preserve"> are defined within the WELL LIST data block. </w:t>
+      </w:r>
+      <w:r>
+        <w:rPr>
+          <w:rStyle w:val="Red"/>
+          <w:color w:val="auto"/>
+        </w:rPr>
+        <w:t>TABFILES must be used to represent time varying pumping rates if pumping rates are not calculated by the AWU Package</w:t>
+      </w:r>
+      <w:r>
+        <w:rPr>
+          <w:rStyle w:val="Red"/>
+          <w:color w:val="auto"/>
+        </w:rPr>
+        <w:t xml:space="preserve">. In this case, the pumping capacity or GW demand for each times step is specified as the variable </w:t>
+      </w:r>
       <w:proofErr w:type="spellStart"/>
       <w:r>
         <w:rPr>
           <w:rStyle w:val="Red"/>
           <w:color w:val="auto"/>
         </w:rPr>
+        <w:t>Qtab</w:t>
+      </w:r>
+      <w:proofErr w:type="spellEnd"/>
+      <w:r>
+        <w:rPr>
+          <w:rStyle w:val="Red"/>
+          <w:color w:val="auto"/>
+        </w:rPr>
+        <w:t xml:space="preserve"> in the TABFILE. </w:t>
+      </w:r>
+      <w:r>
+        <w:rPr>
+          <w:rStyle w:val="Red"/>
+          <w:color w:val="auto"/>
+        </w:rPr>
+        <w:t xml:space="preserve">Well </w:t>
+      </w:r>
+      <w:r>
+        <w:rPr>
+          <w:rStyle w:val="Red"/>
+          <w:color w:val="auto"/>
+        </w:rPr>
+        <w:t>numbering is</w:t>
+      </w:r>
+      <w:r>
+        <w:rPr>
+          <w:rStyle w:val="Red"/>
+          <w:color w:val="auto"/>
+        </w:rPr>
+        <w:t xml:space="preserve"> implicitly defined</w:t>
+      </w:r>
+      <w:r>
+        <w:rPr>
+          <w:rStyle w:val="Red"/>
+          <w:color w:val="auto"/>
+        </w:rPr>
+        <w:t xml:space="preserve"> according to the order of wells in the WELL LIST, the first entry is well 1, numbered consecutively to the total number of wells used during a simulation. Wells can be made ina</w:t>
+      </w:r>
+      <w:r>
+        <w:rPr>
+          <w:rStyle w:val="Red"/>
+          <w:color w:val="auto"/>
+        </w:rPr>
+        <w:t xml:space="preserve">ctive during a stress period </w:t>
+      </w:r>
+      <w:r>
+        <w:rPr>
+          <w:rStyle w:val="Red"/>
+          <w:color w:val="auto"/>
+        </w:rPr>
+        <w:t>by removing all supplemental wells during a stress period.</w:t>
+      </w:r>
+      <w:r>
+        <w:rPr>
+          <w:rStyle w:val="Red"/>
+          <w:color w:val="auto"/>
+        </w:rPr>
+        <w:t xml:space="preserve"> Item 1 </w:t>
+      </w:r>
+      <w:r>
+        <w:rPr>
+          <w:rStyle w:val="Red"/>
+          <w:color w:val="auto"/>
+        </w:rPr>
+        <w:t xml:space="preserve">only </w:t>
+      </w:r>
+      <w:r>
+        <w:rPr>
+          <w:rStyle w:val="Red"/>
+          <w:color w:val="auto"/>
+        </w:rPr>
+        <w:t>is read if there are AWU wells</w:t>
+      </w:r>
+      <w:r>
+        <w:rPr>
+          <w:rStyle w:val="Red"/>
+          <w:color w:val="auto"/>
+        </w:rPr>
+        <w:t xml:space="preserve"> in a simulation</w:t>
+      </w:r>
+      <w:r>
+        <w:rPr>
+          <w:rStyle w:val="Red"/>
+          <w:color w:val="auto"/>
+        </w:rPr>
+        <w:t>, and well numbering remains the same during a simulation</w:t>
+      </w:r>
+      <w:r>
+        <w:rPr>
+          <w:rStyle w:val="Red"/>
+          <w:color w:val="auto"/>
+        </w:rPr>
+        <w:t>.</w:t>
+      </w:r>
+    </w:p>
+    <w:p>
+      <w:pPr>
+        <w:rPr>
+          <w:rStyle w:val="Red"/>
+          <w:color w:val="auto"/>
+        </w:rPr>
+      </w:pPr>
+    </w:p>
+    <w:p>
+      <w:pPr>
+        <w:ind w:left="2160" w:hanging="2160"/>
+        <w:rPr>
+          <w:rStyle w:val="Red"/>
+          <w:color w:val="auto"/>
+        </w:rPr>
+      </w:pPr>
+    </w:p>
+    <w:p>
+      <w:pPr>
+        <w:ind w:left="2160" w:hanging="2160"/>
+        <w:rPr>
+          <w:rStyle w:val="Red"/>
+          <w:color w:val="auto"/>
+        </w:rPr>
+      </w:pPr>
+      <w:r>
+        <w:rPr>
+          <w:rStyle w:val="Red"/>
+          <w:color w:val="auto"/>
+        </w:rPr>
         <w:lastRenderedPageBreak/>
-        <w:t>Numtimeseries</w:t>
+        <w:t>Item 1: [WELL LIST]</w:t>
+      </w:r>
+    </w:p>
+    <w:p>
+      <w:pPr>
+        <w:ind w:left="2160" w:hanging="2160"/>
+        <w:rPr>
+          <w:rStyle w:val="Red"/>
+          <w:color w:val="auto"/>
+        </w:rPr>
+      </w:pPr>
+    </w:p>
+    <w:p>
+      <w:pPr>
+        <w:rPr>
+          <w:rStyle w:val="Red"/>
+          <w:color w:val="auto"/>
+        </w:rPr>
+      </w:pPr>
+      <w:r>
+        <w:rPr>
+          <w:rStyle w:val="Red"/>
+          <w:color w:val="auto"/>
+        </w:rPr>
+        <w:t xml:space="preserve">If character variable TABFILES is specified </w:t>
+      </w:r>
+      <w:r>
+        <w:rPr>
+          <w:rStyle w:val="Red"/>
+          <w:color w:val="auto"/>
+        </w:rPr>
+        <w:t>in the OPTIONS block then item 2</w:t>
+      </w:r>
+      <w:r>
+        <w:rPr>
+          <w:rStyle w:val="Red"/>
+          <w:color w:val="auto"/>
+        </w:rPr>
+        <w:t>a</w:t>
+      </w:r>
+      <w:r>
+        <w:rPr>
+          <w:rStyle w:val="Red"/>
+          <w:color w:val="auto"/>
+        </w:rPr>
+        <w:t xml:space="preserve"> is read </w:t>
+      </w:r>
+      <w:r>
+        <w:rPr>
+          <w:rStyle w:val="Red"/>
+          <w:color w:val="auto"/>
+        </w:rPr>
+        <w:t xml:space="preserve">as a space delimited </w:t>
+      </w:r>
+      <w:r>
+        <w:rPr>
+          <w:rStyle w:val="Red"/>
+          <w:color w:val="auto"/>
+        </w:rPr>
+        <w:t>list</w:t>
+      </w:r>
+      <w:r>
+        <w:rPr>
+          <w:rStyle w:val="Red"/>
+          <w:color w:val="auto"/>
+        </w:rPr>
+        <w:t xml:space="preserve"> in free format</w:t>
+      </w:r>
+      <w:r>
+        <w:rPr>
+          <w:rStyle w:val="Red"/>
+          <w:color w:val="auto"/>
+        </w:rPr>
+        <w:t>. Otherwise, item 2 b is read.</w:t>
+      </w:r>
+    </w:p>
+    <w:p>
+      <w:pPr>
+        <w:ind w:left="2160" w:hanging="2160"/>
+        <w:rPr>
+          <w:rStyle w:val="Red"/>
+          <w:color w:val="auto"/>
+        </w:rPr>
+      </w:pPr>
+    </w:p>
+    <w:p>
+      <w:pPr>
+        <w:ind w:left="2160" w:hanging="2160"/>
+        <w:rPr>
+          <w:rStyle w:val="Red"/>
+          <w:color w:val="auto"/>
+        </w:rPr>
+      </w:pPr>
+      <w:r>
+        <w:rPr>
+          <w:rStyle w:val="Red"/>
+          <w:color w:val="auto"/>
+        </w:rPr>
+        <w:t>Item 2</w:t>
+      </w:r>
+      <w:r>
+        <w:rPr>
+          <w:rStyle w:val="Red"/>
+          <w:color w:val="auto"/>
+        </w:rPr>
+        <w:t>a</w:t>
+      </w:r>
+      <w:r>
+        <w:rPr>
+          <w:rStyle w:val="Red"/>
+          <w:color w:val="auto"/>
+        </w:rPr>
+        <w:t xml:space="preserve">: </w:t>
+      </w:r>
+      <w:r>
+        <w:rPr>
+          <w:rStyle w:val="Red"/>
+          <w:color w:val="auto"/>
+        </w:rPr>
+        <w:t>[</w:t>
+      </w:r>
+      <w:r>
+        <w:rPr>
+          <w:rStyle w:val="Red"/>
+          <w:color w:val="auto"/>
+        </w:rPr>
+        <w:t>TABUNIT</w:t>
+      </w:r>
+      <w:r>
+        <w:rPr>
+          <w:rStyle w:val="Red"/>
+          <w:color w:val="auto"/>
+          <w:vertAlign w:val="subscript"/>
+        </w:rPr>
+        <w:t>1</w:t>
+      </w:r>
+      <w:r>
+        <w:rPr>
+          <w:rStyle w:val="Red"/>
+          <w:color w:val="auto"/>
+        </w:rPr>
+        <w:tab/>
+      </w:r>
+      <w:r>
+        <w:rPr>
+          <w:rStyle w:val="Red"/>
+          <w:color w:val="auto"/>
+        </w:rPr>
+        <w:t>TABID</w:t>
+      </w:r>
+      <w:r>
+        <w:rPr>
+          <w:rStyle w:val="Red"/>
+          <w:color w:val="auto"/>
+          <w:vertAlign w:val="subscript"/>
+        </w:rPr>
+        <w:t>1</w:t>
+      </w:r>
+      <w:r>
+        <w:rPr>
+          <w:rStyle w:val="Red"/>
+          <w:color w:val="auto"/>
+        </w:rPr>
+        <w:tab/>
+      </w:r>
+      <w:r>
+        <w:rPr>
+          <w:rStyle w:val="Red"/>
+          <w:color w:val="auto"/>
+        </w:rPr>
+        <w:tab/>
+      </w:r>
+      <w:r>
+        <w:rPr>
+          <w:rStyle w:val="Red"/>
+          <w:color w:val="auto"/>
+        </w:rPr>
+        <w:t>TABVAL</w:t>
+      </w:r>
+      <w:r>
+        <w:rPr>
+          <w:rStyle w:val="Red"/>
+          <w:color w:val="auto"/>
+          <w:vertAlign w:val="subscript"/>
+        </w:rPr>
+        <w:t>1</w:t>
+      </w:r>
+      <w:r>
+        <w:rPr>
+          <w:rStyle w:val="Red"/>
+          <w:color w:val="auto"/>
+        </w:rPr>
+        <w:tab/>
+      </w:r>
+      <w:r>
+        <w:rPr>
+          <w:rStyle w:val="Red"/>
+          <w:color w:val="auto"/>
+        </w:rPr>
+        <w:t>WELL</w:t>
+      </w:r>
+      <w:r>
+        <w:rPr>
+          <w:rStyle w:val="Red"/>
+          <w:color w:val="auto"/>
+        </w:rPr>
+        <w:t>LAY</w:t>
+      </w:r>
+      <w:r>
+        <w:rPr>
+          <w:rStyle w:val="Red"/>
+          <w:color w:val="auto"/>
+          <w:vertAlign w:val="subscript"/>
+        </w:rPr>
+        <w:t>1</w:t>
+      </w:r>
+      <w:r>
+        <w:rPr>
+          <w:rStyle w:val="Red"/>
+          <w:color w:val="auto"/>
+        </w:rPr>
+        <w:tab/>
+      </w:r>
+      <w:r>
+        <w:rPr>
+          <w:rStyle w:val="Red"/>
+          <w:color w:val="auto"/>
+        </w:rPr>
+        <w:t>WELL</w:t>
+      </w:r>
+      <w:r>
+        <w:rPr>
+          <w:rStyle w:val="Red"/>
+          <w:color w:val="auto"/>
+        </w:rPr>
+        <w:t>ROW</w:t>
+      </w:r>
+      <w:r>
+        <w:rPr>
+          <w:rStyle w:val="Red"/>
+          <w:color w:val="auto"/>
+          <w:vertAlign w:val="subscript"/>
+        </w:rPr>
+        <w:t>1</w:t>
+      </w:r>
+      <w:r>
+        <w:rPr>
+          <w:rStyle w:val="Red"/>
+          <w:color w:val="auto"/>
+        </w:rPr>
+        <w:tab/>
+      </w:r>
+      <w:r>
+        <w:rPr>
+          <w:rStyle w:val="Red"/>
+          <w:color w:val="auto"/>
+        </w:rPr>
+        <w:t>WELL</w:t>
+      </w:r>
+      <w:r>
+        <w:rPr>
+          <w:rStyle w:val="Red"/>
+          <w:color w:val="auto"/>
+        </w:rPr>
+        <w:t>COL</w:t>
+      </w:r>
+      <w:r>
+        <w:rPr>
+          <w:rStyle w:val="Red"/>
+          <w:color w:val="auto"/>
+          <w:vertAlign w:val="subscript"/>
+        </w:rPr>
+        <w:t>1</w:t>
+      </w:r>
+      <w:r>
+        <w:rPr>
+          <w:rStyle w:val="Red"/>
+          <w:color w:val="auto"/>
+        </w:rPr>
+        <w:t>]</w:t>
+      </w:r>
+    </w:p>
+    <w:p>
+      <w:pPr>
+        <w:ind w:left="2160" w:hanging="2160"/>
+        <w:rPr>
+          <w:rStyle w:val="Red"/>
+          <w:color w:val="auto"/>
+          <w:vertAlign w:val="subscript"/>
+        </w:rPr>
+      </w:pPr>
+      <w:r>
+        <w:rPr>
+          <w:rStyle w:val="Red"/>
+          <w:color w:val="auto"/>
+          <w:vertAlign w:val="subscript"/>
+        </w:rPr>
+        <w:t xml:space="preserve">                   </w:t>
+      </w:r>
+      <w:r>
+        <w:rPr>
+          <w:rStyle w:val="Red"/>
+          <w:color w:val="auto"/>
+          <w:vertAlign w:val="subscript"/>
+        </w:rPr>
+        <w:t xml:space="preserve">   </w:t>
+      </w:r>
+      <w:r>
+        <w:rPr>
+          <w:rStyle w:val="Red"/>
+          <w:color w:val="auto"/>
+          <w:vertAlign w:val="subscript"/>
+        </w:rPr>
+        <w:t>.</w:t>
+      </w:r>
+    </w:p>
+    <w:p>
+      <w:pPr>
+        <w:ind w:left="2160" w:hanging="2160"/>
+        <w:rPr>
+          <w:rStyle w:val="Red"/>
+          <w:color w:val="auto"/>
+          <w:vertAlign w:val="subscript"/>
+        </w:rPr>
+      </w:pPr>
+      <w:r>
+        <w:rPr>
+          <w:rStyle w:val="Red"/>
+          <w:color w:val="auto"/>
+          <w:vertAlign w:val="subscript"/>
+        </w:rPr>
+        <w:t xml:space="preserve">                   </w:t>
+      </w:r>
+      <w:r>
+        <w:rPr>
+          <w:rStyle w:val="Red"/>
+          <w:color w:val="auto"/>
+          <w:vertAlign w:val="subscript"/>
+        </w:rPr>
+        <w:t xml:space="preserve">   </w:t>
+      </w:r>
+      <w:r>
+        <w:rPr>
+          <w:rStyle w:val="Red"/>
+          <w:color w:val="auto"/>
+          <w:vertAlign w:val="subscript"/>
+        </w:rPr>
+        <w:t>.</w:t>
+      </w:r>
+    </w:p>
+    <w:p>
+      <w:pPr>
+        <w:ind w:left="2160" w:hanging="2160"/>
+        <w:rPr>
+          <w:rStyle w:val="Red"/>
+          <w:color w:val="auto"/>
+          <w:vertAlign w:val="subscript"/>
+        </w:rPr>
+      </w:pPr>
+      <w:r>
+        <w:rPr>
+          <w:rStyle w:val="Red"/>
+          <w:color w:val="auto"/>
+          <w:vertAlign w:val="subscript"/>
+        </w:rPr>
+        <w:t xml:space="preserve">                   </w:t>
+      </w:r>
+      <w:r>
+        <w:rPr>
+          <w:rStyle w:val="Red"/>
+          <w:color w:val="auto"/>
+          <w:vertAlign w:val="subscript"/>
+        </w:rPr>
+        <w:t xml:space="preserve">   </w:t>
+      </w:r>
+      <w:r>
+        <w:rPr>
+          <w:rStyle w:val="Red"/>
+          <w:color w:val="auto"/>
+          <w:vertAlign w:val="subscript"/>
+        </w:rPr>
+        <w:t>.</w:t>
+      </w:r>
+    </w:p>
+    <w:p>
+      <w:pPr>
+        <w:ind w:left="2160" w:hanging="2160"/>
+        <w:rPr>
+          <w:rStyle w:val="Red"/>
+          <w:color w:val="auto"/>
+          <w:vertAlign w:val="subscript"/>
+        </w:rPr>
+      </w:pPr>
+      <w:r>
+        <w:rPr>
+          <w:rStyle w:val="Red"/>
+          <w:color w:val="auto"/>
+          <w:vertAlign w:val="subscript"/>
+        </w:rPr>
+        <w:t xml:space="preserve">                   </w:t>
+      </w:r>
+      <w:r>
+        <w:rPr>
+          <w:rStyle w:val="Red"/>
+          <w:color w:val="auto"/>
+          <w:vertAlign w:val="subscript"/>
+        </w:rPr>
+        <w:t xml:space="preserve"> </w:t>
+      </w:r>
+      <w:r>
+        <w:rPr>
+          <w:rStyle w:val="Red"/>
+          <w:color w:val="auto"/>
+          <w:vertAlign w:val="subscript"/>
+        </w:rPr>
+        <w:t xml:space="preserve"> </w:t>
+      </w:r>
+      <w:r>
+        <w:rPr>
+          <w:rStyle w:val="Red"/>
+          <w:color w:val="auto"/>
+        </w:rPr>
+        <w:t>[</w:t>
+      </w:r>
+      <w:proofErr w:type="spellStart"/>
+      <w:r>
+        <w:rPr>
+          <w:rStyle w:val="Red"/>
+          <w:color w:val="auto"/>
+        </w:rPr>
+        <w:t>TABUNIT</w:t>
+      </w:r>
+      <w:r>
+        <w:rPr>
+          <w:rStyle w:val="Red"/>
+          <w:color w:val="auto"/>
+          <w:vertAlign w:val="subscript"/>
+        </w:rPr>
+        <w:t>Numtab</w:t>
+      </w:r>
+      <w:proofErr w:type="spellEnd"/>
+      <w:r>
+        <w:rPr>
+          <w:rStyle w:val="Red"/>
+          <w:color w:val="auto"/>
+        </w:rPr>
+        <w:tab/>
+      </w:r>
+      <w:proofErr w:type="spellStart"/>
+      <w:r>
+        <w:rPr>
+          <w:rStyle w:val="Red"/>
+          <w:color w:val="auto"/>
+        </w:rPr>
+        <w:t>TABID</w:t>
+      </w:r>
+      <w:r>
+        <w:rPr>
+          <w:rStyle w:val="Red"/>
+          <w:color w:val="auto"/>
+          <w:vertAlign w:val="subscript"/>
+        </w:rPr>
+        <w:t>Numtab</w:t>
+      </w:r>
+      <w:proofErr w:type="spellEnd"/>
+      <w:r>
+        <w:rPr>
+          <w:rStyle w:val="Red"/>
+          <w:color w:val="auto"/>
+        </w:rPr>
+        <w:tab/>
+      </w:r>
+      <w:proofErr w:type="spellStart"/>
+      <w:r>
+        <w:rPr>
+          <w:rStyle w:val="Red"/>
+          <w:color w:val="auto"/>
+        </w:rPr>
+        <w:t>TABVAL</w:t>
+      </w:r>
+      <w:r>
+        <w:rPr>
+          <w:rStyle w:val="Red"/>
+          <w:color w:val="auto"/>
+          <w:vertAlign w:val="subscript"/>
+        </w:rPr>
+        <w:t>Numtab</w:t>
+      </w:r>
+      <w:proofErr w:type="spellEnd"/>
+      <w:r>
+        <w:rPr>
+          <w:rStyle w:val="Red"/>
+          <w:color w:val="auto"/>
+        </w:rPr>
+        <w:t xml:space="preserve"> </w:t>
+      </w:r>
+      <w:r>
+        <w:rPr>
+          <w:rStyle w:val="Red"/>
+          <w:color w:val="auto"/>
+        </w:rPr>
+        <w:tab/>
+      </w:r>
+      <w:proofErr w:type="spellStart"/>
+      <w:r>
+        <w:rPr>
+          <w:rStyle w:val="Red"/>
+          <w:color w:val="auto"/>
+        </w:rPr>
+        <w:t>WELL</w:t>
+      </w:r>
+      <w:r>
+        <w:rPr>
+          <w:rStyle w:val="Red"/>
+          <w:color w:val="auto"/>
+        </w:rPr>
+        <w:t>LAY</w:t>
+      </w:r>
+      <w:r>
+        <w:rPr>
+          <w:rStyle w:val="Red"/>
+          <w:color w:val="auto"/>
+          <w:vertAlign w:val="subscript"/>
+        </w:rPr>
+        <w:t>Numtab</w:t>
+      </w:r>
+      <w:proofErr w:type="spellEnd"/>
+      <w:r>
+        <w:rPr>
+          <w:rStyle w:val="Red"/>
+          <w:color w:val="auto"/>
+        </w:rPr>
+        <w:tab/>
+      </w:r>
+      <w:proofErr w:type="spellStart"/>
+      <w:r>
+        <w:rPr>
+          <w:rStyle w:val="Red"/>
+          <w:color w:val="auto"/>
+        </w:rPr>
+        <w:t>WELL</w:t>
+      </w:r>
+      <w:r>
+        <w:rPr>
+          <w:rStyle w:val="Red"/>
+          <w:color w:val="auto"/>
+        </w:rPr>
+        <w:t>ROW</w:t>
+      </w:r>
+      <w:r>
+        <w:rPr>
+          <w:rStyle w:val="Red"/>
+          <w:color w:val="auto"/>
+          <w:vertAlign w:val="subscript"/>
+        </w:rPr>
+        <w:t>Numtab</w:t>
+      </w:r>
+      <w:proofErr w:type="spellEnd"/>
+      <w:r>
+        <w:rPr>
+          <w:rStyle w:val="Red"/>
+          <w:color w:val="auto"/>
+        </w:rPr>
+        <w:tab/>
+      </w:r>
+      <w:proofErr w:type="spellStart"/>
+      <w:r>
+        <w:rPr>
+          <w:rStyle w:val="Red"/>
+          <w:color w:val="auto"/>
+        </w:rPr>
+        <w:t>WELL</w:t>
+      </w:r>
+      <w:r>
+        <w:rPr>
+          <w:rStyle w:val="Red"/>
+          <w:color w:val="auto"/>
+        </w:rPr>
+        <w:t>COL</w:t>
+      </w:r>
+      <w:r>
+        <w:rPr>
+          <w:rStyle w:val="Red"/>
+          <w:color w:val="auto"/>
+          <w:vertAlign w:val="subscript"/>
+        </w:rPr>
+        <w:t>Numtab</w:t>
+      </w:r>
+      <w:proofErr w:type="spellEnd"/>
+      <w:r>
+        <w:rPr>
+          <w:rStyle w:val="Red"/>
+          <w:color w:val="auto"/>
+        </w:rPr>
+        <w:t>]</w:t>
+      </w:r>
+    </w:p>
+    <w:p>
+      <w:pPr>
+        <w:ind w:left="2160" w:hanging="2160"/>
+        <w:rPr>
+          <w:rStyle w:val="Red"/>
+          <w:color w:val="auto"/>
+          <w:vertAlign w:val="subscript"/>
+        </w:rPr>
+      </w:pPr>
+    </w:p>
+    <w:p>
+      <w:pPr>
+        <w:rPr>
+          <w:rStyle w:val="Red"/>
+          <w:color w:val="auto"/>
+        </w:rPr>
+      </w:pPr>
+      <w:r>
+        <w:rPr>
+          <w:rStyle w:val="Red"/>
+          <w:color w:val="auto"/>
+        </w:rPr>
+        <w:t xml:space="preserve">If character variable TABFILES is not specified in the OPTIONS block then item </w:t>
+      </w:r>
+      <w:r>
+        <w:rPr>
+          <w:rStyle w:val="Red"/>
+          <w:color w:val="auto"/>
+        </w:rPr>
+        <w:t>2b</w:t>
+      </w:r>
+      <w:r>
+        <w:rPr>
+          <w:rStyle w:val="Red"/>
+          <w:color w:val="auto"/>
+        </w:rPr>
+        <w:t xml:space="preserve"> is</w:t>
+      </w:r>
+      <w:r>
+        <w:rPr>
+          <w:rStyle w:val="Red"/>
+          <w:color w:val="auto"/>
+        </w:rPr>
+        <w:t xml:space="preserve"> read as a space delimited list </w:t>
+      </w:r>
+      <w:r>
+        <w:rPr>
+          <w:rStyle w:val="Red"/>
+          <w:color w:val="auto"/>
+        </w:rPr>
+        <w:t>in free format.</w:t>
+      </w:r>
+    </w:p>
+    <w:p>
+      <w:pPr>
+        <w:ind w:left="2160" w:hanging="2160"/>
+        <w:rPr>
+          <w:rStyle w:val="Red"/>
+          <w:color w:val="auto"/>
+        </w:rPr>
+      </w:pPr>
+    </w:p>
+    <w:p>
+      <w:pPr>
+        <w:ind w:left="2160" w:hanging="2160"/>
+        <w:rPr>
+          <w:rStyle w:val="Red"/>
+          <w:color w:val="auto"/>
+        </w:rPr>
+      </w:pPr>
+      <w:r>
+        <w:rPr>
+          <w:rStyle w:val="Red"/>
+          <w:color w:val="auto"/>
+        </w:rPr>
+        <w:t xml:space="preserve">Item </w:t>
+      </w:r>
+      <w:r>
+        <w:rPr>
+          <w:rStyle w:val="Red"/>
+          <w:color w:val="auto"/>
+        </w:rPr>
+        <w:t>2b</w:t>
+      </w:r>
+      <w:r>
+        <w:rPr>
+          <w:rStyle w:val="Red"/>
+          <w:color w:val="auto"/>
+        </w:rPr>
+        <w:t>: [</w:t>
+      </w:r>
+      <w:r>
+        <w:rPr>
+          <w:rStyle w:val="Red"/>
+          <w:color w:val="auto"/>
+        </w:rPr>
+        <w:t>WELL</w:t>
+      </w:r>
+      <w:r>
+        <w:rPr>
+          <w:rStyle w:val="Red"/>
+          <w:color w:val="auto"/>
+        </w:rPr>
+        <w:t>LAY</w:t>
+      </w:r>
+      <w:r>
+        <w:rPr>
+          <w:rStyle w:val="Red"/>
+          <w:color w:val="auto"/>
+          <w:vertAlign w:val="subscript"/>
+        </w:rPr>
+        <w:t>1</w:t>
+      </w:r>
+      <w:r>
+        <w:rPr>
+          <w:rStyle w:val="Red"/>
+          <w:color w:val="auto"/>
+        </w:rPr>
+        <w:tab/>
+        <w:t>WELL</w:t>
+      </w:r>
+      <w:r>
+        <w:rPr>
+          <w:rStyle w:val="Red"/>
+          <w:color w:val="auto"/>
+        </w:rPr>
+        <w:t>ROW</w:t>
+      </w:r>
+      <w:r>
+        <w:rPr>
+          <w:rStyle w:val="Red"/>
+          <w:color w:val="auto"/>
+          <w:vertAlign w:val="subscript"/>
+        </w:rPr>
+        <w:t>1</w:t>
+      </w:r>
+      <w:r>
+        <w:rPr>
+          <w:rStyle w:val="Red"/>
+          <w:color w:val="auto"/>
+        </w:rPr>
+        <w:tab/>
+        <w:t>WELL</w:t>
+      </w:r>
+      <w:r>
+        <w:rPr>
+          <w:rStyle w:val="Red"/>
+          <w:color w:val="auto"/>
+        </w:rPr>
+        <w:t>COL</w:t>
+      </w:r>
+      <w:r>
+        <w:rPr>
+          <w:rStyle w:val="Red"/>
+          <w:color w:val="auto"/>
+          <w:vertAlign w:val="subscript"/>
+        </w:rPr>
+        <w:t>1</w:t>
+      </w:r>
+      <w:r>
+        <w:rPr>
+          <w:rStyle w:val="Red"/>
+          <w:color w:val="auto"/>
+          <w:vertAlign w:val="subscript"/>
+        </w:rPr>
+        <w:tab/>
+      </w:r>
+      <w:r>
+        <w:rPr>
+          <w:rStyle w:val="Red"/>
+          <w:color w:val="auto"/>
+        </w:rPr>
+        <w:t>Q</w:t>
+      </w:r>
+      <w:r>
+        <w:rPr>
+          <w:rStyle w:val="Red"/>
+          <w:color w:val="auto"/>
+          <w:vertAlign w:val="subscript"/>
+        </w:rPr>
+        <w:t>1</w:t>
+      </w:r>
+      <w:r>
+        <w:rPr>
+          <w:rStyle w:val="Red"/>
+          <w:color w:val="auto"/>
+        </w:rPr>
+        <w:t>]</w:t>
+      </w:r>
+    </w:p>
+    <w:p>
+      <w:pPr>
+        <w:ind w:left="2160" w:hanging="2160"/>
+        <w:rPr>
+          <w:rStyle w:val="Red"/>
+          <w:color w:val="auto"/>
+          <w:vertAlign w:val="subscript"/>
+        </w:rPr>
+      </w:pPr>
+      <w:r>
+        <w:rPr>
+          <w:rStyle w:val="Red"/>
+          <w:color w:val="auto"/>
+          <w:vertAlign w:val="subscript"/>
+        </w:rPr>
+        <w:t xml:space="preserve">                  </w:t>
+      </w:r>
+      <w:r>
+        <w:rPr>
+          <w:rStyle w:val="Red"/>
+          <w:color w:val="auto"/>
+          <w:vertAlign w:val="subscript"/>
+        </w:rPr>
+        <w:t xml:space="preserve">     </w:t>
+      </w:r>
+      <w:r>
+        <w:rPr>
+          <w:rStyle w:val="Red"/>
+          <w:color w:val="auto"/>
+          <w:vertAlign w:val="subscript"/>
+        </w:rPr>
+        <w:t xml:space="preserve"> .</w:t>
+      </w:r>
+    </w:p>
+    <w:p>
+      <w:pPr>
+        <w:ind w:left="2160" w:hanging="2160"/>
+        <w:rPr>
+          <w:rStyle w:val="Red"/>
+          <w:color w:val="auto"/>
+          <w:vertAlign w:val="subscript"/>
+        </w:rPr>
+      </w:pPr>
+      <w:r>
+        <w:rPr>
+          <w:rStyle w:val="Red"/>
+          <w:color w:val="auto"/>
+          <w:vertAlign w:val="subscript"/>
+        </w:rPr>
+        <w:t xml:space="preserve">                 </w:t>
+      </w:r>
+      <w:r>
+        <w:rPr>
+          <w:rStyle w:val="Red"/>
+          <w:color w:val="auto"/>
+          <w:vertAlign w:val="subscript"/>
+        </w:rPr>
+        <w:t xml:space="preserve">     </w:t>
+      </w:r>
+      <w:r>
+        <w:rPr>
+          <w:rStyle w:val="Red"/>
+          <w:color w:val="auto"/>
+          <w:vertAlign w:val="subscript"/>
+        </w:rPr>
+        <w:t xml:space="preserve">  .</w:t>
+      </w:r>
+    </w:p>
+    <w:p>
+      <w:pPr>
+        <w:ind w:left="2160" w:hanging="2160"/>
+        <w:rPr>
+          <w:rStyle w:val="Red"/>
+          <w:color w:val="auto"/>
+          <w:vertAlign w:val="subscript"/>
+        </w:rPr>
+      </w:pPr>
+      <w:r>
+        <w:rPr>
+          <w:rStyle w:val="Red"/>
+          <w:color w:val="auto"/>
+          <w:vertAlign w:val="subscript"/>
+        </w:rPr>
+        <w:t xml:space="preserve">                  </w:t>
+      </w:r>
+      <w:r>
+        <w:rPr>
+          <w:rStyle w:val="Red"/>
+          <w:color w:val="auto"/>
+          <w:vertAlign w:val="subscript"/>
+        </w:rPr>
+        <w:t xml:space="preserve">     </w:t>
+      </w:r>
+      <w:r>
+        <w:rPr>
+          <w:rStyle w:val="Red"/>
+          <w:color w:val="auto"/>
+          <w:vertAlign w:val="subscript"/>
+        </w:rPr>
+        <w:t xml:space="preserve"> .</w:t>
+      </w:r>
+    </w:p>
+    <w:p>
+      <w:pPr>
+        <w:ind w:left="2160" w:hanging="2160"/>
+        <w:rPr>
+          <w:rStyle w:val="Red"/>
+          <w:color w:val="auto"/>
+        </w:rPr>
+      </w:pPr>
+      <w:r>
+        <w:rPr>
+          <w:rStyle w:val="Red"/>
+          <w:color w:val="auto"/>
+          <w:vertAlign w:val="subscript"/>
+        </w:rPr>
+        <w:t xml:space="preserve">                   </w:t>
+      </w:r>
+      <w:r>
+        <w:rPr>
+          <w:rStyle w:val="Red"/>
+          <w:color w:val="auto"/>
+          <w:vertAlign w:val="subscript"/>
+        </w:rPr>
+        <w:t xml:space="preserve"> </w:t>
+      </w:r>
+      <w:r>
+        <w:rPr>
+          <w:rStyle w:val="Red"/>
+          <w:color w:val="auto"/>
+          <w:vertAlign w:val="subscript"/>
+        </w:rPr>
+        <w:t xml:space="preserve"> </w:t>
+      </w:r>
+      <w:r>
+        <w:rPr>
+          <w:rStyle w:val="Red"/>
+          <w:color w:val="auto"/>
+        </w:rPr>
+        <w:t>[</w:t>
+      </w:r>
+      <w:r>
+        <w:rPr>
+          <w:rStyle w:val="Red"/>
+          <w:color w:val="auto"/>
+        </w:rPr>
+        <w:t>WELL</w:t>
+      </w:r>
+      <w:r>
+        <w:rPr>
+          <w:rStyle w:val="Red"/>
+          <w:color w:val="auto"/>
+        </w:rPr>
+        <w:t>LAY</w:t>
+      </w:r>
+      <w:r>
+        <w:rPr>
+          <w:rStyle w:val="Red"/>
+          <w:color w:val="auto"/>
+          <w:vertAlign w:val="subscript"/>
+        </w:rPr>
+        <w:t xml:space="preserve"> Maxwell</w:t>
+      </w:r>
+      <w:r>
+        <w:rPr>
+          <w:rStyle w:val="Red"/>
+          <w:color w:val="auto"/>
+        </w:rPr>
+        <w:tab/>
+      </w:r>
+      <w:r>
+        <w:rPr>
+          <w:rStyle w:val="Red"/>
+          <w:color w:val="auto"/>
+        </w:rPr>
+        <w:t>WELL</w:t>
+      </w:r>
+      <w:r>
+        <w:rPr>
+          <w:rStyle w:val="Red"/>
+          <w:color w:val="auto"/>
+        </w:rPr>
+        <w:t>ROW</w:t>
+      </w:r>
+      <w:r>
+        <w:rPr>
+          <w:rStyle w:val="Red"/>
+          <w:color w:val="auto"/>
+          <w:vertAlign w:val="subscript"/>
+        </w:rPr>
+        <w:t xml:space="preserve"> Maxwell</w:t>
+      </w:r>
+      <w:r>
+        <w:rPr>
+          <w:rStyle w:val="Red"/>
+          <w:color w:val="auto"/>
+        </w:rPr>
+        <w:tab/>
+      </w:r>
+      <w:proofErr w:type="spellStart"/>
+      <w:r>
+        <w:rPr>
+          <w:rStyle w:val="Red"/>
+          <w:color w:val="auto"/>
+        </w:rPr>
+        <w:t>WELL</w:t>
+      </w:r>
+      <w:r>
+        <w:rPr>
+          <w:rStyle w:val="Red"/>
+          <w:color w:val="auto"/>
+        </w:rPr>
+        <w:t>COL</w:t>
+      </w:r>
+      <w:r>
+        <w:rPr>
+          <w:rStyle w:val="Red"/>
+          <w:color w:val="auto"/>
+          <w:vertAlign w:val="subscript"/>
+        </w:rPr>
+        <w:t>Maxwell</w:t>
+      </w:r>
+      <w:proofErr w:type="spellEnd"/>
+      <w:r>
+        <w:rPr>
+          <w:rStyle w:val="Red"/>
+          <w:color w:val="auto"/>
+          <w:vertAlign w:val="subscript"/>
+        </w:rPr>
+        <w:tab/>
+      </w:r>
+      <w:r>
+        <w:rPr>
+          <w:rStyle w:val="Red"/>
+          <w:color w:val="auto"/>
+          <w:vertAlign w:val="subscript"/>
+        </w:rPr>
+        <w:tab/>
+      </w:r>
+      <w:proofErr w:type="spellStart"/>
+      <w:r>
+        <w:rPr>
+          <w:rStyle w:val="Red"/>
+          <w:color w:val="auto"/>
+        </w:rPr>
+        <w:t>Q</w:t>
+      </w:r>
+      <w:r>
+        <w:rPr>
+          <w:rStyle w:val="Red"/>
+          <w:color w:val="auto"/>
+          <w:vertAlign w:val="subscript"/>
+        </w:rPr>
+        <w:t>Maxwell</w:t>
+      </w:r>
+      <w:proofErr w:type="spellEnd"/>
+      <w:r>
+        <w:rPr>
+          <w:rStyle w:val="Red"/>
+          <w:color w:val="auto"/>
+        </w:rPr>
+        <w:t>]</w:t>
+      </w:r>
+    </w:p>
+    <w:p>
+      <w:pPr>
+        <w:ind w:left="2160" w:hanging="2160"/>
+        <w:rPr>
+          <w:rStyle w:val="Red"/>
+          <w:color w:val="auto"/>
+        </w:rPr>
+      </w:pPr>
+    </w:p>
+    <w:p>
+      <w:pPr>
+        <w:ind w:left="2160" w:hanging="2160"/>
+        <w:rPr>
+          <w:rStyle w:val="Red"/>
+          <w:color w:val="auto"/>
+          <w:vertAlign w:val="subscript"/>
+        </w:rPr>
+      </w:pPr>
+    </w:p>
+    <w:p>
+      <w:pPr>
+        <w:ind w:left="2160" w:hanging="2160"/>
+        <w:rPr>
+          <w:rStyle w:val="Red"/>
+          <w:color w:val="auto"/>
+        </w:rPr>
+      </w:pPr>
+      <w:r>
+        <w:rPr>
+          <w:rStyle w:val="Red"/>
+          <w:color w:val="auto"/>
+        </w:rPr>
+        <w:t>WELL LIST</w:t>
+      </w:r>
+      <w:r>
+        <w:rPr>
+          <w:rStyle w:val="Red"/>
+          <w:color w:val="auto"/>
+        </w:rPr>
+        <w:tab/>
+        <w:t>C</w:t>
+      </w:r>
+      <w:r>
+        <w:rPr>
+          <w:rStyle w:val="Red"/>
+          <w:color w:val="auto"/>
+        </w:rPr>
+        <w:t>haracter variable</w:t>
+      </w:r>
+      <w:r>
+        <w:rPr>
+          <w:rStyle w:val="Red"/>
+          <w:color w:val="auto"/>
+        </w:rPr>
+        <w:t xml:space="preserve"> specified to indicate that </w:t>
+      </w:r>
+      <w:r>
+        <w:rPr>
+          <w:rStyle w:val="Red"/>
+          <w:color w:val="auto"/>
+        </w:rPr>
+        <w:t xml:space="preserve">AWU </w:t>
       </w:r>
       <w:r>
         <w:rPr>
@@ -3405,28 +5595,12 @@
         </w:rPr>
         <w:t>well</w:t>
       </w:r>
-      <w:proofErr w:type="spellEnd"/>
-      <w:r>
-        <w:rPr>
-          <w:rStyle w:val="Red"/>
-          <w:color w:val="auto"/>
-        </w:rPr>
-        <w:tab/>
-        <w:t>An optional integer variable that is the number of time series output files u</w:t>
-      </w:r>
-      <w:r>
-        <w:rPr>
-          <w:rStyle w:val="Red"/>
-          <w:color w:val="auto"/>
-        </w:rPr>
-        <w:t>sed for writing information for wells</w:t>
-      </w:r>
-      <w:r>
-        <w:rPr>
-          <w:rStyle w:val="Red"/>
-          <w:color w:val="auto"/>
-        </w:rPr>
-        <w:t xml:space="preserve"> used for irrigation.</w:t>
+      <w:r>
+        <w:rPr>
+          <w:rStyle w:val="Red"/>
+          <w:color w:val="auto"/>
+        </w:rPr>
+        <w:t>s will be included in a simulation.</w:t>
       </w:r>
     </w:p>
     <w:p>
@@ -3446,6 +5620,49 @@
           <w:color w:val="auto"/>
         </w:rPr>
       </w:pPr>
+      <w:r>
+        <w:rPr>
+          <w:rStyle w:val="Red"/>
+          <w:color w:val="auto"/>
+        </w:rPr>
+        <w:t>TABUNIT</w:t>
+      </w:r>
+      <w:r>
+        <w:rPr>
+          <w:rStyle w:val="Red"/>
+          <w:color w:val="auto"/>
+        </w:rPr>
+        <w:tab/>
+        <w:t>Integer</w:t>
+      </w:r>
+      <w:r>
+        <w:rPr>
+          <w:rStyle w:val="Red"/>
+          <w:color w:val="auto"/>
+        </w:rPr>
+        <w:t xml:space="preserve"> variable</w:t>
+      </w:r>
+      <w:r>
+        <w:rPr>
+          <w:rStyle w:val="Red"/>
+          <w:color w:val="auto"/>
+        </w:rPr>
+        <w:t xml:space="preserve"> equal to the unit number for the TABFILE</w:t>
+      </w:r>
+      <w:r>
+        <w:rPr>
+          <w:rStyle w:val="Red"/>
+          <w:color w:val="auto"/>
+        </w:rPr>
+        <w:t xml:space="preserve"> used to specify pumping rates for a well</w:t>
+      </w:r>
+      <w:r>
+        <w:rPr>
+          <w:rStyle w:val="Red"/>
+          <w:color w:val="auto"/>
+        </w:rPr>
+        <w:t>.</w:t>
+      </w:r>
     </w:p>
     <w:p>
       <w:pPr>
@@ -3455,56 +5672,6 @@
           <w:color w:val="auto"/>
         </w:rPr>
       </w:pPr>
-      <w:r>
-        <w:rPr>
-          <w:rStyle w:val="Red"/>
-          <w:color w:val="auto"/>
-        </w:rPr>
-        <w:t>END</w:t>
-      </w:r>
-      <w:r>
-        <w:rPr>
-          <w:rStyle w:val="Red"/>
-          <w:color w:val="auto"/>
-        </w:rPr>
-        <w:tab/>
-        <w:t>C</w:t>
-      </w:r>
-      <w:r>
-        <w:rPr>
-          <w:rStyle w:val="Red"/>
-          <w:color w:val="auto"/>
-        </w:rPr>
-        <w:t>haracter variable</w:t>
-      </w:r>
-      <w:r>
-        <w:rPr>
-          <w:rStyle w:val="Red"/>
-          <w:color w:val="auto"/>
-        </w:rPr>
-        <w:t xml:space="preserve"> specified to indicate the end of the key word options</w:t>
-      </w:r>
-      <w:r>
-        <w:rPr>
-          <w:rStyle w:val="Red"/>
-          <w:color w:val="auto"/>
-        </w:rPr>
-        <w:t>.</w:t>
-      </w:r>
-      <w:r>
-        <w:rPr>
-          <w:rStyle w:val="Red"/>
-          <w:color w:val="auto"/>
-        </w:rPr>
-        <w:t xml:space="preserve"> </w:t>
-      </w:r>
-      <w:r>
-        <w:rPr>
-          <w:rStyle w:val="Red"/>
-          <w:color w:val="auto"/>
-        </w:rPr>
-        <w:t xml:space="preserve"> </w:t>
-      </w:r>
     </w:p>
     <w:p>
       <w:pPr>
@@ -3514,85 +5681,41 @@
           <w:color w:val="auto"/>
         </w:rPr>
       </w:pPr>
-    </w:p>
-    <w:p>
-      <w:pPr>
-        <w:ind w:left="2160" w:hanging="2160"/>
-        <w:rPr>
-          <w:rStyle w:val="Red"/>
-          <w:color w:val="auto"/>
-        </w:rPr>
-      </w:pPr>
-    </w:p>
-    <w:p>
-      <w:pPr>
-        <w:rPr>
-          <w:rStyle w:val="Red"/>
-          <w:color w:val="auto"/>
-        </w:rPr>
-      </w:pPr>
-      <w:r>
-        <w:rPr>
-          <w:rStyle w:val="Red"/>
-          <w:color w:val="auto"/>
-        </w:rPr>
-        <w:t xml:space="preserve">Time series data can be written to separate formatted output files for selected SFR2 segments and AWU wells used for irrigation. </w:t>
-      </w:r>
-      <w:r>
-        <w:rPr>
-          <w:rStyle w:val="Red"/>
-          <w:color w:val="auto"/>
-        </w:rPr>
-        <w:t>This file</w:t>
-      </w:r>
-      <w:r>
-        <w:rPr>
-          <w:rStyle w:val="Red"/>
-          <w:color w:val="auto"/>
-        </w:rPr>
-        <w:t>s</w:t>
-      </w:r>
-      <w:r>
-        <w:rPr>
-          <w:rStyle w:val="Red"/>
-          <w:color w:val="auto"/>
-        </w:rPr>
-        <w:t xml:space="preserve"> </w:t>
-      </w:r>
-      <w:r>
-        <w:rPr>
-          <w:rStyle w:val="Red"/>
-          <w:color w:val="auto"/>
-        </w:rPr>
-        <w:t>are</w:t>
-      </w:r>
-      <w:r>
-        <w:rPr>
-          <w:rStyle w:val="Red"/>
-          <w:color w:val="auto"/>
-        </w:rPr>
-        <w:t xml:space="preserve"> of type “Data” and </w:t>
-      </w:r>
-      <w:r>
-        <w:rPr>
-          <w:rStyle w:val="Red"/>
-          <w:color w:val="auto"/>
-        </w:rPr>
-        <w:t>must be</w:t>
-      </w:r>
-      <w:r>
-        <w:rPr>
-          <w:rStyle w:val="Red"/>
-          <w:color w:val="auto"/>
-        </w:rPr>
-        <w:t xml:space="preserve"> inc</w:t>
-      </w:r>
-      <w:r>
-        <w:rPr>
-          <w:rStyle w:val="Red"/>
-          <w:color w:val="auto"/>
-        </w:rPr>
-        <w:t>luded in the MODFLOW Name file.</w:t>
+      <w:r>
+        <w:rPr>
+          <w:rStyle w:val="Red"/>
+          <w:color w:val="auto"/>
+        </w:rPr>
+        <w:t>TABUNIT</w:t>
+      </w:r>
+      <w:r>
+        <w:rPr>
+          <w:rStyle w:val="Red"/>
+          <w:color w:val="auto"/>
+        </w:rPr>
+        <w:tab/>
+        <w:t>Integer</w:t>
+      </w:r>
+      <w:r>
+        <w:rPr>
+          <w:rStyle w:val="Red"/>
+          <w:color w:val="auto"/>
+        </w:rPr>
+        <w:t xml:space="preserve"> variable</w:t>
+      </w:r>
+      <w:r>
+        <w:rPr>
+          <w:rStyle w:val="Red"/>
+          <w:color w:val="auto"/>
+        </w:rPr>
+        <w:t xml:space="preserve"> equal to the </w:t>
+      </w:r>
+      <w:r>
+        <w:rPr>
+          <w:rStyle w:val="Red"/>
+          <w:color w:val="auto"/>
+        </w:rPr>
+        <w:t>TABFILE ID number that must be sequential in order that TABFILES are used by wells.</w:t>
       </w:r>
       <w:bookmarkStart w:id="0" w:name="_GoBack"/>
       <w:bookmarkEnd w:id="0"/>
@@ -3608,95 +5731,61 @@
     </w:p>
     <w:p>
       <w:pPr>
-        <w:rPr>
-          <w:rStyle w:val="Red"/>
-          <w:color w:val="auto"/>
-        </w:rPr>
-      </w:pPr>
-      <w:r>
-        <w:rPr>
-          <w:rStyle w:val="Red"/>
-          <w:color w:val="auto"/>
-        </w:rPr>
-        <w:t>[TIME SERIES]</w:t>
-      </w:r>
-    </w:p>
-    <w:p>
-      <w:pPr>
-        <w:rPr>
-          <w:rStyle w:val="Red"/>
-          <w:color w:val="auto"/>
-        </w:rPr>
-      </w:pPr>
-    </w:p>
-    <w:p>
-      <w:pPr>
-        <w:rPr>
-          <w:rStyle w:val="Red"/>
-          <w:color w:val="auto"/>
-        </w:rPr>
-      </w:pPr>
-      <w:r>
-        <w:rPr>
-          <w:rStyle w:val="Red"/>
-          <w:color w:val="auto"/>
-        </w:rPr>
-        <w:t>[SFR</w:t>
-      </w:r>
-      <w:r>
-        <w:rPr>
-          <w:rStyle w:val="Red"/>
-          <w:color w:val="auto"/>
-        </w:rPr>
-        <w:tab/>
-        <w:t>Segmentnum</w:t>
-      </w:r>
-      <w:r>
-        <w:rPr>
-          <w:rStyle w:val="Red"/>
-          <w:color w:val="auto"/>
-          <w:vertAlign w:val="subscript"/>
-        </w:rPr>
-        <w:t>1</w:t>
-      </w:r>
-      <w:r>
-        <w:rPr>
-          <w:rStyle w:val="Red"/>
-          <w:color w:val="auto"/>
-        </w:rPr>
-        <w:tab/>
-      </w:r>
-      <w:r>
-        <w:rPr>
-          <w:rStyle w:val="Red"/>
-          <w:color w:val="auto"/>
-        </w:rPr>
-        <w:tab/>
-        <w:t>Unit_sfr</w:t>
-      </w:r>
-      <w:r>
-        <w:rPr>
-          <w:rStyle w:val="Red"/>
-          <w:color w:val="auto"/>
-          <w:vertAlign w:val="subscript"/>
-        </w:rPr>
-        <w:t>1</w:t>
-      </w:r>
-      <w:r>
-        <w:rPr>
-          <w:rStyle w:val="Red"/>
-          <w:color w:val="auto"/>
-        </w:rPr>
-        <w:t>]</w:t>
-      </w:r>
-    </w:p>
-    <w:p>
-      <w:pPr>
-        <w:rPr>
-          <w:rStyle w:val="Red"/>
-          <w:color w:val="auto"/>
-        </w:rPr>
-      </w:pPr>
+        <w:ind w:left="2160" w:hanging="2160"/>
+        <w:rPr>
+          <w:rStyle w:val="Red"/>
+          <w:color w:val="auto"/>
+        </w:rPr>
+      </w:pPr>
+      <w:r>
+        <w:rPr>
+          <w:rStyle w:val="Red"/>
+          <w:color w:val="auto"/>
+        </w:rPr>
+        <w:t>TAB</w:t>
+      </w:r>
+      <w:r>
+        <w:rPr>
+          <w:rStyle w:val="Red"/>
+          <w:color w:val="auto"/>
+        </w:rPr>
+        <w:t>VAL</w:t>
+      </w:r>
+      <w:r>
+        <w:rPr>
+          <w:rStyle w:val="Red"/>
+          <w:color w:val="auto"/>
+        </w:rPr>
+        <w:tab/>
+      </w:r>
+      <w:r>
+        <w:rPr>
+          <w:rStyle w:val="Red"/>
+          <w:color w:val="auto"/>
+        </w:rPr>
+        <w:t>Integer</w:t>
+      </w:r>
+      <w:r>
+        <w:rPr>
+          <w:rStyle w:val="Red"/>
+          <w:color w:val="auto"/>
+        </w:rPr>
+        <w:t xml:space="preserve"> variable</w:t>
+      </w:r>
+      <w:r>
+        <w:rPr>
+          <w:rStyle w:val="Red"/>
+          <w:color w:val="auto"/>
+        </w:rPr>
+        <w:t xml:space="preserve"> equal to the </w:t>
+      </w:r>
+      <w:r>
+        <w:rPr>
+          <w:rStyle w:val="Red"/>
+          <w:color w:val="auto"/>
+        </w:rPr>
+        <w:t>maximum number of rows to be read from a TABFILE</w:t>
+      </w:r>
       <w:r>
         <w:rPr>
           <w:rStyle w:val="Red"/>
@@ -3707,2155 +5796,6 @@
     </w:p>
     <w:p>
       <w:pPr>
-        <w:rPr>
-          <w:rStyle w:val="Red"/>
-          <w:color w:val="auto"/>
-        </w:rPr>
-      </w:pPr>
-      <w:r>
-        <w:rPr>
-          <w:rStyle w:val="Red"/>
-          <w:color w:val="auto"/>
-        </w:rPr>
-        <w:t>.</w:t>
-      </w:r>
-    </w:p>
-    <w:p>
-      <w:pPr>
-        <w:rPr>
-          <w:rStyle w:val="Red"/>
-          <w:color w:val="auto"/>
-        </w:rPr>
-      </w:pPr>
-      <w:r>
-        <w:rPr>
-          <w:rStyle w:val="Red"/>
-          <w:color w:val="auto"/>
-        </w:rPr>
-        <w:t>.</w:t>
-      </w:r>
-    </w:p>
-    <w:p>
-      <w:pPr>
-        <w:rPr>
-          <w:rStyle w:val="Red"/>
-          <w:color w:val="auto"/>
-        </w:rPr>
-      </w:pPr>
-      <w:r>
-        <w:rPr>
-          <w:rStyle w:val="Red"/>
-          <w:color w:val="auto"/>
-        </w:rPr>
-        <w:t>[SFR</w:t>
-      </w:r>
-      <w:r>
-        <w:rPr>
-          <w:rStyle w:val="Red"/>
-          <w:color w:val="auto"/>
-        </w:rPr>
-        <w:tab/>
-      </w:r>
-      <w:proofErr w:type="spellStart"/>
-      <w:r>
-        <w:rPr>
-          <w:rStyle w:val="Red"/>
-          <w:color w:val="auto"/>
-        </w:rPr>
-        <w:t>Segmentnum</w:t>
-      </w:r>
-      <w:r>
-        <w:rPr>
-          <w:rStyle w:val="Red"/>
-          <w:color w:val="auto"/>
-          <w:vertAlign w:val="subscript"/>
-        </w:rPr>
-        <w:t>numtimeseriessfr</w:t>
-      </w:r>
-      <w:proofErr w:type="spellEnd"/>
-      <w:r>
-        <w:rPr>
-          <w:rStyle w:val="Red"/>
-          <w:color w:val="auto"/>
-        </w:rPr>
-        <w:tab/>
-      </w:r>
-      <w:r>
-        <w:rPr>
-          <w:rStyle w:val="Red"/>
-          <w:color w:val="auto"/>
-        </w:rPr>
-        <w:tab/>
-      </w:r>
-      <w:proofErr w:type="spellStart"/>
-      <w:r>
-        <w:rPr>
-          <w:rStyle w:val="Red"/>
-          <w:color w:val="auto"/>
-        </w:rPr>
-        <w:t>Unit_sfr</w:t>
-      </w:r>
-      <w:r>
-        <w:rPr>
-          <w:rStyle w:val="Red"/>
-          <w:color w:val="auto"/>
-          <w:vertAlign w:val="subscript"/>
-        </w:rPr>
-        <w:t>numtimeseriessfr</w:t>
-      </w:r>
-      <w:proofErr w:type="spellEnd"/>
-      <w:r>
-        <w:rPr>
-          <w:rStyle w:val="Red"/>
-          <w:color w:val="auto"/>
-        </w:rPr>
-        <w:t>]</w:t>
-      </w:r>
-    </w:p>
-    <w:p>
-      <w:pPr>
-        <w:rPr>
-          <w:rStyle w:val="Red"/>
-          <w:color w:val="auto"/>
-        </w:rPr>
-      </w:pPr>
-    </w:p>
-    <w:p>
-      <w:pPr>
-        <w:rPr>
-          <w:rStyle w:val="Red"/>
-          <w:color w:val="auto"/>
-        </w:rPr>
-      </w:pPr>
-      <w:r>
-        <w:rPr>
-          <w:rStyle w:val="Red"/>
-          <w:color w:val="auto"/>
-        </w:rPr>
-        <w:t>[WELL</w:t>
-      </w:r>
-      <w:r>
-        <w:rPr>
-          <w:rStyle w:val="Red"/>
-          <w:color w:val="auto"/>
-        </w:rPr>
-        <w:tab/>
-        <w:t>Wellnum</w:t>
-      </w:r>
-      <w:r>
-        <w:rPr>
-          <w:rStyle w:val="Red"/>
-          <w:color w:val="auto"/>
-          <w:vertAlign w:val="subscript"/>
-        </w:rPr>
-        <w:t>1</w:t>
-      </w:r>
-      <w:r>
-        <w:rPr>
-          <w:rStyle w:val="Red"/>
-          <w:color w:val="auto"/>
-        </w:rPr>
-        <w:tab/>
-      </w:r>
-      <w:r>
-        <w:rPr>
-          <w:rStyle w:val="Red"/>
-          <w:color w:val="auto"/>
-        </w:rPr>
-        <w:tab/>
-        <w:t>Unit_well</w:t>
-      </w:r>
-      <w:r>
-        <w:rPr>
-          <w:rStyle w:val="Red"/>
-          <w:color w:val="auto"/>
-          <w:vertAlign w:val="subscript"/>
-        </w:rPr>
-        <w:t>1</w:t>
-      </w:r>
-      <w:r>
-        <w:rPr>
-          <w:rStyle w:val="Red"/>
-          <w:color w:val="auto"/>
-        </w:rPr>
-        <w:t>]</w:t>
-      </w:r>
-    </w:p>
-    <w:p>
-      <w:pPr>
-        <w:rPr>
-          <w:rStyle w:val="Red"/>
-          <w:color w:val="auto"/>
-        </w:rPr>
-      </w:pPr>
-      <w:r>
-        <w:rPr>
-          <w:rStyle w:val="Red"/>
-          <w:color w:val="auto"/>
-        </w:rPr>
-        <w:t>.</w:t>
-      </w:r>
-    </w:p>
-    <w:p>
-      <w:pPr>
-        <w:rPr>
-          <w:rStyle w:val="Red"/>
-          <w:color w:val="auto"/>
-        </w:rPr>
-      </w:pPr>
-      <w:r>
-        <w:rPr>
-          <w:rStyle w:val="Red"/>
-          <w:color w:val="auto"/>
-        </w:rPr>
-        <w:t>.</w:t>
-      </w:r>
-    </w:p>
-    <w:p>
-      <w:pPr>
-        <w:rPr>
-          <w:rStyle w:val="Red"/>
-          <w:color w:val="auto"/>
-        </w:rPr>
-      </w:pPr>
-      <w:r>
-        <w:rPr>
-          <w:rStyle w:val="Red"/>
-          <w:color w:val="auto"/>
-        </w:rPr>
-        <w:t>.</w:t>
-      </w:r>
-    </w:p>
-    <w:p>
-      <w:pPr>
-        <w:rPr>
-          <w:rStyle w:val="Red"/>
-          <w:color w:val="auto"/>
-        </w:rPr>
-      </w:pPr>
-      <w:r>
-        <w:rPr>
-          <w:rStyle w:val="Red"/>
-          <w:color w:val="auto"/>
-        </w:rPr>
-        <w:t>[WELL</w:t>
-      </w:r>
-      <w:r>
-        <w:rPr>
-          <w:rStyle w:val="Red"/>
-          <w:color w:val="auto"/>
-        </w:rPr>
-        <w:tab/>
-      </w:r>
-      <w:proofErr w:type="spellStart"/>
-      <w:r>
-        <w:rPr>
-          <w:rStyle w:val="Red"/>
-          <w:color w:val="auto"/>
-        </w:rPr>
-        <w:t>Wellnum</w:t>
-      </w:r>
-      <w:r>
-        <w:rPr>
-          <w:rStyle w:val="Red"/>
-          <w:color w:val="auto"/>
-          <w:vertAlign w:val="subscript"/>
-        </w:rPr>
-        <w:t>numtimeserieswell</w:t>
-      </w:r>
-      <w:proofErr w:type="spellEnd"/>
-      <w:r>
-        <w:rPr>
-          <w:rStyle w:val="Red"/>
-          <w:color w:val="auto"/>
-        </w:rPr>
-        <w:tab/>
-      </w:r>
-      <w:r>
-        <w:rPr>
-          <w:rStyle w:val="Red"/>
-          <w:color w:val="auto"/>
-        </w:rPr>
-        <w:tab/>
-      </w:r>
-      <w:proofErr w:type="spellStart"/>
-      <w:r>
-        <w:rPr>
-          <w:rStyle w:val="Red"/>
-          <w:color w:val="auto"/>
-        </w:rPr>
-        <w:t>Unit_sfr</w:t>
-      </w:r>
-      <w:r>
-        <w:rPr>
-          <w:rStyle w:val="Red"/>
-          <w:color w:val="auto"/>
-          <w:vertAlign w:val="subscript"/>
-        </w:rPr>
-        <w:t>numtimeserieswell</w:t>
-      </w:r>
-      <w:proofErr w:type="spellEnd"/>
-      <w:r>
-        <w:rPr>
-          <w:rStyle w:val="Red"/>
-          <w:color w:val="auto"/>
-        </w:rPr>
-        <w:t>]</w:t>
-      </w:r>
-    </w:p>
-    <w:p>
-      <w:pPr>
-        <w:rPr>
-          <w:rStyle w:val="Red"/>
-          <w:color w:val="auto"/>
-        </w:rPr>
-      </w:pPr>
-    </w:p>
-    <w:p>
-      <w:pPr>
-        <w:rPr>
-          <w:rStyle w:val="Red"/>
-          <w:color w:val="auto"/>
-        </w:rPr>
-      </w:pPr>
-      <w:r>
-        <w:rPr>
-          <w:rStyle w:val="Red"/>
-          <w:color w:val="auto"/>
-        </w:rPr>
-        <w:t>[END]</w:t>
-      </w:r>
-    </w:p>
-    <w:p>
-      <w:pPr>
-        <w:rPr>
-          <w:rStyle w:val="Red"/>
-          <w:color w:val="auto"/>
-        </w:rPr>
-      </w:pPr>
-    </w:p>
-    <w:p>
-      <w:pPr>
-        <w:rPr>
-          <w:rStyle w:val="Red"/>
-          <w:color w:val="auto"/>
-        </w:rPr>
-      </w:pPr>
-      <w:r>
-        <w:rPr>
-          <w:rStyle w:val="Red"/>
-          <w:color w:val="auto"/>
-        </w:rPr>
-        <w:t>TIME SERIES</w:t>
-      </w:r>
-      <w:r>
-        <w:rPr>
-          <w:rStyle w:val="Red"/>
-          <w:color w:val="auto"/>
-        </w:rPr>
-        <w:tab/>
-        <w:t>C</w:t>
-      </w:r>
-      <w:r>
-        <w:rPr>
-          <w:rStyle w:val="Red"/>
-          <w:color w:val="auto"/>
-        </w:rPr>
-        <w:t>haracter variable</w:t>
-      </w:r>
-      <w:r>
-        <w:rPr>
-          <w:rStyle w:val="Red"/>
-          <w:color w:val="auto"/>
-        </w:rPr>
-        <w:t xml:space="preserve"> specified to indicate the beginning of the time series data block</w:t>
-      </w:r>
-      <w:r>
-        <w:rPr>
-          <w:rStyle w:val="Red"/>
-          <w:color w:val="auto"/>
-        </w:rPr>
-        <w:t>.</w:t>
-      </w:r>
-    </w:p>
-    <w:p>
-      <w:pPr>
-        <w:rPr>
-          <w:rStyle w:val="Red"/>
-          <w:color w:val="auto"/>
-        </w:rPr>
-      </w:pPr>
-    </w:p>
-    <w:p>
-      <w:pPr>
-        <w:rPr>
-          <w:rStyle w:val="Red"/>
-          <w:color w:val="auto"/>
-        </w:rPr>
-      </w:pPr>
-      <w:r>
-        <w:rPr>
-          <w:rStyle w:val="Red"/>
-          <w:color w:val="auto"/>
-        </w:rPr>
-        <w:t>SFR</w:t>
-      </w:r>
-      <w:r>
-        <w:rPr>
-          <w:rStyle w:val="Red"/>
-          <w:color w:val="auto"/>
-        </w:rPr>
-        <w:tab/>
-        <w:t>Character variable indicating that irrigation information for a diversion will be written to a time series output file.</w:t>
-      </w:r>
-    </w:p>
-    <w:p>
-      <w:pPr>
-        <w:rPr>
-          <w:rStyle w:val="Red"/>
-          <w:color w:val="auto"/>
-        </w:rPr>
-      </w:pPr>
-    </w:p>
-    <w:p>
-      <w:pPr>
-        <w:rPr>
-          <w:rStyle w:val="Red"/>
-          <w:color w:val="auto"/>
-        </w:rPr>
-      </w:pPr>
-      <w:proofErr w:type="spellStart"/>
-      <w:r>
-        <w:rPr>
-          <w:rStyle w:val="Red"/>
-          <w:color w:val="auto"/>
-        </w:rPr>
-        <w:t>Segmentnum</w:t>
-      </w:r>
-      <w:proofErr w:type="spellEnd"/>
-      <w:r>
-        <w:rPr>
-          <w:rStyle w:val="Red"/>
-          <w:color w:val="auto"/>
-        </w:rPr>
-        <w:tab/>
-        <w:t>Integer variable that is the SFR2 segment number.</w:t>
-      </w:r>
-    </w:p>
-    <w:p>
-      <w:pPr>
-        <w:rPr>
-          <w:rStyle w:val="Red"/>
-          <w:color w:val="auto"/>
-        </w:rPr>
-      </w:pPr>
-    </w:p>
-    <w:p>
-      <w:pPr>
-        <w:rPr>
-          <w:rStyle w:val="Red"/>
-          <w:color w:val="auto"/>
-        </w:rPr>
-      </w:pPr>
-      <w:proofErr w:type="spellStart"/>
-      <w:r>
-        <w:rPr>
-          <w:rStyle w:val="Red"/>
-          <w:color w:val="auto"/>
-        </w:rPr>
-        <w:t>Unitsfr</w:t>
-      </w:r>
-      <w:proofErr w:type="spellEnd"/>
-      <w:r>
-        <w:rPr>
-          <w:rStyle w:val="Red"/>
-          <w:color w:val="auto"/>
-        </w:rPr>
-        <w:tab/>
-      </w:r>
-      <w:r>
-        <w:rPr>
-          <w:rStyle w:val="Red"/>
-          <w:color w:val="auto"/>
-        </w:rPr>
-        <w:tab/>
-        <w:t>Integer variable that is the formatted output file unit number.</w:t>
-      </w:r>
-    </w:p>
-    <w:p>
-      <w:pPr>
-        <w:rPr>
-          <w:rStyle w:val="Red"/>
-          <w:color w:val="auto"/>
-        </w:rPr>
-      </w:pPr>
-    </w:p>
-    <w:p>
-      <w:pPr>
-        <w:rPr>
-          <w:rStyle w:val="Red"/>
-          <w:color w:val="auto"/>
-        </w:rPr>
-      </w:pPr>
-      <w:r>
-        <w:rPr>
-          <w:rStyle w:val="Red"/>
-          <w:color w:val="auto"/>
-        </w:rPr>
-        <w:t>WELL</w:t>
-      </w:r>
-      <w:r>
-        <w:rPr>
-          <w:rStyle w:val="Red"/>
-          <w:color w:val="auto"/>
-        </w:rPr>
-        <w:tab/>
-        <w:t>Character variable indicating that irrigation information for a well will be written to a time series output file.</w:t>
-      </w:r>
-    </w:p>
-    <w:p>
-      <w:pPr>
-        <w:rPr>
-          <w:rStyle w:val="Red"/>
-          <w:color w:val="auto"/>
-        </w:rPr>
-      </w:pPr>
-    </w:p>
-    <w:p>
-      <w:pPr>
-        <w:rPr>
-          <w:rStyle w:val="Red"/>
-          <w:color w:val="auto"/>
-        </w:rPr>
-      </w:pPr>
-      <w:proofErr w:type="spellStart"/>
-      <w:r>
-        <w:rPr>
-          <w:rStyle w:val="Red"/>
-          <w:color w:val="auto"/>
-        </w:rPr>
-        <w:t>Segmentnum</w:t>
-      </w:r>
-      <w:proofErr w:type="spellEnd"/>
-      <w:r>
-        <w:rPr>
-          <w:rStyle w:val="Red"/>
-          <w:color w:val="auto"/>
-        </w:rPr>
-        <w:tab/>
-        <w:t>Integer variable that is the AWU well number.</w:t>
-      </w:r>
-    </w:p>
-    <w:p>
-      <w:pPr>
-        <w:rPr>
-          <w:rStyle w:val="Red"/>
-          <w:color w:val="auto"/>
-        </w:rPr>
-      </w:pPr>
-    </w:p>
-    <w:p>
-      <w:pPr>
-        <w:rPr>
-          <w:rStyle w:val="Red"/>
-          <w:color w:val="auto"/>
-        </w:rPr>
-      </w:pPr>
-      <w:proofErr w:type="spellStart"/>
-      <w:r>
-        <w:rPr>
-          <w:rStyle w:val="Red"/>
-          <w:color w:val="auto"/>
-        </w:rPr>
-        <w:t>Unitwell</w:t>
-      </w:r>
-      <w:proofErr w:type="spellEnd"/>
-      <w:r>
-        <w:rPr>
-          <w:rStyle w:val="Red"/>
-          <w:color w:val="auto"/>
-        </w:rPr>
-        <w:tab/>
-      </w:r>
-      <w:r>
-        <w:rPr>
-          <w:rStyle w:val="Red"/>
-          <w:color w:val="auto"/>
-        </w:rPr>
-        <w:tab/>
-        <w:t>Integer variable that is the formatted output file unit number. This file is of type “Data” and is included in the MODFLOW Name file.</w:t>
-      </w:r>
-    </w:p>
-    <w:p>
-      <w:pPr>
-        <w:rPr>
-          <w:rStyle w:val="Red"/>
-          <w:color w:val="auto"/>
-        </w:rPr>
-      </w:pPr>
-    </w:p>
-    <w:p>
-      <w:pPr>
-        <w:ind w:left="2160" w:hanging="2160"/>
-        <w:rPr>
-          <w:rStyle w:val="Red"/>
-          <w:color w:val="auto"/>
-        </w:rPr>
-      </w:pPr>
-      <w:r>
-        <w:rPr>
-          <w:rStyle w:val="Red"/>
-          <w:color w:val="auto"/>
-        </w:rPr>
-        <w:t>END</w:t>
-      </w:r>
-      <w:r>
-        <w:rPr>
-          <w:rStyle w:val="Red"/>
-          <w:color w:val="auto"/>
-        </w:rPr>
-        <w:tab/>
-        <w:t>C</w:t>
-      </w:r>
-      <w:r>
-        <w:rPr>
-          <w:rStyle w:val="Red"/>
-          <w:color w:val="auto"/>
-        </w:rPr>
-        <w:t>haracter variable</w:t>
-      </w:r>
-      <w:r>
-        <w:rPr>
-          <w:rStyle w:val="Red"/>
-          <w:color w:val="auto"/>
-        </w:rPr>
-        <w:t xml:space="preserve"> specified to indicate the end of the time series data block</w:t>
-      </w:r>
-      <w:r>
-        <w:rPr>
-          <w:rStyle w:val="Red"/>
-          <w:color w:val="auto"/>
-        </w:rPr>
-        <w:t>.</w:t>
-      </w:r>
-      <w:r>
-        <w:rPr>
-          <w:rStyle w:val="Red"/>
-          <w:color w:val="auto"/>
-        </w:rPr>
-        <w:t xml:space="preserve"> </w:t>
-      </w:r>
-      <w:r>
-        <w:rPr>
-          <w:rStyle w:val="Red"/>
-          <w:color w:val="auto"/>
-        </w:rPr>
-        <w:t xml:space="preserve"> </w:t>
-      </w:r>
-    </w:p>
-    <w:p>
-      <w:pPr>
-        <w:rPr>
-          <w:rStyle w:val="Red"/>
-          <w:color w:val="auto"/>
-        </w:rPr>
-      </w:pPr>
-    </w:p>
-    <w:p>
-      <w:pPr>
-        <w:ind w:left="2160" w:hanging="2160"/>
-        <w:rPr>
-          <w:rStyle w:val="Red"/>
-          <w:color w:val="auto"/>
-        </w:rPr>
-      </w:pPr>
-    </w:p>
-    <w:p>
-      <w:pPr>
-        <w:ind w:left="2160" w:hanging="2160"/>
-        <w:rPr>
-          <w:rStyle w:val="Red"/>
-          <w:color w:val="auto"/>
-        </w:rPr>
-      </w:pPr>
-    </w:p>
-    <w:p>
-      <w:pPr>
-        <w:rPr>
-          <w:rStyle w:val="Red"/>
-          <w:color w:val="auto"/>
-        </w:rPr>
-      </w:pPr>
-      <w:r>
-        <w:rPr>
-          <w:rStyle w:val="Red"/>
-          <w:color w:val="auto"/>
-        </w:rPr>
-        <w:t xml:space="preserve">Wells used for irrigation, </w:t>
-      </w:r>
-      <w:r>
-        <w:rPr>
-          <w:rStyle w:val="Red"/>
-          <w:color w:val="auto"/>
-        </w:rPr>
-        <w:t>including those used to</w:t>
-      </w:r>
-      <w:r>
-        <w:rPr>
-          <w:rStyle w:val="Red"/>
-          <w:color w:val="auto"/>
-        </w:rPr>
-        <w:t xml:space="preserve"> supplement</w:t>
-      </w:r>
-      <w:r>
-        <w:rPr>
-          <w:rStyle w:val="Red"/>
-          <w:color w:val="auto"/>
-        </w:rPr>
-        <w:t xml:space="preserve"> surface water diversion</w:t>
-      </w:r>
-      <w:r>
-        <w:rPr>
-          <w:rStyle w:val="Red"/>
-          <w:color w:val="auto"/>
-        </w:rPr>
-        <w:t>s,</w:t>
-      </w:r>
-      <w:r>
-        <w:rPr>
-          <w:rStyle w:val="Red"/>
-          <w:color w:val="auto"/>
-        </w:rPr>
-        <w:t xml:space="preserve"> are defined within the WELL LIST data block. </w:t>
-      </w:r>
-      <w:r>
-        <w:rPr>
-          <w:rStyle w:val="Red"/>
-          <w:color w:val="auto"/>
-        </w:rPr>
-        <w:t>TABFILES must be used to represent time varying pumping rates if pumping rates are not calculated by the AWU Package</w:t>
-      </w:r>
-      <w:r>
-        <w:rPr>
-          <w:rStyle w:val="Red"/>
-          <w:color w:val="auto"/>
-        </w:rPr>
-        <w:t xml:space="preserve">. In this case, the pumping capacity or GW demand for each times step is specified as the variable </w:t>
-      </w:r>
-      <w:proofErr w:type="spellStart"/>
-      <w:r>
-        <w:rPr>
-          <w:rStyle w:val="Red"/>
-          <w:color w:val="auto"/>
-        </w:rPr>
-        <w:t>Qtab</w:t>
-      </w:r>
-      <w:proofErr w:type="spellEnd"/>
-      <w:r>
-        <w:rPr>
-          <w:rStyle w:val="Red"/>
-          <w:color w:val="auto"/>
-        </w:rPr>
-        <w:t xml:space="preserve"> in the TABFILE. </w:t>
-      </w:r>
-      <w:r>
-        <w:rPr>
-          <w:rStyle w:val="Red"/>
-          <w:color w:val="auto"/>
-        </w:rPr>
-        <w:t xml:space="preserve">Well </w:t>
-      </w:r>
-      <w:r>
-        <w:rPr>
-          <w:rStyle w:val="Red"/>
-          <w:color w:val="auto"/>
-        </w:rPr>
-        <w:t>numbering is</w:t>
-      </w:r>
-      <w:r>
-        <w:rPr>
-          <w:rStyle w:val="Red"/>
-          <w:color w:val="auto"/>
-        </w:rPr>
-        <w:t xml:space="preserve"> implicitly defined</w:t>
-      </w:r>
-      <w:r>
-        <w:rPr>
-          <w:rStyle w:val="Red"/>
-          <w:color w:val="auto"/>
-        </w:rPr>
-        <w:t xml:space="preserve"> according to the order of wells in the WELL LIST, the first entry is well 1, numbered consecutively to the total number of wells used during a simulation. Wells can be made ina</w:t>
-      </w:r>
-      <w:r>
-        <w:rPr>
-          <w:rStyle w:val="Red"/>
-          <w:color w:val="auto"/>
-        </w:rPr>
-        <w:t xml:space="preserve">ctive during a stress period </w:t>
-      </w:r>
-      <w:r>
-        <w:rPr>
-          <w:rStyle w:val="Red"/>
-          <w:color w:val="auto"/>
-        </w:rPr>
-        <w:t>by removing all supplemental wells during a stress period.</w:t>
-      </w:r>
-      <w:r>
-        <w:rPr>
-          <w:rStyle w:val="Red"/>
-          <w:color w:val="auto"/>
-        </w:rPr>
-        <w:t xml:space="preserve"> Item 1 </w:t>
-      </w:r>
-      <w:r>
-        <w:rPr>
-          <w:rStyle w:val="Red"/>
-          <w:color w:val="auto"/>
-        </w:rPr>
-        <w:t xml:space="preserve">only </w:t>
-      </w:r>
-      <w:r>
-        <w:rPr>
-          <w:rStyle w:val="Red"/>
-          <w:color w:val="auto"/>
-        </w:rPr>
-        <w:t>is read if there are AWU wells</w:t>
-      </w:r>
-      <w:r>
-        <w:rPr>
-          <w:rStyle w:val="Red"/>
-          <w:color w:val="auto"/>
-        </w:rPr>
-        <w:t xml:space="preserve"> in a simulation</w:t>
-      </w:r>
-      <w:r>
-        <w:rPr>
-          <w:rStyle w:val="Red"/>
-          <w:color w:val="auto"/>
-        </w:rPr>
-        <w:t>, and well numbering remains the same during a simulation</w:t>
-      </w:r>
-      <w:r>
-        <w:rPr>
-          <w:rStyle w:val="Red"/>
-          <w:color w:val="auto"/>
-        </w:rPr>
-        <w:t>.</w:t>
-      </w:r>
-    </w:p>
-    <w:p>
-      <w:pPr>
-        <w:rPr>
-          <w:rStyle w:val="Red"/>
-          <w:color w:val="auto"/>
-        </w:rPr>
-      </w:pPr>
-    </w:p>
-    <w:p>
-      <w:pPr>
-        <w:ind w:left="2160" w:hanging="2160"/>
-        <w:rPr>
-          <w:rStyle w:val="Red"/>
-          <w:color w:val="auto"/>
-        </w:rPr>
-      </w:pPr>
-    </w:p>
-    <w:p>
-      <w:pPr>
-        <w:ind w:left="2160" w:hanging="2160"/>
-        <w:rPr>
-          <w:rStyle w:val="Red"/>
-          <w:color w:val="auto"/>
-        </w:rPr>
-      </w:pPr>
-      <w:r>
-        <w:rPr>
-          <w:rStyle w:val="Red"/>
-          <w:color w:val="auto"/>
-        </w:rPr>
-        <w:lastRenderedPageBreak/>
-        <w:t>Item 1: [WELL LIST]</w:t>
-      </w:r>
-    </w:p>
-    <w:p>
-      <w:pPr>
-        <w:ind w:left="2160" w:hanging="2160"/>
-        <w:rPr>
-          <w:rStyle w:val="Red"/>
-          <w:color w:val="auto"/>
-        </w:rPr>
-      </w:pPr>
-    </w:p>
-    <w:p>
-      <w:pPr>
-        <w:rPr>
-          <w:rStyle w:val="Red"/>
-          <w:color w:val="auto"/>
-        </w:rPr>
-      </w:pPr>
-      <w:r>
-        <w:rPr>
-          <w:rStyle w:val="Red"/>
-          <w:color w:val="auto"/>
-        </w:rPr>
-        <w:t xml:space="preserve">If character variable TABFILES is specified </w:t>
-      </w:r>
-      <w:r>
-        <w:rPr>
-          <w:rStyle w:val="Red"/>
-          <w:color w:val="auto"/>
-        </w:rPr>
-        <w:t>in the OPTIONS block then item 2</w:t>
-      </w:r>
-      <w:r>
-        <w:rPr>
-          <w:rStyle w:val="Red"/>
-          <w:color w:val="auto"/>
-        </w:rPr>
-        <w:t>a</w:t>
-      </w:r>
-      <w:r>
-        <w:rPr>
-          <w:rStyle w:val="Red"/>
-          <w:color w:val="auto"/>
-        </w:rPr>
-        <w:t xml:space="preserve"> is read </w:t>
-      </w:r>
-      <w:r>
-        <w:rPr>
-          <w:rStyle w:val="Red"/>
-          <w:color w:val="auto"/>
-        </w:rPr>
-        <w:t xml:space="preserve">as a space delimited </w:t>
-      </w:r>
-      <w:r>
-        <w:rPr>
-          <w:rStyle w:val="Red"/>
-          <w:color w:val="auto"/>
-        </w:rPr>
-        <w:t>list</w:t>
-      </w:r>
-      <w:r>
-        <w:rPr>
-          <w:rStyle w:val="Red"/>
-          <w:color w:val="auto"/>
-        </w:rPr>
-        <w:t xml:space="preserve"> in free format</w:t>
-      </w:r>
-      <w:r>
-        <w:rPr>
-          <w:rStyle w:val="Red"/>
-          <w:color w:val="auto"/>
-        </w:rPr>
-        <w:t>. Otherwise, item 2 b is read.</w:t>
-      </w:r>
-    </w:p>
-    <w:p>
-      <w:pPr>
-        <w:ind w:left="2160" w:hanging="2160"/>
-        <w:rPr>
-          <w:rStyle w:val="Red"/>
-          <w:color w:val="auto"/>
-        </w:rPr>
-      </w:pPr>
-    </w:p>
-    <w:p>
-      <w:pPr>
-        <w:ind w:left="2160" w:hanging="2160"/>
-        <w:rPr>
-          <w:rStyle w:val="Red"/>
-          <w:color w:val="auto"/>
-        </w:rPr>
-      </w:pPr>
-      <w:r>
-        <w:rPr>
-          <w:rStyle w:val="Red"/>
-          <w:color w:val="auto"/>
-        </w:rPr>
-        <w:t>Item 2</w:t>
-      </w:r>
-      <w:r>
-        <w:rPr>
-          <w:rStyle w:val="Red"/>
-          <w:color w:val="auto"/>
-        </w:rPr>
-        <w:t>a</w:t>
-      </w:r>
-      <w:r>
-        <w:rPr>
-          <w:rStyle w:val="Red"/>
-          <w:color w:val="auto"/>
-        </w:rPr>
-        <w:t xml:space="preserve">: </w:t>
-      </w:r>
-      <w:r>
-        <w:rPr>
-          <w:rStyle w:val="Red"/>
-          <w:color w:val="auto"/>
-        </w:rPr>
-        <w:t>[</w:t>
-      </w:r>
-      <w:r>
-        <w:rPr>
-          <w:rStyle w:val="Red"/>
-          <w:color w:val="auto"/>
-        </w:rPr>
-        <w:t>TABUNIT</w:t>
-      </w:r>
-      <w:r>
-        <w:rPr>
-          <w:rStyle w:val="Red"/>
-          <w:color w:val="auto"/>
-          <w:vertAlign w:val="subscript"/>
-        </w:rPr>
-        <w:t>1</w:t>
-      </w:r>
-      <w:r>
-        <w:rPr>
-          <w:rStyle w:val="Red"/>
-          <w:color w:val="auto"/>
-        </w:rPr>
-        <w:tab/>
-        <w:t>TABVAL</w:t>
-      </w:r>
-      <w:r>
-        <w:rPr>
-          <w:rStyle w:val="Red"/>
-          <w:color w:val="auto"/>
-          <w:vertAlign w:val="subscript"/>
-        </w:rPr>
-        <w:t>1</w:t>
-      </w:r>
-      <w:r>
-        <w:rPr>
-          <w:rStyle w:val="Red"/>
-          <w:color w:val="auto"/>
-        </w:rPr>
-        <w:tab/>
-        <w:t>TABLAY</w:t>
-      </w:r>
-      <w:r>
-        <w:rPr>
-          <w:rStyle w:val="Red"/>
-          <w:color w:val="auto"/>
-          <w:vertAlign w:val="subscript"/>
-        </w:rPr>
-        <w:t>1</w:t>
-      </w:r>
-      <w:r>
-        <w:rPr>
-          <w:rStyle w:val="Red"/>
-          <w:color w:val="auto"/>
-        </w:rPr>
-        <w:tab/>
-        <w:t>TABROW</w:t>
-      </w:r>
-      <w:r>
-        <w:rPr>
-          <w:rStyle w:val="Red"/>
-          <w:color w:val="auto"/>
-          <w:vertAlign w:val="subscript"/>
-        </w:rPr>
-        <w:t>1</w:t>
-      </w:r>
-      <w:r>
-        <w:rPr>
-          <w:rStyle w:val="Red"/>
-          <w:color w:val="auto"/>
-        </w:rPr>
-        <w:tab/>
-        <w:t>TABCOL</w:t>
-      </w:r>
-      <w:r>
-        <w:rPr>
-          <w:rStyle w:val="Red"/>
-          <w:color w:val="auto"/>
-          <w:vertAlign w:val="subscript"/>
-        </w:rPr>
-        <w:t>1</w:t>
-      </w:r>
-      <w:r>
-        <w:rPr>
-          <w:rStyle w:val="Red"/>
-          <w:color w:val="auto"/>
-        </w:rPr>
-        <w:t>]</w:t>
-      </w:r>
-    </w:p>
-    <w:p>
-      <w:pPr>
-        <w:ind w:left="2160" w:hanging="2160"/>
-        <w:rPr>
-          <w:rStyle w:val="Red"/>
-          <w:color w:val="auto"/>
-          <w:vertAlign w:val="subscript"/>
-        </w:rPr>
-      </w:pPr>
-      <w:r>
-        <w:rPr>
-          <w:rStyle w:val="Red"/>
-          <w:color w:val="auto"/>
-          <w:vertAlign w:val="subscript"/>
-        </w:rPr>
-        <w:t xml:space="preserve">                   </w:t>
-      </w:r>
-      <w:r>
-        <w:rPr>
-          <w:rStyle w:val="Red"/>
-          <w:color w:val="auto"/>
-          <w:vertAlign w:val="subscript"/>
-        </w:rPr>
-        <w:t xml:space="preserve">   </w:t>
-      </w:r>
-      <w:r>
-        <w:rPr>
-          <w:rStyle w:val="Red"/>
-          <w:color w:val="auto"/>
-          <w:vertAlign w:val="subscript"/>
-        </w:rPr>
-        <w:t>.</w:t>
-      </w:r>
-    </w:p>
-    <w:p>
-      <w:pPr>
-        <w:ind w:left="2160" w:hanging="2160"/>
-        <w:rPr>
-          <w:rStyle w:val="Red"/>
-          <w:color w:val="auto"/>
-          <w:vertAlign w:val="subscript"/>
-        </w:rPr>
-      </w:pPr>
-      <w:r>
-        <w:rPr>
-          <w:rStyle w:val="Red"/>
-          <w:color w:val="auto"/>
-          <w:vertAlign w:val="subscript"/>
-        </w:rPr>
-        <w:t xml:space="preserve">                   </w:t>
-      </w:r>
-      <w:r>
-        <w:rPr>
-          <w:rStyle w:val="Red"/>
-          <w:color w:val="auto"/>
-          <w:vertAlign w:val="subscript"/>
-        </w:rPr>
-        <w:t xml:space="preserve">   </w:t>
-      </w:r>
-      <w:r>
-        <w:rPr>
-          <w:rStyle w:val="Red"/>
-          <w:color w:val="auto"/>
-          <w:vertAlign w:val="subscript"/>
-        </w:rPr>
-        <w:t>.</w:t>
-      </w:r>
-    </w:p>
-    <w:p>
-      <w:pPr>
-        <w:ind w:left="2160" w:hanging="2160"/>
-        <w:rPr>
-          <w:rStyle w:val="Red"/>
-          <w:color w:val="auto"/>
-          <w:vertAlign w:val="subscript"/>
-        </w:rPr>
-      </w:pPr>
-      <w:r>
-        <w:rPr>
-          <w:rStyle w:val="Red"/>
-          <w:color w:val="auto"/>
-          <w:vertAlign w:val="subscript"/>
-        </w:rPr>
-        <w:t xml:space="preserve">                   </w:t>
-      </w:r>
-      <w:r>
-        <w:rPr>
-          <w:rStyle w:val="Red"/>
-          <w:color w:val="auto"/>
-          <w:vertAlign w:val="subscript"/>
-        </w:rPr>
-        <w:t xml:space="preserve">   </w:t>
-      </w:r>
-      <w:r>
-        <w:rPr>
-          <w:rStyle w:val="Red"/>
-          <w:color w:val="auto"/>
-          <w:vertAlign w:val="subscript"/>
-        </w:rPr>
-        <w:t>.</w:t>
-      </w:r>
-    </w:p>
-    <w:p>
-      <w:pPr>
-        <w:ind w:left="2160" w:hanging="2160"/>
-        <w:rPr>
-          <w:rStyle w:val="Red"/>
-          <w:color w:val="auto"/>
-          <w:vertAlign w:val="subscript"/>
-        </w:rPr>
-      </w:pPr>
-      <w:r>
-        <w:rPr>
-          <w:rStyle w:val="Red"/>
-          <w:color w:val="auto"/>
-          <w:vertAlign w:val="subscript"/>
-        </w:rPr>
-        <w:t xml:space="preserve">                   </w:t>
-      </w:r>
-      <w:r>
-        <w:rPr>
-          <w:rStyle w:val="Red"/>
-          <w:color w:val="auto"/>
-          <w:vertAlign w:val="subscript"/>
-        </w:rPr>
-        <w:t xml:space="preserve"> </w:t>
-      </w:r>
-      <w:r>
-        <w:rPr>
-          <w:rStyle w:val="Red"/>
-          <w:color w:val="auto"/>
-          <w:vertAlign w:val="subscript"/>
-        </w:rPr>
-        <w:t xml:space="preserve"> </w:t>
-      </w:r>
-      <w:r>
-        <w:rPr>
-          <w:rStyle w:val="Red"/>
-          <w:color w:val="auto"/>
-        </w:rPr>
-        <w:t>[</w:t>
-      </w:r>
-      <w:proofErr w:type="spellStart"/>
-      <w:r>
-        <w:rPr>
-          <w:rStyle w:val="Red"/>
-          <w:color w:val="auto"/>
-        </w:rPr>
-        <w:t>TABUNIT</w:t>
-      </w:r>
-      <w:r>
-        <w:rPr>
-          <w:rStyle w:val="Red"/>
-          <w:color w:val="auto"/>
-          <w:vertAlign w:val="subscript"/>
-        </w:rPr>
-        <w:t>Numtab</w:t>
-      </w:r>
-      <w:proofErr w:type="spellEnd"/>
-      <w:r>
-        <w:rPr>
-          <w:rStyle w:val="Red"/>
-          <w:color w:val="auto"/>
-        </w:rPr>
-        <w:tab/>
-      </w:r>
-      <w:proofErr w:type="spellStart"/>
-      <w:r>
-        <w:rPr>
-          <w:rStyle w:val="Red"/>
-          <w:color w:val="auto"/>
-        </w:rPr>
-        <w:t>TABVAL</w:t>
-      </w:r>
-      <w:r>
-        <w:rPr>
-          <w:rStyle w:val="Red"/>
-          <w:color w:val="auto"/>
-          <w:vertAlign w:val="subscript"/>
-        </w:rPr>
-        <w:t>Numtab</w:t>
-      </w:r>
-      <w:proofErr w:type="spellEnd"/>
-      <w:r>
-        <w:rPr>
-          <w:rStyle w:val="Red"/>
-          <w:color w:val="auto"/>
-        </w:rPr>
-        <w:tab/>
-      </w:r>
-      <w:proofErr w:type="spellStart"/>
-      <w:r>
-        <w:rPr>
-          <w:rStyle w:val="Red"/>
-          <w:color w:val="auto"/>
-        </w:rPr>
-        <w:t>TABLAY</w:t>
-      </w:r>
-      <w:r>
-        <w:rPr>
-          <w:rStyle w:val="Red"/>
-          <w:color w:val="auto"/>
-          <w:vertAlign w:val="subscript"/>
-        </w:rPr>
-        <w:t>Numtab</w:t>
-      </w:r>
-      <w:proofErr w:type="spellEnd"/>
-      <w:r>
-        <w:rPr>
-          <w:rStyle w:val="Red"/>
-          <w:color w:val="auto"/>
-        </w:rPr>
-        <w:tab/>
-      </w:r>
-      <w:proofErr w:type="spellStart"/>
-      <w:r>
-        <w:rPr>
-          <w:rStyle w:val="Red"/>
-          <w:color w:val="auto"/>
-        </w:rPr>
-        <w:t>TABROW</w:t>
-      </w:r>
-      <w:r>
-        <w:rPr>
-          <w:rStyle w:val="Red"/>
-          <w:color w:val="auto"/>
-          <w:vertAlign w:val="subscript"/>
-        </w:rPr>
-        <w:t>Numtab</w:t>
-      </w:r>
-      <w:proofErr w:type="spellEnd"/>
-      <w:r>
-        <w:rPr>
-          <w:rStyle w:val="Red"/>
-          <w:color w:val="auto"/>
-        </w:rPr>
-        <w:tab/>
-      </w:r>
-      <w:proofErr w:type="spellStart"/>
-      <w:r>
-        <w:rPr>
-          <w:rStyle w:val="Red"/>
-          <w:color w:val="auto"/>
-        </w:rPr>
-        <w:t>TABCOL</w:t>
-      </w:r>
-      <w:r>
-        <w:rPr>
-          <w:rStyle w:val="Red"/>
-          <w:color w:val="auto"/>
-          <w:vertAlign w:val="subscript"/>
-        </w:rPr>
-        <w:t>Numtab</w:t>
-      </w:r>
-      <w:proofErr w:type="spellEnd"/>
-      <w:r>
-        <w:rPr>
-          <w:rStyle w:val="Red"/>
-          <w:color w:val="auto"/>
-        </w:rPr>
-        <w:t>]</w:t>
-      </w:r>
-    </w:p>
-    <w:p>
-      <w:pPr>
-        <w:ind w:left="2160" w:hanging="2160"/>
-        <w:rPr>
-          <w:rStyle w:val="Red"/>
-          <w:color w:val="auto"/>
-          <w:vertAlign w:val="subscript"/>
-        </w:rPr>
-      </w:pPr>
-    </w:p>
-    <w:p>
-      <w:pPr>
-        <w:rPr>
-          <w:rStyle w:val="Red"/>
-          <w:color w:val="auto"/>
-        </w:rPr>
-      </w:pPr>
-      <w:r>
-        <w:rPr>
-          <w:rStyle w:val="Red"/>
-          <w:color w:val="auto"/>
-        </w:rPr>
-        <w:t xml:space="preserve">If character variable TABFILES is not specified in the OPTIONS block then item </w:t>
-      </w:r>
-      <w:r>
-        <w:rPr>
-          <w:rStyle w:val="Red"/>
-          <w:color w:val="auto"/>
-        </w:rPr>
-        <w:t>2b</w:t>
-      </w:r>
-      <w:r>
-        <w:rPr>
-          <w:rStyle w:val="Red"/>
-          <w:color w:val="auto"/>
-        </w:rPr>
-        <w:t xml:space="preserve"> is</w:t>
-      </w:r>
-      <w:r>
-        <w:rPr>
-          <w:rStyle w:val="Red"/>
-          <w:color w:val="auto"/>
-        </w:rPr>
-        <w:t xml:space="preserve"> read as a space delimited list </w:t>
-      </w:r>
-      <w:r>
-        <w:rPr>
-          <w:rStyle w:val="Red"/>
-          <w:color w:val="auto"/>
-        </w:rPr>
-        <w:t>in free format.</w:t>
-      </w:r>
-    </w:p>
-    <w:p>
-      <w:pPr>
-        <w:ind w:left="2160" w:hanging="2160"/>
-        <w:rPr>
-          <w:rStyle w:val="Red"/>
-          <w:color w:val="auto"/>
-        </w:rPr>
-      </w:pPr>
-    </w:p>
-    <w:p>
-      <w:pPr>
-        <w:ind w:left="2160" w:hanging="2160"/>
-        <w:rPr>
-          <w:rStyle w:val="Red"/>
-          <w:color w:val="auto"/>
-        </w:rPr>
-      </w:pPr>
-      <w:r>
-        <w:rPr>
-          <w:rStyle w:val="Red"/>
-          <w:color w:val="auto"/>
-        </w:rPr>
-        <w:t xml:space="preserve">Item </w:t>
-      </w:r>
-      <w:r>
-        <w:rPr>
-          <w:rStyle w:val="Red"/>
-          <w:color w:val="auto"/>
-        </w:rPr>
-        <w:t>2b</w:t>
-      </w:r>
-      <w:r>
-        <w:rPr>
-          <w:rStyle w:val="Red"/>
-          <w:color w:val="auto"/>
-        </w:rPr>
-        <w:t>: [</w:t>
-      </w:r>
-      <w:r>
-        <w:rPr>
-          <w:rStyle w:val="Red"/>
-          <w:color w:val="auto"/>
-        </w:rPr>
-        <w:t>WELL</w:t>
-      </w:r>
-      <w:r>
-        <w:rPr>
-          <w:rStyle w:val="Red"/>
-          <w:color w:val="auto"/>
-        </w:rPr>
-        <w:t>LAY</w:t>
-      </w:r>
-      <w:r>
-        <w:rPr>
-          <w:rStyle w:val="Red"/>
-          <w:color w:val="auto"/>
-          <w:vertAlign w:val="subscript"/>
-        </w:rPr>
-        <w:t>1</w:t>
-      </w:r>
-      <w:r>
-        <w:rPr>
-          <w:rStyle w:val="Red"/>
-          <w:color w:val="auto"/>
-        </w:rPr>
-        <w:tab/>
-        <w:t>WELL</w:t>
-      </w:r>
-      <w:r>
-        <w:rPr>
-          <w:rStyle w:val="Red"/>
-          <w:color w:val="auto"/>
-        </w:rPr>
-        <w:t>ROW</w:t>
-      </w:r>
-      <w:r>
-        <w:rPr>
-          <w:rStyle w:val="Red"/>
-          <w:color w:val="auto"/>
-          <w:vertAlign w:val="subscript"/>
-        </w:rPr>
-        <w:t>1</w:t>
-      </w:r>
-      <w:r>
-        <w:rPr>
-          <w:rStyle w:val="Red"/>
-          <w:color w:val="auto"/>
-        </w:rPr>
-        <w:tab/>
-        <w:t>WELL</w:t>
-      </w:r>
-      <w:r>
-        <w:rPr>
-          <w:rStyle w:val="Red"/>
-          <w:color w:val="auto"/>
-        </w:rPr>
-        <w:t>COL</w:t>
-      </w:r>
-      <w:r>
-        <w:rPr>
-          <w:rStyle w:val="Red"/>
-          <w:color w:val="auto"/>
-          <w:vertAlign w:val="subscript"/>
-        </w:rPr>
-        <w:t>1</w:t>
-      </w:r>
-      <w:r>
-        <w:rPr>
-          <w:rStyle w:val="Red"/>
-          <w:color w:val="auto"/>
-          <w:vertAlign w:val="subscript"/>
-        </w:rPr>
-        <w:tab/>
-      </w:r>
-      <w:r>
-        <w:rPr>
-          <w:rStyle w:val="Red"/>
-          <w:color w:val="auto"/>
-        </w:rPr>
-        <w:t>Q</w:t>
-      </w:r>
-      <w:r>
-        <w:rPr>
-          <w:rStyle w:val="Red"/>
-          <w:color w:val="auto"/>
-          <w:vertAlign w:val="subscript"/>
-        </w:rPr>
-        <w:t>1</w:t>
-      </w:r>
-      <w:r>
-        <w:rPr>
-          <w:rStyle w:val="Red"/>
-          <w:color w:val="auto"/>
-        </w:rPr>
-        <w:t>]</w:t>
-      </w:r>
-    </w:p>
-    <w:p>
-      <w:pPr>
-        <w:ind w:left="2160" w:hanging="2160"/>
-        <w:rPr>
-          <w:rStyle w:val="Red"/>
-          <w:color w:val="auto"/>
-          <w:vertAlign w:val="subscript"/>
-        </w:rPr>
-      </w:pPr>
-      <w:r>
-        <w:rPr>
-          <w:rStyle w:val="Red"/>
-          <w:color w:val="auto"/>
-          <w:vertAlign w:val="subscript"/>
-        </w:rPr>
-        <w:t xml:space="preserve">                  </w:t>
-      </w:r>
-      <w:r>
-        <w:rPr>
-          <w:rStyle w:val="Red"/>
-          <w:color w:val="auto"/>
-          <w:vertAlign w:val="subscript"/>
-        </w:rPr>
-        <w:t xml:space="preserve">     </w:t>
-      </w:r>
-      <w:r>
-        <w:rPr>
-          <w:rStyle w:val="Red"/>
-          <w:color w:val="auto"/>
-          <w:vertAlign w:val="subscript"/>
-        </w:rPr>
-        <w:t xml:space="preserve"> .</w:t>
-      </w:r>
-    </w:p>
-    <w:p>
-      <w:pPr>
-        <w:ind w:left="2160" w:hanging="2160"/>
-        <w:rPr>
-          <w:rStyle w:val="Red"/>
-          <w:color w:val="auto"/>
-          <w:vertAlign w:val="subscript"/>
-        </w:rPr>
-      </w:pPr>
-      <w:r>
-        <w:rPr>
-          <w:rStyle w:val="Red"/>
-          <w:color w:val="auto"/>
-          <w:vertAlign w:val="subscript"/>
-        </w:rPr>
-        <w:t xml:space="preserve">                 </w:t>
-      </w:r>
-      <w:r>
-        <w:rPr>
-          <w:rStyle w:val="Red"/>
-          <w:color w:val="auto"/>
-          <w:vertAlign w:val="subscript"/>
-        </w:rPr>
-        <w:t xml:space="preserve">     </w:t>
-      </w:r>
-      <w:r>
-        <w:rPr>
-          <w:rStyle w:val="Red"/>
-          <w:color w:val="auto"/>
-          <w:vertAlign w:val="subscript"/>
-        </w:rPr>
-        <w:t xml:space="preserve">  .</w:t>
-      </w:r>
-    </w:p>
-    <w:p>
-      <w:pPr>
-        <w:ind w:left="2160" w:hanging="2160"/>
-        <w:rPr>
-          <w:rStyle w:val="Red"/>
-          <w:color w:val="auto"/>
-          <w:vertAlign w:val="subscript"/>
-        </w:rPr>
-      </w:pPr>
-      <w:r>
-        <w:rPr>
-          <w:rStyle w:val="Red"/>
-          <w:color w:val="auto"/>
-          <w:vertAlign w:val="subscript"/>
-        </w:rPr>
-        <w:t xml:space="preserve">                  </w:t>
-      </w:r>
-      <w:r>
-        <w:rPr>
-          <w:rStyle w:val="Red"/>
-          <w:color w:val="auto"/>
-          <w:vertAlign w:val="subscript"/>
-        </w:rPr>
-        <w:t xml:space="preserve">     </w:t>
-      </w:r>
-      <w:r>
-        <w:rPr>
-          <w:rStyle w:val="Red"/>
-          <w:color w:val="auto"/>
-          <w:vertAlign w:val="subscript"/>
-        </w:rPr>
-        <w:t xml:space="preserve"> .</w:t>
-      </w:r>
-    </w:p>
-    <w:p>
-      <w:pPr>
-        <w:ind w:left="2160" w:hanging="2160"/>
-        <w:rPr>
-          <w:rStyle w:val="Red"/>
-          <w:color w:val="auto"/>
-        </w:rPr>
-      </w:pPr>
-      <w:r>
-        <w:rPr>
-          <w:rStyle w:val="Red"/>
-          <w:color w:val="auto"/>
-          <w:vertAlign w:val="subscript"/>
-        </w:rPr>
-        <w:t xml:space="preserve">                   </w:t>
-      </w:r>
-      <w:r>
-        <w:rPr>
-          <w:rStyle w:val="Red"/>
-          <w:color w:val="auto"/>
-          <w:vertAlign w:val="subscript"/>
-        </w:rPr>
-        <w:t xml:space="preserve"> </w:t>
-      </w:r>
-      <w:r>
-        <w:rPr>
-          <w:rStyle w:val="Red"/>
-          <w:color w:val="auto"/>
-          <w:vertAlign w:val="subscript"/>
-        </w:rPr>
-        <w:t xml:space="preserve"> </w:t>
-      </w:r>
-      <w:r>
-        <w:rPr>
-          <w:rStyle w:val="Red"/>
-          <w:color w:val="auto"/>
-        </w:rPr>
-        <w:t>[</w:t>
-      </w:r>
-      <w:r>
-        <w:rPr>
-          <w:rStyle w:val="Red"/>
-          <w:color w:val="auto"/>
-        </w:rPr>
-        <w:t>WELL</w:t>
-      </w:r>
-      <w:r>
-        <w:rPr>
-          <w:rStyle w:val="Red"/>
-          <w:color w:val="auto"/>
-        </w:rPr>
-        <w:t>LAY</w:t>
-      </w:r>
-      <w:r>
-        <w:rPr>
-          <w:rStyle w:val="Red"/>
-          <w:color w:val="auto"/>
-          <w:vertAlign w:val="subscript"/>
-        </w:rPr>
-        <w:t xml:space="preserve"> Maxwell</w:t>
-      </w:r>
-      <w:r>
-        <w:rPr>
-          <w:rStyle w:val="Red"/>
-          <w:color w:val="auto"/>
-        </w:rPr>
-        <w:tab/>
-      </w:r>
-      <w:r>
-        <w:rPr>
-          <w:rStyle w:val="Red"/>
-          <w:color w:val="auto"/>
-        </w:rPr>
-        <w:t>WELL</w:t>
-      </w:r>
-      <w:r>
-        <w:rPr>
-          <w:rStyle w:val="Red"/>
-          <w:color w:val="auto"/>
-        </w:rPr>
-        <w:t>ROW</w:t>
-      </w:r>
-      <w:r>
-        <w:rPr>
-          <w:rStyle w:val="Red"/>
-          <w:color w:val="auto"/>
-          <w:vertAlign w:val="subscript"/>
-        </w:rPr>
-        <w:t xml:space="preserve"> Maxwell</w:t>
-      </w:r>
-      <w:r>
-        <w:rPr>
-          <w:rStyle w:val="Red"/>
-          <w:color w:val="auto"/>
-        </w:rPr>
-        <w:tab/>
-      </w:r>
-      <w:proofErr w:type="spellStart"/>
-      <w:r>
-        <w:rPr>
-          <w:rStyle w:val="Red"/>
-          <w:color w:val="auto"/>
-        </w:rPr>
-        <w:t>WELL</w:t>
-      </w:r>
-      <w:r>
-        <w:rPr>
-          <w:rStyle w:val="Red"/>
-          <w:color w:val="auto"/>
-        </w:rPr>
-        <w:t>COL</w:t>
-      </w:r>
-      <w:r>
-        <w:rPr>
-          <w:rStyle w:val="Red"/>
-          <w:color w:val="auto"/>
-          <w:vertAlign w:val="subscript"/>
-        </w:rPr>
-        <w:t>Maxwell</w:t>
-      </w:r>
-      <w:proofErr w:type="spellEnd"/>
-      <w:r>
-        <w:rPr>
-          <w:rStyle w:val="Red"/>
-          <w:color w:val="auto"/>
-          <w:vertAlign w:val="subscript"/>
-        </w:rPr>
-        <w:tab/>
-      </w:r>
-      <w:r>
-        <w:rPr>
-          <w:rStyle w:val="Red"/>
-          <w:color w:val="auto"/>
-          <w:vertAlign w:val="subscript"/>
-        </w:rPr>
-        <w:tab/>
-      </w:r>
-      <w:proofErr w:type="spellStart"/>
-      <w:r>
-        <w:rPr>
-          <w:rStyle w:val="Red"/>
-          <w:color w:val="auto"/>
-        </w:rPr>
-        <w:t>Q</w:t>
-      </w:r>
-      <w:r>
-        <w:rPr>
-          <w:rStyle w:val="Red"/>
-          <w:color w:val="auto"/>
-          <w:vertAlign w:val="subscript"/>
-        </w:rPr>
-        <w:t>Maxwell</w:t>
-      </w:r>
-      <w:proofErr w:type="spellEnd"/>
-      <w:r>
-        <w:rPr>
-          <w:rStyle w:val="Red"/>
-          <w:color w:val="auto"/>
-        </w:rPr>
-        <w:t>]</w:t>
-      </w:r>
-    </w:p>
-    <w:p>
-      <w:pPr>
-        <w:ind w:left="2160" w:hanging="2160"/>
-        <w:rPr>
-          <w:rStyle w:val="Red"/>
-          <w:color w:val="auto"/>
-        </w:rPr>
-      </w:pPr>
-    </w:p>
-    <w:p>
-      <w:pPr>
-        <w:ind w:left="2160" w:hanging="2160"/>
-        <w:rPr>
-          <w:rStyle w:val="Red"/>
-          <w:color w:val="auto"/>
-          <w:vertAlign w:val="subscript"/>
-        </w:rPr>
-      </w:pPr>
-    </w:p>
-    <w:p>
-      <w:pPr>
-        <w:ind w:left="2160" w:hanging="2160"/>
-        <w:rPr>
-          <w:rStyle w:val="Red"/>
-          <w:color w:val="auto"/>
-        </w:rPr>
-      </w:pPr>
-      <w:r>
-        <w:rPr>
-          <w:rStyle w:val="Red"/>
-          <w:color w:val="auto"/>
-        </w:rPr>
-        <w:t>WELL LIST</w:t>
-      </w:r>
-      <w:r>
-        <w:rPr>
-          <w:rStyle w:val="Red"/>
-          <w:color w:val="auto"/>
-        </w:rPr>
-        <w:tab/>
-        <w:t>C</w:t>
-      </w:r>
-      <w:r>
-        <w:rPr>
-          <w:rStyle w:val="Red"/>
-          <w:color w:val="auto"/>
-        </w:rPr>
-        <w:t>haracter variable</w:t>
-      </w:r>
-      <w:r>
-        <w:rPr>
-          <w:rStyle w:val="Red"/>
-          <w:color w:val="auto"/>
-        </w:rPr>
-        <w:t xml:space="preserve"> specified to indicate that </w:t>
-      </w:r>
-      <w:r>
-        <w:rPr>
-          <w:rStyle w:val="Red"/>
-          <w:color w:val="auto"/>
-        </w:rPr>
-        <w:t xml:space="preserve">AWU </w:t>
-      </w:r>
-      <w:r>
-        <w:rPr>
-          <w:rStyle w:val="Red"/>
-          <w:color w:val="auto"/>
-        </w:rPr>
-        <w:t>well</w:t>
-      </w:r>
-      <w:r>
-        <w:rPr>
-          <w:rStyle w:val="Red"/>
-          <w:color w:val="auto"/>
-        </w:rPr>
-        <w:t>s will be included in a simulation.</w:t>
-      </w:r>
-    </w:p>
-    <w:p>
-      <w:pPr>
-        <w:ind w:left="2160" w:hanging="2160"/>
-        <w:rPr>
-          <w:rStyle w:val="Red"/>
-          <w:color w:val="auto"/>
-        </w:rPr>
-      </w:pPr>
-    </w:p>
-    <w:p>
-      <w:pPr>
-        <w:ind w:left="2160" w:hanging="2160"/>
-        <w:rPr>
-          <w:rStyle w:val="Red"/>
-          <w:color w:val="auto"/>
-        </w:rPr>
-      </w:pPr>
-      <w:r>
-        <w:rPr>
-          <w:rStyle w:val="Red"/>
-          <w:color w:val="auto"/>
-        </w:rPr>
-        <w:t>TABUNIT</w:t>
-      </w:r>
-      <w:r>
-        <w:rPr>
-          <w:rStyle w:val="Red"/>
-          <w:color w:val="auto"/>
-        </w:rPr>
-        <w:tab/>
-        <w:t>Integer</w:t>
-      </w:r>
-      <w:r>
-        <w:rPr>
-          <w:rStyle w:val="Red"/>
-          <w:color w:val="auto"/>
-        </w:rPr>
-        <w:t xml:space="preserve"> variable</w:t>
-      </w:r>
-      <w:r>
-        <w:rPr>
-          <w:rStyle w:val="Red"/>
-          <w:color w:val="auto"/>
-        </w:rPr>
-        <w:t xml:space="preserve"> equal to the unit number for the TABFILE</w:t>
-      </w:r>
-      <w:r>
-        <w:rPr>
-          <w:rStyle w:val="Red"/>
-          <w:color w:val="auto"/>
-        </w:rPr>
-        <w:t xml:space="preserve"> used to specify pumping rates for a well</w:t>
-      </w:r>
-      <w:r>
-        <w:rPr>
-          <w:rStyle w:val="Red"/>
-          <w:color w:val="auto"/>
-        </w:rPr>
-        <w:t>.</w:t>
-      </w:r>
-    </w:p>
-    <w:p>
-      <w:pPr>
-        <w:ind w:left="2160" w:hanging="2160"/>
-        <w:rPr>
-          <w:rStyle w:val="Red"/>
-          <w:color w:val="auto"/>
-        </w:rPr>
-      </w:pPr>
-    </w:p>
-    <w:p>
-      <w:pPr>
-        <w:ind w:left="2160" w:hanging="2160"/>
-        <w:rPr>
-          <w:rStyle w:val="Red"/>
-          <w:color w:val="auto"/>
-        </w:rPr>
-      </w:pPr>
-      <w:r>
-        <w:rPr>
-          <w:rStyle w:val="Red"/>
-          <w:color w:val="auto"/>
-        </w:rPr>
-        <w:t>TAB</w:t>
-      </w:r>
-      <w:r>
-        <w:rPr>
-          <w:rStyle w:val="Red"/>
-          <w:color w:val="auto"/>
-        </w:rPr>
-        <w:t>VAL</w:t>
-      </w:r>
-      <w:r>
-        <w:rPr>
-          <w:rStyle w:val="Red"/>
-          <w:color w:val="auto"/>
-        </w:rPr>
-        <w:tab/>
-      </w:r>
-      <w:r>
-        <w:rPr>
-          <w:rStyle w:val="Red"/>
-          <w:color w:val="auto"/>
-        </w:rPr>
-        <w:t>Integer</w:t>
-      </w:r>
-      <w:r>
-        <w:rPr>
-          <w:rStyle w:val="Red"/>
-          <w:color w:val="auto"/>
-        </w:rPr>
-        <w:t xml:space="preserve"> variable</w:t>
-      </w:r>
-      <w:r>
-        <w:rPr>
-          <w:rStyle w:val="Red"/>
-          <w:color w:val="auto"/>
-        </w:rPr>
-        <w:t xml:space="preserve"> equal to the </w:t>
-      </w:r>
-      <w:r>
-        <w:rPr>
-          <w:rStyle w:val="Red"/>
-          <w:color w:val="auto"/>
-        </w:rPr>
-        <w:t>maximum number of rows to be read from a TABFILE</w:t>
-      </w:r>
-      <w:r>
-        <w:rPr>
-          <w:rStyle w:val="Red"/>
-          <w:color w:val="auto"/>
-        </w:rPr>
-        <w:t>.</w:t>
-      </w:r>
-    </w:p>
-    <w:p>
-      <w:pPr>
-        <w:ind w:left="2160" w:hanging="2160"/>
-        <w:rPr>
-          <w:rStyle w:val="Red"/>
-          <w:color w:val="auto"/>
-        </w:rPr>
-      </w:pPr>
-    </w:p>
-    <w:p>
-      <w:pPr>
-        <w:ind w:left="2160" w:hanging="2160"/>
-        <w:rPr>
-          <w:rStyle w:val="Red"/>
-          <w:color w:val="auto"/>
-        </w:rPr>
-      </w:pPr>
-      <w:r>
-        <w:rPr>
-          <w:rStyle w:val="Red"/>
-          <w:color w:val="auto"/>
-        </w:rPr>
-        <w:t>TABLAY</w:t>
-      </w:r>
-      <w:r>
-        <w:rPr>
-          <w:rStyle w:val="Red"/>
-          <w:color w:val="auto"/>
-        </w:rPr>
-        <w:tab/>
-        <w:t>Integer</w:t>
-      </w:r>
-      <w:r>
-        <w:rPr>
-          <w:rStyle w:val="Red"/>
-          <w:color w:val="auto"/>
-        </w:rPr>
-        <w:t xml:space="preserve"> variable</w:t>
-      </w:r>
-      <w:r>
-        <w:rPr>
-          <w:rStyle w:val="Red"/>
-          <w:color w:val="auto"/>
-        </w:rPr>
-        <w:t xml:space="preserve"> equal to the layer number of the cell containing a well.</w:t>
-      </w:r>
-    </w:p>
-    <w:p>
-      <w:pPr>
-        <w:ind w:left="2160" w:hanging="2160"/>
-        <w:rPr>
-          <w:rStyle w:val="Red"/>
-          <w:color w:val="auto"/>
-        </w:rPr>
-      </w:pPr>
-    </w:p>
-    <w:p>
-      <w:pPr>
-        <w:ind w:left="2160" w:hanging="2160"/>
-        <w:rPr>
-          <w:rStyle w:val="Red"/>
-          <w:color w:val="auto"/>
-        </w:rPr>
-      </w:pPr>
-      <w:r>
-        <w:rPr>
-          <w:rStyle w:val="Red"/>
-          <w:color w:val="auto"/>
-        </w:rPr>
-        <w:t>TABROW</w:t>
-      </w:r>
-      <w:r>
-        <w:rPr>
-          <w:rStyle w:val="Red"/>
-          <w:color w:val="auto"/>
-        </w:rPr>
-        <w:tab/>
-        <w:t>Integer</w:t>
-      </w:r>
-      <w:r>
-        <w:rPr>
-          <w:rStyle w:val="Red"/>
-          <w:color w:val="auto"/>
-        </w:rPr>
-        <w:t xml:space="preserve"> variable</w:t>
-      </w:r>
-      <w:r>
-        <w:rPr>
-          <w:rStyle w:val="Red"/>
-          <w:color w:val="auto"/>
-        </w:rPr>
-        <w:t xml:space="preserve"> equal to the row number of the cell containing a well.</w:t>
-      </w:r>
-    </w:p>
-    <w:p>
-      <w:pPr>
-        <w:ind w:left="2160" w:hanging="2160"/>
-        <w:rPr>
-          <w:rStyle w:val="Red"/>
-          <w:color w:val="auto"/>
-        </w:rPr>
-      </w:pPr>
-    </w:p>
-    <w:p>
-      <w:pPr>
-        <w:ind w:left="2160" w:hanging="2160"/>
-        <w:rPr>
-          <w:rStyle w:val="Red"/>
-          <w:color w:val="auto"/>
-        </w:rPr>
-      </w:pPr>
-      <w:r>
-        <w:rPr>
-          <w:rStyle w:val="Red"/>
-          <w:color w:val="auto"/>
-        </w:rPr>
-        <w:t>TABCOL</w:t>
-      </w:r>
-      <w:r>
-        <w:rPr>
-          <w:rStyle w:val="Red"/>
-          <w:color w:val="auto"/>
-        </w:rPr>
-        <w:tab/>
-        <w:t>Integer</w:t>
-      </w:r>
-      <w:r>
-        <w:rPr>
-          <w:rStyle w:val="Red"/>
-          <w:color w:val="auto"/>
-        </w:rPr>
-        <w:t xml:space="preserve"> variable</w:t>
-      </w:r>
-      <w:r>
-        <w:rPr>
-          <w:rStyle w:val="Red"/>
-          <w:color w:val="auto"/>
-        </w:rPr>
-        <w:t xml:space="preserve"> equal to the column number of the cell containing a well.</w:t>
-      </w:r>
-    </w:p>
-    <w:p>
-      <w:pPr>
-        <w:ind w:left="2160" w:hanging="2160"/>
         <w:rPr>
           <w:rStyle w:val="Red"/>
           <w:color w:val="auto"/>
@@ -6198,6 +6138,7 @@
     <w:p/>
     <w:p>
       <w:r>
+        <w:lastRenderedPageBreak/>
         <w:t>Stress period data must be proceeded and followed by the character variables “STRESS</w:t>
       </w:r>
       <w:r>
@@ -8107,7 +8048,6 @@
           <w:rStyle w:val="Red"/>
           <w:color w:val="auto"/>
         </w:rPr>
-        <w:lastRenderedPageBreak/>
         <w:t>SEG</w:t>
       </w:r>
       <w:r>
@@ -8319,21 +8259,7 @@
           <w:rStyle w:val="Red"/>
           <w:color w:val="auto"/>
         </w:rPr>
-        <w:t xml:space="preserve">An integer variable equal to the cell </w:t>
-      </w:r>
-      <w:r>
-        <w:rPr>
-          <w:rStyle w:val="Red"/>
-          <w:color w:val="auto"/>
-        </w:rPr>
-        <w:t>column</w:t>
-      </w:r>
-      <w:r>
-        <w:rPr>
-          <w:rStyle w:val="Red"/>
-          <w:color w:val="auto"/>
-        </w:rPr>
-        <w:t xml:space="preserve"> number that will be irrigated by segment SEGID</w:t>
+        <w:t>An integer variable equal to the cell column number that will be irrigated by segment SEGID</w:t>
       </w:r>
       <w:r>
         <w:rPr>
@@ -8843,21 +8769,7 @@
           <w:rStyle w:val="Red"/>
           <w:color w:val="auto"/>
         </w:rPr>
-        <w:t xml:space="preserve">A real variable equal to the fraction of </w:t>
-      </w:r>
-      <w:r>
-        <w:rPr>
-          <w:rStyle w:val="Red"/>
-          <w:color w:val="auto"/>
-        </w:rPr>
-        <w:t>ground</w:t>
-      </w:r>
-      <w:r>
-        <w:rPr>
-          <w:rStyle w:val="Red"/>
-          <w:color w:val="auto"/>
-        </w:rPr>
-        <w:t>water applied to a cell that can be used to represent crop evapotranspiration and other field losses.</w:t>
+        <w:t>A real variable equal to the fraction of groundwater applied to a cell that can be used to represent crop evapotranspiration and other field losses.</w:t>
       </w:r>
       <w:r>
         <w:rPr>
@@ -8922,21 +8834,7 @@
           <w:rStyle w:val="Red"/>
           <w:color w:val="auto"/>
         </w:rPr>
-        <w:t xml:space="preserve">A real variable equal to the fraction of the </w:t>
-      </w:r>
-      <w:r>
-        <w:rPr>
-          <w:rStyle w:val="Red"/>
-          <w:color w:val="auto"/>
-        </w:rPr>
-        <w:t>ground</w:t>
-      </w:r>
-      <w:r>
-        <w:rPr>
-          <w:rStyle w:val="Red"/>
-          <w:color w:val="auto"/>
-        </w:rPr>
-        <w:t xml:space="preserve">water applied to a cell that is used to distribute </w:t>
+        <w:t xml:space="preserve">A real variable equal to the fraction of the groundwater applied to a cell that is used to distribute </w:t>
       </w:r>
       <w:r>
         <w:rPr>
@@ -8950,35 +8848,7 @@
           <w:rStyle w:val="Red"/>
           <w:color w:val="auto"/>
         </w:rPr>
-        <w:t xml:space="preserve"> among multiple cells. The sum of all FIELD_FACT_</w:t>
-      </w:r>
-      <w:r>
-        <w:rPr>
-          <w:rStyle w:val="Red"/>
-          <w:color w:val="auto"/>
-        </w:rPr>
-        <w:t>WELL</w:t>
-      </w:r>
-      <w:r>
-        <w:rPr>
-          <w:rStyle w:val="Red"/>
-          <w:color w:val="auto"/>
-        </w:rPr>
-        <w:t xml:space="preserve"> values for a</w:t>
-      </w:r>
-      <w:r>
-        <w:rPr>
-          <w:rStyle w:val="Red"/>
-          <w:color w:val="auto"/>
-        </w:rPr>
-        <w:t xml:space="preserve"> well</w:t>
-      </w:r>
-      <w:r>
-        <w:rPr>
-          <w:rStyle w:val="Red"/>
-          <w:color w:val="auto"/>
-        </w:rPr>
-        <w:t xml:space="preserve"> should sum to 1.</w:t>
+        <w:t xml:space="preserve"> among multiple cells. The sum of all FIELD_FACT_WELL values for a well should sum to 1.</w:t>
       </w:r>
     </w:p>
     <w:p>
@@ -10912,7 +10782,7 @@
 </file>
 
 <file path=customXml/itemProps1.xml><?xml version="1.0" encoding="utf-8"?>
-<ds:datastoreItem xmlns:ds="http://schemas.openxmlformats.org/officeDocument/2006/customXml" ds:itemID="{66BEB025-AEEC-47C5-8AFD-885069749887}">
+<ds:datastoreItem xmlns:ds="http://schemas.openxmlformats.org/officeDocument/2006/customXml" ds:itemID="{9B2453A5-586B-429C-90F9-DB2810C930FE}">
   <ds:schemaRefs>
     <ds:schemaRef ds:uri="http://schemas.openxmlformats.org/officeDocument/2006/bibliography"/>
   </ds:schemaRefs>

</xml_diff>

<commit_message>
work on input instructions to include HRUs
</commit_message>
<xml_diff>
--- a/Examples/AgWaterUse/Input_instructions_AWU.docx
+++ b/Examples/AgWaterUse/Input_instructions_AWU.docx
@@ -7,8 +7,6 @@
         <w:pStyle w:val="Heading1"/>
         <w:spacing w:line="240" w:lineRule="auto"/>
       </w:pPr>
-      <w:bookmarkStart w:id="0" w:name="_GoBack"/>
-      <w:bookmarkEnd w:id="0"/>
       <w:r>
         <w:t xml:space="preserve">Agricultural Water Use </w:t>
       </w:r>
@@ -346,6 +344,7 @@
         </w:rPr>
         <w:tab/>
       </w:r>
+      <w:proofErr w:type="spellStart"/>
       <w:r>
         <w:rPr>
           <w:rStyle w:val="Red"/>
@@ -360,6 +359,7 @@
         </w:rPr>
         <w:t>diversions</w:t>
       </w:r>
+      <w:proofErr w:type="spellEnd"/>
       <w:r>
         <w:rPr>
           <w:rStyle w:val="Red"/>
@@ -374,6 +374,7 @@
         </w:rPr>
         <w:tab/>
       </w:r>
+      <w:proofErr w:type="spellStart"/>
       <w:r>
         <w:rPr>
           <w:rStyle w:val="Red"/>
@@ -402,6 +403,7 @@
         </w:rPr>
         <w:t>diversion</w:t>
       </w:r>
+      <w:proofErr w:type="spellEnd"/>
       <w:r>
         <w:rPr>
           <w:rStyle w:val="Red"/>
@@ -445,6 +447,7 @@
         </w:rPr>
         <w:tab/>
       </w:r>
+      <w:proofErr w:type="spellStart"/>
       <w:r>
         <w:rPr>
           <w:rStyle w:val="Red"/>
@@ -466,20 +469,22 @@
         </w:rPr>
         <w:t>s</w:t>
       </w:r>
-      <w:r>
-        <w:rPr>
-          <w:rStyle w:val="Red"/>
-          <w:color w:val="auto"/>
-        </w:rPr>
-        <w:tab/>
-      </w:r>
-      <w:r>
-        <w:rPr>
-          <w:rStyle w:val="Red"/>
-          <w:color w:val="auto"/>
-        </w:rPr>
-        <w:tab/>
-      </w:r>
+      <w:proofErr w:type="spellEnd"/>
+      <w:r>
+        <w:rPr>
+          <w:rStyle w:val="Red"/>
+          <w:color w:val="auto"/>
+        </w:rPr>
+        <w:tab/>
+      </w:r>
+      <w:r>
+        <w:rPr>
+          <w:rStyle w:val="Red"/>
+          <w:color w:val="auto"/>
+        </w:rPr>
+        <w:tab/>
+      </w:r>
+      <w:proofErr w:type="spellStart"/>
       <w:r>
         <w:rPr>
           <w:rStyle w:val="Red"/>
@@ -501,6 +506,7 @@
         </w:rPr>
         <w:t>well</w:t>
       </w:r>
+      <w:proofErr w:type="spellEnd"/>
       <w:r>
         <w:rPr>
           <w:rStyle w:val="Red"/>
@@ -543,6 +549,13 @@
           <w:color w:val="auto"/>
         </w:rPr>
         <w:tab/>
+      </w:r>
+      <w:proofErr w:type="spellStart"/>
+      <w:r>
+        <w:rPr>
+          <w:rStyle w:val="Red"/>
+          <w:color w:val="auto"/>
+        </w:rPr>
         <w:t>Numsup</w:t>
       </w:r>
       <w:r>
@@ -552,20 +565,22 @@
         </w:rPr>
         <w:t>wells</w:t>
       </w:r>
-      <w:r>
-        <w:rPr>
-          <w:rStyle w:val="Red"/>
-          <w:color w:val="auto"/>
-        </w:rPr>
-        <w:tab/>
-      </w:r>
-      <w:r>
-        <w:rPr>
-          <w:rStyle w:val="Red"/>
-          <w:color w:val="auto"/>
-        </w:rPr>
-        <w:tab/>
-      </w:r>
+      <w:proofErr w:type="spellEnd"/>
+      <w:r>
+        <w:rPr>
+          <w:rStyle w:val="Red"/>
+          <w:color w:val="auto"/>
+        </w:rPr>
+        <w:tab/>
+      </w:r>
+      <w:r>
+        <w:rPr>
+          <w:rStyle w:val="Red"/>
+          <w:color w:val="auto"/>
+        </w:rPr>
+        <w:tab/>
+      </w:r>
+      <w:proofErr w:type="spellStart"/>
       <w:r>
         <w:rPr>
           <w:rStyle w:val="Red"/>
@@ -580,6 +595,7 @@
         </w:rPr>
         <w:t>diversions</w:t>
       </w:r>
+      <w:proofErr w:type="spellEnd"/>
       <w:r>
         <w:rPr>
           <w:rStyle w:val="Red"/>
@@ -636,6 +652,13 @@
           <w:color w:val="auto"/>
         </w:rPr>
         <w:tab/>
+      </w:r>
+      <w:proofErr w:type="spellStart"/>
+      <w:r>
+        <w:rPr>
+          <w:rStyle w:val="Red"/>
+          <w:color w:val="auto"/>
+        </w:rPr>
         <w:t>N</w:t>
       </w:r>
       <w:r>
@@ -645,6 +668,7 @@
         </w:rPr>
         <w:t>ummaxwell</w:t>
       </w:r>
+      <w:proofErr w:type="spellEnd"/>
       <w:r>
         <w:rPr>
           <w:rStyle w:val="Red"/>
@@ -701,29 +725,52 @@
           <w:color w:val="auto"/>
         </w:rPr>
         <w:tab/>
+      </w:r>
+      <w:proofErr w:type="spellStart"/>
+      <w:r>
+        <w:rPr>
+          <w:rStyle w:val="Red"/>
+          <w:color w:val="auto"/>
+        </w:rPr>
         <w:t>Numtab</w:t>
       </w:r>
-      <w:r>
-        <w:rPr>
-          <w:rStyle w:val="Red"/>
-          <w:color w:val="auto"/>
-        </w:rPr>
-        <w:tab/>
-      </w:r>
-      <w:r>
-        <w:rPr>
-          <w:rStyle w:val="Red"/>
-          <w:color w:val="auto"/>
-        </w:rPr>
-        <w:tab/>
-      </w:r>
-      <w:r>
-        <w:rPr>
-          <w:rStyle w:val="Red"/>
-          <w:color w:val="auto"/>
-        </w:rPr>
-        <w:tab/>
-        <w:t>Maxval]</w:t>
+      <w:proofErr w:type="spellEnd"/>
+      <w:r>
+        <w:rPr>
+          <w:rStyle w:val="Red"/>
+          <w:color w:val="auto"/>
+        </w:rPr>
+        <w:tab/>
+      </w:r>
+      <w:r>
+        <w:rPr>
+          <w:rStyle w:val="Red"/>
+          <w:color w:val="auto"/>
+        </w:rPr>
+        <w:tab/>
+      </w:r>
+      <w:r>
+        <w:rPr>
+          <w:rStyle w:val="Red"/>
+          <w:color w:val="auto"/>
+        </w:rPr>
+        <w:tab/>
+      </w:r>
+      <w:proofErr w:type="spellStart"/>
+      <w:r>
+        <w:rPr>
+          <w:rStyle w:val="Red"/>
+          <w:color w:val="auto"/>
+        </w:rPr>
+        <w:t>Maxval</w:t>
+      </w:r>
+      <w:proofErr w:type="spellEnd"/>
+      <w:r>
+        <w:rPr>
+          <w:rStyle w:val="Red"/>
+          <w:color w:val="auto"/>
+        </w:rPr>
+        <w:t>]</w:t>
       </w:r>
     </w:p>
     <w:p>
@@ -818,8 +865,16 @@
           <w:color w:val="auto"/>
         </w:rPr>
         <w:tab/>
+      </w:r>
+      <w:proofErr w:type="spellStart"/>
+      <w:r>
+        <w:rPr>
+          <w:rStyle w:val="Red"/>
+          <w:color w:val="auto"/>
+        </w:rPr>
         <w:t>Numtimeseriesdiversion</w:t>
       </w:r>
+      <w:proofErr w:type="spellEnd"/>
       <w:r>
         <w:rPr>
           <w:rStyle w:val="Red"/>
@@ -862,8 +917,16 @@
           <w:color w:val="auto"/>
         </w:rPr>
         <w:tab/>
+      </w:r>
+      <w:proofErr w:type="spellStart"/>
+      <w:r>
+        <w:rPr>
+          <w:rStyle w:val="Red"/>
+          <w:color w:val="auto"/>
+        </w:rPr>
         <w:t>Numtimeserieswell</w:t>
       </w:r>
+      <w:proofErr w:type="spellEnd"/>
       <w:r>
         <w:rPr>
           <w:rStyle w:val="Red"/>
@@ -1120,6 +1183,7 @@
           <w:color w:val="auto"/>
         </w:rPr>
       </w:pPr>
+      <w:proofErr w:type="spellStart"/>
       <w:r>
         <w:rPr>
           <w:rStyle w:val="Red"/>
@@ -1127,6 +1191,7 @@
         </w:rPr>
         <w:t>Numirrdiversions</w:t>
       </w:r>
+      <w:proofErr w:type="spellEnd"/>
       <w:r>
         <w:rPr>
           <w:rStyle w:val="Red"/>
@@ -1198,12 +1263,21 @@
         </w:rPr>
         <w:t xml:space="preserve"> variable </w:t>
       </w:r>
-      <w:r>
-        <w:rPr>
-          <w:rStyle w:val="Red"/>
-          <w:color w:val="auto"/>
-        </w:rPr>
-        <w:t xml:space="preserve">Numirrdiversions </w:t>
+      <w:proofErr w:type="spellStart"/>
+      <w:r>
+        <w:rPr>
+          <w:rStyle w:val="Red"/>
+          <w:color w:val="auto"/>
+        </w:rPr>
+        <w:t>Numirrdiversions</w:t>
+      </w:r>
+      <w:proofErr w:type="spellEnd"/>
+      <w:r>
+        <w:rPr>
+          <w:rStyle w:val="Red"/>
+          <w:color w:val="auto"/>
+        </w:rPr>
+        <w:t xml:space="preserve"> </w:t>
       </w:r>
       <w:r>
         <w:rPr>
@@ -1229,6 +1303,7 @@
         </w:rPr>
         <w:t xml:space="preserve"> </w:t>
       </w:r>
+      <w:proofErr w:type="spellStart"/>
       <w:r>
         <w:rPr>
           <w:rStyle w:val="Red"/>
@@ -1236,6 +1311,7 @@
         </w:rPr>
         <w:t>Numirrdiversions</w:t>
       </w:r>
+      <w:proofErr w:type="spellEnd"/>
       <w:r>
         <w:rPr>
           <w:rStyle w:val="Red"/>
@@ -1302,6 +1378,7 @@
           <w:color w:val="auto"/>
         </w:rPr>
       </w:pPr>
+      <w:proofErr w:type="spellStart"/>
       <w:r>
         <w:rPr>
           <w:rStyle w:val="Red"/>
@@ -1309,6 +1386,7 @@
         </w:rPr>
         <w:t>Maxcellsdiversion</w:t>
       </w:r>
+      <w:proofErr w:type="spellEnd"/>
       <w:r>
         <w:rPr>
           <w:rStyle w:val="Red"/>
@@ -1380,6 +1458,7 @@
         </w:rPr>
         <w:t xml:space="preserve"> variable </w:t>
       </w:r>
+      <w:proofErr w:type="spellStart"/>
       <w:r>
         <w:rPr>
           <w:rStyle w:val="Red"/>
@@ -1387,6 +1466,7 @@
         </w:rPr>
         <w:t>Maxcellsdiversion</w:t>
       </w:r>
+      <w:proofErr w:type="spellEnd"/>
       <w:r>
         <w:rPr>
           <w:rStyle w:val="Red"/>
@@ -1419,6 +1499,7 @@
         </w:rPr>
         <w:t xml:space="preserve"> </w:t>
       </w:r>
+      <w:proofErr w:type="spellStart"/>
       <w:r>
         <w:rPr>
           <w:rStyle w:val="Red"/>
@@ -1426,6 +1507,7 @@
         </w:rPr>
         <w:t>Maxcellsdiversion</w:t>
       </w:r>
+      <w:proofErr w:type="spellEnd"/>
       <w:r>
         <w:rPr>
           <w:rStyle w:val="Red"/>
@@ -1438,7 +1520,35 @@
           <w:rStyle w:val="Red"/>
           <w:color w:val="auto"/>
         </w:rPr>
-        <w:t>is the maximum number of model cells that will receive irrigation from a single SFR</w:t>
+        <w:t xml:space="preserve">is the maximum number of </w:t>
+      </w:r>
+      <w:r>
+        <w:rPr>
+          <w:rStyle w:val="Red"/>
+          <w:color w:val="auto"/>
+        </w:rPr>
+        <w:t>MODFLOW</w:t>
+      </w:r>
+      <w:r>
+        <w:rPr>
+          <w:rStyle w:val="Red"/>
+          <w:color w:val="auto"/>
+        </w:rPr>
+        <w:t xml:space="preserve"> cells</w:t>
+      </w:r>
+      <w:r>
+        <w:rPr>
+          <w:rStyle w:val="Red"/>
+          <w:color w:val="auto"/>
+        </w:rPr>
+        <w:t xml:space="preserve"> or PRMS HRUs</w:t>
+      </w:r>
+      <w:r>
+        <w:rPr>
+          <w:rStyle w:val="Red"/>
+          <w:color w:val="auto"/>
+        </w:rPr>
+        <w:t xml:space="preserve"> that will receive irrigation from a single SFR</w:t>
       </w:r>
       <w:r>
         <w:rPr>
@@ -1566,6 +1676,7 @@
           <w:color w:val="auto"/>
         </w:rPr>
       </w:pPr>
+      <w:proofErr w:type="spellStart"/>
       <w:r>
         <w:rPr>
           <w:rStyle w:val="Red"/>
@@ -1580,6 +1691,7 @@
         </w:rPr>
         <w:t>umirrwells</w:t>
       </w:r>
+      <w:proofErr w:type="spellEnd"/>
       <w:r>
         <w:rPr>
           <w:rStyle w:val="Red"/>
@@ -1651,6 +1763,7 @@
         </w:rPr>
         <w:t xml:space="preserve"> variable </w:t>
       </w:r>
+      <w:proofErr w:type="spellStart"/>
       <w:r>
         <w:rPr>
           <w:rStyle w:val="Red"/>
@@ -1672,6 +1785,7 @@
         </w:rPr>
         <w:t>s</w:t>
       </w:r>
+      <w:proofErr w:type="spellEnd"/>
       <w:r>
         <w:rPr>
           <w:rStyle w:val="Red"/>
@@ -1704,6 +1818,7 @@
         </w:rPr>
         <w:t xml:space="preserve"> </w:t>
       </w:r>
+      <w:proofErr w:type="spellStart"/>
       <w:r>
         <w:rPr>
           <w:rStyle w:val="Red"/>
@@ -1725,6 +1840,7 @@
         </w:rPr>
         <w:t>s</w:t>
       </w:r>
+      <w:proofErr w:type="spellEnd"/>
       <w:r>
         <w:rPr>
           <w:rStyle w:val="Red"/>
@@ -1770,6 +1886,7 @@
           <w:color w:val="auto"/>
         </w:rPr>
       </w:pPr>
+      <w:proofErr w:type="spellStart"/>
       <w:r>
         <w:rPr>
           <w:rStyle w:val="Red"/>
@@ -1805,6 +1922,7 @@
         </w:rPr>
         <w:t>well</w:t>
       </w:r>
+      <w:proofErr w:type="spellEnd"/>
       <w:r>
         <w:rPr>
           <w:rStyle w:val="Red"/>
@@ -1876,6 +1994,7 @@
         </w:rPr>
         <w:t xml:space="preserve"> variable </w:t>
       </w:r>
+      <w:proofErr w:type="spellStart"/>
       <w:r>
         <w:rPr>
           <w:rStyle w:val="Red"/>
@@ -1897,6 +2016,7 @@
         </w:rPr>
         <w:t>well</w:t>
       </w:r>
+      <w:proofErr w:type="spellEnd"/>
       <w:r>
         <w:rPr>
           <w:rStyle w:val="Red"/>
@@ -1929,6 +2049,7 @@
         </w:rPr>
         <w:t xml:space="preserve"> </w:t>
       </w:r>
+      <w:proofErr w:type="spellStart"/>
       <w:r>
         <w:rPr>
           <w:rStyle w:val="Red"/>
@@ -1950,12 +2071,27 @@
         </w:rPr>
         <w:t>well</w:t>
       </w:r>
-      <w:r>
-        <w:rPr>
-          <w:rStyle w:val="Red"/>
-          <w:color w:val="auto"/>
-        </w:rPr>
-        <w:t xml:space="preserve"> is the maximum number of cells </w:t>
+      <w:proofErr w:type="spellEnd"/>
+      <w:r>
+        <w:rPr>
+          <w:rStyle w:val="Red"/>
+          <w:color w:val="auto"/>
+        </w:rPr>
+        <w:t xml:space="preserve"> is the maximum number of </w:t>
+      </w:r>
+      <w:r>
+        <w:rPr>
+          <w:rStyle w:val="Red"/>
+          <w:color w:val="auto"/>
+        </w:rPr>
+        <w:t>MODFLOW cells or PRMS HRUs</w:t>
+      </w:r>
+      <w:r>
+        <w:rPr>
+          <w:rStyle w:val="Red"/>
+          <w:color w:val="auto"/>
+        </w:rPr>
+        <w:t xml:space="preserve"> </w:t>
       </w:r>
       <w:r>
         <w:rPr>
@@ -2118,6 +2254,7 @@
           <w:color w:val="auto"/>
         </w:rPr>
       </w:pPr>
+      <w:proofErr w:type="spellStart"/>
       <w:r>
         <w:rPr>
           <w:rStyle w:val="Red"/>
@@ -2139,6 +2276,7 @@
         </w:rPr>
         <w:t>s</w:t>
       </w:r>
+      <w:proofErr w:type="spellEnd"/>
       <w:r>
         <w:rPr>
           <w:rStyle w:val="Red"/>
@@ -2217,6 +2355,7 @@
         </w:rPr>
         <w:t xml:space="preserve"> variable </w:t>
       </w:r>
+      <w:proofErr w:type="spellStart"/>
       <w:r>
         <w:rPr>
           <w:rStyle w:val="Red"/>
@@ -2245,6 +2384,7 @@
         </w:rPr>
         <w:t>s</w:t>
       </w:r>
+      <w:proofErr w:type="spellEnd"/>
       <w:r>
         <w:rPr>
           <w:rStyle w:val="Red"/>
@@ -2277,6 +2417,7 @@
         </w:rPr>
         <w:t xml:space="preserve"> </w:t>
       </w:r>
+      <w:proofErr w:type="spellStart"/>
       <w:r>
         <w:rPr>
           <w:rStyle w:val="Red"/>
@@ -2298,6 +2439,7 @@
         </w:rPr>
         <w:t>s</w:t>
       </w:r>
+      <w:proofErr w:type="spellEnd"/>
       <w:r>
         <w:rPr>
           <w:rStyle w:val="Red"/>
@@ -2346,6 +2488,7 @@
           <w:color w:val="auto"/>
         </w:rPr>
       </w:pPr>
+      <w:proofErr w:type="spellStart"/>
       <w:r>
         <w:rPr>
           <w:rStyle w:val="Red"/>
@@ -2360,6 +2503,7 @@
         </w:rPr>
         <w:t>diversions</w:t>
       </w:r>
+      <w:proofErr w:type="spellEnd"/>
       <w:r>
         <w:rPr>
           <w:rStyle w:val="Red"/>
@@ -2431,6 +2575,7 @@
         </w:rPr>
         <w:t xml:space="preserve"> variable </w:t>
       </w:r>
+      <w:proofErr w:type="spellStart"/>
       <w:r>
         <w:rPr>
           <w:rStyle w:val="Red"/>
@@ -2445,6 +2590,7 @@
         </w:rPr>
         <w:t>diversions</w:t>
       </w:r>
+      <w:proofErr w:type="spellEnd"/>
       <w:r>
         <w:rPr>
           <w:rStyle w:val="Red"/>
@@ -2477,6 +2623,7 @@
         </w:rPr>
         <w:t xml:space="preserve"> </w:t>
       </w:r>
+      <w:proofErr w:type="spellStart"/>
       <w:r>
         <w:rPr>
           <w:rStyle w:val="Red"/>
@@ -2491,6 +2638,7 @@
         </w:rPr>
         <w:t>diversions</w:t>
       </w:r>
+      <w:proofErr w:type="spellEnd"/>
       <w:r>
         <w:rPr>
           <w:rStyle w:val="Red"/>
@@ -2633,7 +2781,23 @@
           <w:rStyle w:val="Red"/>
           <w:color w:val="auto"/>
         </w:rPr>
-        <w:t>(Nummaxwell) also will be read.</w:t>
+        <w:t>(</w:t>
+      </w:r>
+      <w:proofErr w:type="spellStart"/>
+      <w:r>
+        <w:rPr>
+          <w:rStyle w:val="Red"/>
+          <w:color w:val="auto"/>
+        </w:rPr>
+        <w:t>Nummaxwell</w:t>
+      </w:r>
+      <w:proofErr w:type="spellEnd"/>
+      <w:r>
+        <w:rPr>
+          <w:rStyle w:val="Red"/>
+          <w:color w:val="auto"/>
+        </w:rPr>
+        <w:t>) also will be read.</w:t>
       </w:r>
     </w:p>
     <w:p>
@@ -2653,6 +2817,7 @@
           <w:color w:val="auto"/>
         </w:rPr>
       </w:pPr>
+      <w:proofErr w:type="spellStart"/>
       <w:r>
         <w:rPr>
           <w:rStyle w:val="Red"/>
@@ -2667,6 +2832,7 @@
         </w:rPr>
         <w:t>ummaxwell</w:t>
       </w:r>
+      <w:proofErr w:type="spellEnd"/>
       <w:r>
         <w:rPr>
           <w:rStyle w:val="Red"/>
@@ -2816,6 +2982,7 @@
           <w:color w:val="auto"/>
         </w:rPr>
       </w:pPr>
+      <w:proofErr w:type="spellStart"/>
       <w:r>
         <w:rPr>
           <w:rStyle w:val="Red"/>
@@ -2823,6 +2990,7 @@
         </w:rPr>
         <w:t>Maxval</w:t>
       </w:r>
+      <w:proofErr w:type="spellEnd"/>
       <w:r>
         <w:rPr>
           <w:rStyle w:val="Red"/>
@@ -3012,7 +3180,25 @@
           <w:rStyle w:val="Red"/>
           <w:color w:val="auto"/>
         </w:rPr>
-        <w:t>reference evapotranspiration (ETo)</w:t>
+        <w:t>reference evapotranspiration (</w:t>
+      </w:r>
+      <w:proofErr w:type="spellStart"/>
+      <w:proofErr w:type="gramStart"/>
+      <w:r>
+        <w:rPr>
+          <w:rStyle w:val="Red"/>
+          <w:color w:val="auto"/>
+        </w:rPr>
+        <w:t>ETo</w:t>
+      </w:r>
+      <w:proofErr w:type="spellEnd"/>
+      <w:proofErr w:type="gramEnd"/>
+      <w:r>
+        <w:rPr>
+          <w:rStyle w:val="Red"/>
+          <w:color w:val="auto"/>
+        </w:rPr>
+        <w:t>)</w:t>
       </w:r>
       <w:r>
         <w:rPr>
@@ -3028,6 +3214,7 @@
         </w:rPr>
         <w:t>evapotranspiration (</w:t>
       </w:r>
+      <w:proofErr w:type="spellStart"/>
       <w:r>
         <w:rPr>
           <w:rStyle w:val="Red"/>
@@ -3040,7 +3227,15 @@
           <w:rStyle w:val="Red"/>
           <w:color w:val="auto"/>
         </w:rPr>
-        <w:t>a)</w:t>
+        <w:t>a</w:t>
+      </w:r>
+      <w:proofErr w:type="spellEnd"/>
+      <w:r>
+        <w:rPr>
+          <w:rStyle w:val="Red"/>
+          <w:color w:val="auto"/>
+        </w:rPr>
+        <w:t>)</w:t>
       </w:r>
       <w:r>
         <w:rPr>
@@ -3120,6 +3315,7 @@
           <w:color w:val="auto"/>
         </w:rPr>
       </w:pPr>
+      <w:proofErr w:type="spellStart"/>
       <w:r>
         <w:rPr>
           <w:rStyle w:val="Red"/>
@@ -3127,6 +3323,7 @@
         </w:rPr>
         <w:t>Numtimeseriesdiversion</w:t>
       </w:r>
+      <w:proofErr w:type="spellEnd"/>
       <w:r>
         <w:rPr>
           <w:rStyle w:val="Red"/>
@@ -3206,13 +3403,16 @@
           <w:color w:val="auto"/>
         </w:rPr>
       </w:pPr>
-      <w:r>
-        <w:rPr>
-          <w:rStyle w:val="Red"/>
-          <w:color w:val="auto"/>
-        </w:rPr>
+      <w:proofErr w:type="spellStart"/>
+      <w:r>
+        <w:rPr>
+          <w:rStyle w:val="Red"/>
+          <w:color w:val="auto"/>
+        </w:rPr>
+        <w:lastRenderedPageBreak/>
         <w:t>Numtimeserieswell</w:t>
       </w:r>
+      <w:proofErr w:type="spellEnd"/>
       <w:r>
         <w:rPr>
           <w:rStyle w:val="Red"/>
@@ -3497,6 +3697,13 @@
           <w:color w:val="auto"/>
         </w:rPr>
         <w:tab/>
+      </w:r>
+      <w:proofErr w:type="spellStart"/>
+      <w:r>
+        <w:rPr>
+          <w:rStyle w:val="Red"/>
+          <w:color w:val="auto"/>
+        </w:rPr>
         <w:t>Segmentnum</w:t>
       </w:r>
       <w:r>
@@ -3507,19 +3714,27 @@
         </w:rPr>
         <w:t>numtimeseriessfr</w:t>
       </w:r>
-      <w:r>
-        <w:rPr>
-          <w:rStyle w:val="Red"/>
-          <w:color w:val="auto"/>
-        </w:rPr>
-        <w:tab/>
-      </w:r>
-      <w:r>
-        <w:rPr>
-          <w:rStyle w:val="Red"/>
-          <w:color w:val="auto"/>
-        </w:rPr>
-        <w:tab/>
+      <w:proofErr w:type="spellEnd"/>
+      <w:r>
+        <w:rPr>
+          <w:rStyle w:val="Red"/>
+          <w:color w:val="auto"/>
+        </w:rPr>
+        <w:tab/>
+      </w:r>
+      <w:r>
+        <w:rPr>
+          <w:rStyle w:val="Red"/>
+          <w:color w:val="auto"/>
+        </w:rPr>
+        <w:tab/>
+      </w:r>
+      <w:proofErr w:type="spellStart"/>
+      <w:r>
+        <w:rPr>
+          <w:rStyle w:val="Red"/>
+          <w:color w:val="auto"/>
+        </w:rPr>
         <w:t>Unit_sfr</w:t>
       </w:r>
       <w:r>
@@ -3530,6 +3745,7 @@
         </w:rPr>
         <w:t>numtimeseriessfr</w:t>
       </w:r>
+      <w:proofErr w:type="spellEnd"/>
       <w:r>
         <w:rPr>
           <w:rStyle w:val="Red"/>
@@ -3672,6 +3888,13 @@
           <w:color w:val="auto"/>
         </w:rPr>
         <w:tab/>
+      </w:r>
+      <w:proofErr w:type="spellStart"/>
+      <w:r>
+        <w:rPr>
+          <w:rStyle w:val="Red"/>
+          <w:color w:val="auto"/>
+        </w:rPr>
         <w:t>Wellnum</w:t>
       </w:r>
       <w:r>
@@ -3682,19 +3905,27 @@
         </w:rPr>
         <w:t>numtimeserieswell</w:t>
       </w:r>
-      <w:r>
-        <w:rPr>
-          <w:rStyle w:val="Red"/>
-          <w:color w:val="auto"/>
-        </w:rPr>
-        <w:tab/>
-      </w:r>
-      <w:r>
-        <w:rPr>
-          <w:rStyle w:val="Red"/>
-          <w:color w:val="auto"/>
-        </w:rPr>
-        <w:tab/>
+      <w:proofErr w:type="spellEnd"/>
+      <w:r>
+        <w:rPr>
+          <w:rStyle w:val="Red"/>
+          <w:color w:val="auto"/>
+        </w:rPr>
+        <w:tab/>
+      </w:r>
+      <w:r>
+        <w:rPr>
+          <w:rStyle w:val="Red"/>
+          <w:color w:val="auto"/>
+        </w:rPr>
+        <w:tab/>
+      </w:r>
+      <w:proofErr w:type="spellStart"/>
+      <w:r>
+        <w:rPr>
+          <w:rStyle w:val="Red"/>
+          <w:color w:val="auto"/>
+        </w:rPr>
         <w:t>Unit_sfr</w:t>
       </w:r>
       <w:r>
@@ -3705,6 +3936,7 @@
         </w:rPr>
         <w:t>numtimeserieswell</w:t>
       </w:r>
+      <w:proofErr w:type="spellEnd"/>
       <w:r>
         <w:rPr>
           <w:rStyle w:val="Red"/>
@@ -3834,6 +4066,7 @@
           <w:color w:val="auto"/>
         </w:rPr>
       </w:pPr>
+      <w:proofErr w:type="spellStart"/>
       <w:r>
         <w:rPr>
           <w:rStyle w:val="Red"/>
@@ -3841,6 +4074,7 @@
         </w:rPr>
         <w:t>Segmentnum</w:t>
       </w:r>
+      <w:proofErr w:type="spellEnd"/>
       <w:r>
         <w:rPr>
           <w:rStyle w:val="Red"/>
@@ -3865,6 +4099,7 @@
           <w:color w:val="auto"/>
         </w:rPr>
       </w:pPr>
+      <w:proofErr w:type="spellStart"/>
       <w:r>
         <w:rPr>
           <w:rStyle w:val="Red"/>
@@ -3872,6 +4107,7 @@
         </w:rPr>
         <w:t>Unitsfr</w:t>
       </w:r>
+      <w:proofErr w:type="spellEnd"/>
       <w:r>
         <w:rPr>
           <w:rStyle w:val="Red"/>
@@ -3934,6 +4170,7 @@
           <w:color w:val="auto"/>
         </w:rPr>
       </w:pPr>
+      <w:proofErr w:type="spellStart"/>
       <w:r>
         <w:rPr>
           <w:rStyle w:val="Red"/>
@@ -3941,6 +4178,7 @@
         </w:rPr>
         <w:t>Segmentnum</w:t>
       </w:r>
+      <w:proofErr w:type="spellEnd"/>
       <w:r>
         <w:rPr>
           <w:rStyle w:val="Red"/>
@@ -3965,6 +4203,7 @@
           <w:color w:val="auto"/>
         </w:rPr>
       </w:pPr>
+      <w:proofErr w:type="spellStart"/>
       <w:r>
         <w:rPr>
           <w:rStyle w:val="Red"/>
@@ -3972,6 +4211,7 @@
         </w:rPr>
         <w:t>Unitwell</w:t>
       </w:r>
+      <w:proofErr w:type="spellEnd"/>
       <w:r>
         <w:rPr>
           <w:rStyle w:val="Red"/>
@@ -4142,7 +4382,23 @@
           <w:rStyle w:val="Red"/>
           <w:color w:val="auto"/>
         </w:rPr>
-        <w:t xml:space="preserve">. In this case, the pumping capacity or GW demand for each times step is specified as the variable Qtab in the TABFILE. </w:t>
+        <w:t xml:space="preserve">. In this case, the pumping capacity or GW demand for each times step is specified as the variable </w:t>
+      </w:r>
+      <w:proofErr w:type="spellStart"/>
+      <w:r>
+        <w:rPr>
+          <w:rStyle w:val="Red"/>
+          <w:color w:val="auto"/>
+        </w:rPr>
+        <w:t>Qtab</w:t>
+      </w:r>
+      <w:proofErr w:type="spellEnd"/>
+      <w:r>
+        <w:rPr>
+          <w:rStyle w:val="Red"/>
+          <w:color w:val="auto"/>
+        </w:rPr>
+        <w:t xml:space="preserve"> in the TABFILE. </w:t>
       </w:r>
       <w:r>
         <w:rPr>
@@ -4186,15 +4442,13 @@
         </w:rPr>
         <w:t xml:space="preserve">by removing all supplemental </w:t>
       </w:r>
-      <w:ins w:id="1" w:author="Niswonger, Richard" w:date="2018-01-25T18:54:00Z">
-        <w:r>
-          <w:rPr>
-            <w:rStyle w:val="Red"/>
-            <w:color w:val="auto"/>
-          </w:rPr>
-          <w:t xml:space="preserve">and irrigation </w:t>
-        </w:r>
-      </w:ins>
+      <w:r>
+        <w:rPr>
+          <w:rStyle w:val="Red"/>
+          <w:color w:val="auto"/>
+        </w:rPr>
+        <w:t xml:space="preserve">and irrigation </w:t>
+      </w:r>
       <w:r>
         <w:rPr>
           <w:rStyle w:val="Red"/>
@@ -4223,15 +4477,6 @@
         </w:rPr>
         <w:t>is read if there are AWU wells</w:t>
       </w:r>
-      <w:del w:id="2" w:author="Niswonger, Richard" w:date="2018-01-25T18:54:00Z">
-        <w:r>
-          <w:rPr>
-            <w:rStyle w:val="Red"/>
-            <w:color w:val="auto"/>
-          </w:rPr>
-          <w:delText xml:space="preserve"> in a simulation</w:delText>
-        </w:r>
-      </w:del>
       <w:r>
         <w:rPr>
           <w:rStyle w:val="Red"/>
@@ -4277,6 +4522,7 @@
           <w:rStyle w:val="Red"/>
           <w:color w:val="auto"/>
         </w:rPr>
+        <w:lastRenderedPageBreak/>
         <w:t>Item 1: [WELL LIST]</w:t>
       </w:r>
     </w:p>
@@ -4419,43 +4665,6 @@
           <w:color w:val="auto"/>
         </w:rPr>
         <w:tab/>
-      </w:r>
-      <w:del w:id="3" w:author="Niswonger, Richard" w:date="2018-01-25T18:54:00Z">
-        <w:r>
-          <w:rPr>
-            <w:rStyle w:val="Red"/>
-            <w:color w:val="auto"/>
-          </w:rPr>
-          <w:delText>TABID</w:delText>
-        </w:r>
-        <w:r>
-          <w:rPr>
-            <w:rStyle w:val="Red"/>
-            <w:color w:val="auto"/>
-            <w:vertAlign w:val="subscript"/>
-          </w:rPr>
-          <w:delText>1</w:delText>
-        </w:r>
-        <w:r>
-          <w:rPr>
-            <w:rStyle w:val="Red"/>
-            <w:color w:val="auto"/>
-          </w:rPr>
-          <w:tab/>
-        </w:r>
-        <w:r>
-          <w:rPr>
-            <w:rStyle w:val="Red"/>
-            <w:color w:val="auto"/>
-          </w:rPr>
-          <w:tab/>
-        </w:r>
-      </w:del>
-      <w:r>
-        <w:rPr>
-          <w:rStyle w:val="Red"/>
-          <w:color w:val="auto"/>
-        </w:rPr>
         <w:t>TABVAL</w:t>
       </w:r>
       <w:r>
@@ -4703,6 +4912,7 @@
         </w:rPr>
         <w:t>[</w:t>
       </w:r>
+      <w:proofErr w:type="spellStart"/>
       <w:r>
         <w:rPr>
           <w:rStyle w:val="Red"/>
@@ -4718,31 +4928,15 @@
         </w:rPr>
         <w:t>Numtab</w:t>
       </w:r>
-      <w:del w:id="4" w:author="Niswonger, Richard" w:date="2018-01-25T18:54:00Z">
-        <w:r>
-          <w:rPr>
-            <w:rStyle w:val="Red"/>
-            <w:color w:val="auto"/>
-          </w:rPr>
-          <w:tab/>
-          <w:delText>TABID</w:delText>
-        </w:r>
-        <w:r>
-          <w:rPr>
-            <w:rStyle w:val="Red"/>
-            <w:color w:val="auto"/>
-            <w:vertAlign w:val="subscript"/>
-          </w:rPr>
-          <w:delText>Numtab</w:delText>
-        </w:r>
-      </w:del>
-      <w:r>
-        <w:rPr>
-          <w:rStyle w:val="Red"/>
-          <w:color w:val="auto"/>
-        </w:rPr>
-        <w:tab/>
-      </w:r>
+      <w:proofErr w:type="spellEnd"/>
+      <w:r>
+        <w:rPr>
+          <w:rStyle w:val="Red"/>
+          <w:color w:val="auto"/>
+        </w:rPr>
+        <w:tab/>
+      </w:r>
+      <w:proofErr w:type="spellStart"/>
       <w:r>
         <w:rPr>
           <w:rStyle w:val="Red"/>
@@ -4758,6 +4952,7 @@
         </w:rPr>
         <w:t>Numtab</w:t>
       </w:r>
+      <w:proofErr w:type="spellEnd"/>
       <w:r>
         <w:rPr>
           <w:rStyle w:val="Red"/>
@@ -4772,6 +4967,7 @@
         </w:rPr>
         <w:tab/>
       </w:r>
+      <w:proofErr w:type="spellStart"/>
       <w:r>
         <w:rPr>
           <w:rStyle w:val="Red"/>
@@ -4794,13 +4990,15 @@
         </w:rPr>
         <w:t>Numtab</w:t>
       </w:r>
-      <w:r>
-        <w:rPr>
-          <w:rStyle w:val="Red"/>
-          <w:color w:val="auto"/>
-        </w:rPr>
-        <w:tab/>
-      </w:r>
+      <w:proofErr w:type="spellEnd"/>
+      <w:r>
+        <w:rPr>
+          <w:rStyle w:val="Red"/>
+          <w:color w:val="auto"/>
+        </w:rPr>
+        <w:tab/>
+      </w:r>
+      <w:proofErr w:type="spellStart"/>
       <w:r>
         <w:rPr>
           <w:rStyle w:val="Red"/>
@@ -4823,13 +5021,15 @@
         </w:rPr>
         <w:t>Numtab</w:t>
       </w:r>
-      <w:r>
-        <w:rPr>
-          <w:rStyle w:val="Red"/>
-          <w:color w:val="auto"/>
-        </w:rPr>
-        <w:tab/>
-      </w:r>
+      <w:proofErr w:type="spellEnd"/>
+      <w:r>
+        <w:rPr>
+          <w:rStyle w:val="Red"/>
+          <w:color w:val="auto"/>
+        </w:rPr>
+        <w:tab/>
+      </w:r>
+      <w:proofErr w:type="spellStart"/>
       <w:r>
         <w:rPr>
           <w:rStyle w:val="Red"/>
@@ -4852,6 +5052,7 @@
         </w:rPr>
         <w:t>Numtab</w:t>
       </w:r>
+      <w:proofErr w:type="spellEnd"/>
       <w:r>
         <w:rPr>
           <w:rStyle w:val="Red"/>
@@ -5249,6 +5450,7 @@
         </w:rPr>
         <w:tab/>
       </w:r>
+      <w:proofErr w:type="spellStart"/>
       <w:r>
         <w:rPr>
           <w:rStyle w:val="Red"/>
@@ -5271,22 +5473,24 @@
         </w:rPr>
         <w:t>Maxwell</w:t>
       </w:r>
-      <w:r>
-        <w:rPr>
-          <w:rStyle w:val="Red"/>
-          <w:color w:val="auto"/>
-          <w:vertAlign w:val="subscript"/>
-        </w:rPr>
-        <w:tab/>
-      </w:r>
-      <w:r>
-        <w:rPr>
-          <w:rStyle w:val="Red"/>
-          <w:color w:val="auto"/>
-          <w:vertAlign w:val="subscript"/>
-        </w:rPr>
-        <w:tab/>
-      </w:r>
+      <w:proofErr w:type="spellEnd"/>
+      <w:r>
+        <w:rPr>
+          <w:rStyle w:val="Red"/>
+          <w:color w:val="auto"/>
+          <w:vertAlign w:val="subscript"/>
+        </w:rPr>
+        <w:tab/>
+      </w:r>
+      <w:r>
+        <w:rPr>
+          <w:rStyle w:val="Red"/>
+          <w:color w:val="auto"/>
+          <w:vertAlign w:val="subscript"/>
+        </w:rPr>
+        <w:tab/>
+      </w:r>
+      <w:proofErr w:type="spellStart"/>
       <w:r>
         <w:rPr>
           <w:rStyle w:val="Red"/>
@@ -5302,6 +5506,7 @@
         </w:rPr>
         <w:t>Maxwell</w:t>
       </w:r>
+      <w:proofErr w:type="spellEnd"/>
       <w:r>
         <w:rPr>
           <w:rStyle w:val="Red"/>
@@ -5455,63 +5660,118 @@
           <w:rStyle w:val="Red"/>
           <w:color w:val="auto"/>
         </w:rPr>
-        <w:pPrChange w:id="5" w:author="Niswonger, Richard" w:date="2018-01-25T18:54:00Z">
-          <w:pPr>
-            <w:ind w:left="2160" w:hanging="2160"/>
-          </w:pPr>
-        </w:pPrChange>
       </w:pPr>
     </w:p>
     <w:p>
       <w:pPr>
         <w:ind w:left="2160" w:hanging="2160"/>
         <w:rPr>
-          <w:del w:id="6" w:author="Niswonger, Richard" w:date="2018-01-25T18:54:00Z"/>
-          <w:rStyle w:val="Red"/>
-          <w:color w:val="auto"/>
-        </w:rPr>
-      </w:pPr>
-      <w:del w:id="7" w:author="Niswonger, Richard" w:date="2018-01-25T18:54:00Z">
-        <w:r>
-          <w:rPr>
-            <w:rStyle w:val="Red"/>
-            <w:color w:val="auto"/>
-          </w:rPr>
-          <w:delText>TABUNIT</w:delText>
-        </w:r>
-        <w:r>
-          <w:rPr>
-            <w:rStyle w:val="Red"/>
-            <w:color w:val="auto"/>
-          </w:rPr>
-          <w:tab/>
-          <w:delText>Integer</w:delText>
-        </w:r>
-        <w:r>
-          <w:rPr>
-            <w:rStyle w:val="Red"/>
-            <w:color w:val="auto"/>
-          </w:rPr>
-          <w:delText xml:space="preserve"> variable</w:delText>
-        </w:r>
-        <w:r>
-          <w:rPr>
-            <w:rStyle w:val="Red"/>
-            <w:color w:val="auto"/>
-          </w:rPr>
-          <w:delText xml:space="preserve"> equal to the TABFILE ID number that must be sequential in order that TABFILES are used by wells.</w:delText>
-        </w:r>
-      </w:del>
+          <w:rStyle w:val="Red"/>
+          <w:color w:val="auto"/>
+        </w:rPr>
+      </w:pPr>
+      <w:r>
+        <w:rPr>
+          <w:rStyle w:val="Red"/>
+          <w:color w:val="auto"/>
+        </w:rPr>
+        <w:t>TAB</w:t>
+      </w:r>
+      <w:r>
+        <w:rPr>
+          <w:rStyle w:val="Red"/>
+          <w:color w:val="auto"/>
+        </w:rPr>
+        <w:t>VAL</w:t>
+      </w:r>
+      <w:r>
+        <w:rPr>
+          <w:rStyle w:val="Red"/>
+          <w:color w:val="auto"/>
+        </w:rPr>
+        <w:tab/>
+      </w:r>
+      <w:r>
+        <w:rPr>
+          <w:rStyle w:val="Red"/>
+          <w:color w:val="auto"/>
+        </w:rPr>
+        <w:t>Integer</w:t>
+      </w:r>
+      <w:r>
+        <w:rPr>
+          <w:rStyle w:val="Red"/>
+          <w:color w:val="auto"/>
+        </w:rPr>
+        <w:t xml:space="preserve"> variable</w:t>
+      </w:r>
+      <w:r>
+        <w:rPr>
+          <w:rStyle w:val="Red"/>
+          <w:color w:val="auto"/>
+        </w:rPr>
+        <w:t xml:space="preserve"> equal to the </w:t>
+      </w:r>
+      <w:r>
+        <w:rPr>
+          <w:rStyle w:val="Red"/>
+          <w:color w:val="auto"/>
+        </w:rPr>
+        <w:t>maximum number of rows to be read from a TABFILE</w:t>
+      </w:r>
+      <w:r>
+        <w:rPr>
+          <w:rStyle w:val="Red"/>
+          <w:color w:val="auto"/>
+        </w:rPr>
+        <w:t>.</w:t>
+      </w:r>
+    </w:p>
+    <w:p>
+      <w:pPr>
+        <w:rPr>
+          <w:rStyle w:val="Red"/>
+          <w:color w:val="auto"/>
+        </w:rPr>
+      </w:pPr>
     </w:p>
     <w:p>
       <w:pPr>
         <w:ind w:left="2160" w:hanging="2160"/>
         <w:rPr>
-          <w:del w:id="8" w:author="Niswonger, Richard" w:date="2018-01-25T18:54:00Z"/>
-          <w:rStyle w:val="Red"/>
-          <w:color w:val="auto"/>
-        </w:rPr>
-      </w:pPr>
+          <w:rStyle w:val="Red"/>
+          <w:color w:val="auto"/>
+        </w:rPr>
+      </w:pPr>
+      <w:r>
+        <w:rPr>
+          <w:rStyle w:val="Red"/>
+          <w:color w:val="auto"/>
+        </w:rPr>
+        <w:t>WELLLAY</w:t>
+      </w:r>
+      <w:r>
+        <w:rPr>
+          <w:rStyle w:val="Red"/>
+          <w:color w:val="auto"/>
+        </w:rPr>
+        <w:tab/>
+        <w:t>Integer</w:t>
+      </w:r>
+      <w:r>
+        <w:rPr>
+          <w:rStyle w:val="Red"/>
+          <w:color w:val="auto"/>
+        </w:rPr>
+        <w:t xml:space="preserve"> variable</w:t>
+      </w:r>
+      <w:r>
+        <w:rPr>
+          <w:rStyle w:val="Red"/>
+          <w:color w:val="auto"/>
+        </w:rPr>
+        <w:t xml:space="preserve"> equal to the layer number of the cell containing a well.</w:t>
+      </w:r>
     </w:p>
     <w:p>
       <w:pPr>
@@ -5521,32 +5781,28 @@
           <w:color w:val="auto"/>
         </w:rPr>
       </w:pPr>
-      <w:r>
-        <w:rPr>
-          <w:rStyle w:val="Red"/>
-          <w:color w:val="auto"/>
-        </w:rPr>
-        <w:t>TAB</w:t>
-      </w:r>
-      <w:r>
-        <w:rPr>
-          <w:rStyle w:val="Red"/>
-          <w:color w:val="auto"/>
-        </w:rPr>
-        <w:t>VAL</w:t>
-      </w:r>
-      <w:r>
-        <w:rPr>
-          <w:rStyle w:val="Red"/>
-          <w:color w:val="auto"/>
-        </w:rPr>
-        <w:tab/>
-      </w:r>
-      <w:r>
-        <w:rPr>
-          <w:rStyle w:val="Red"/>
-          <w:color w:val="auto"/>
-        </w:rPr>
+    </w:p>
+    <w:p>
+      <w:pPr>
+        <w:ind w:left="2160" w:hanging="2160"/>
+        <w:rPr>
+          <w:rStyle w:val="Red"/>
+          <w:color w:val="auto"/>
+        </w:rPr>
+      </w:pPr>
+      <w:r>
+        <w:rPr>
+          <w:rStyle w:val="Red"/>
+          <w:color w:val="auto"/>
+        </w:rPr>
+        <w:t>WELLROW</w:t>
+      </w:r>
+      <w:r>
+        <w:rPr>
+          <w:rStyle w:val="Red"/>
+          <w:color w:val="auto"/>
+        </w:rPr>
+        <w:tab/>
         <w:t>Integer</w:t>
       </w:r>
       <w:r>
@@ -5561,30 +5817,8 @@
           <w:rStyle w:val="Red"/>
           <w:color w:val="auto"/>
         </w:rPr>
-        <w:t xml:space="preserve"> equal to the </w:t>
-      </w:r>
-      <w:r>
-        <w:rPr>
-          <w:rStyle w:val="Red"/>
-          <w:color w:val="auto"/>
-        </w:rPr>
-        <w:t>maximum number of rows to be read from a TABFILE</w:t>
-      </w:r>
-      <w:r>
-        <w:rPr>
-          <w:rStyle w:val="Red"/>
-          <w:color w:val="auto"/>
-        </w:rPr>
-        <w:t>.</w:t>
-      </w:r>
-    </w:p>
-    <w:p>
-      <w:pPr>
-        <w:rPr>
-          <w:rStyle w:val="Red"/>
-          <w:color w:val="auto"/>
-        </w:rPr>
-      </w:pPr>
+        <w:t xml:space="preserve"> equal to the row number of the cell containing a well.</w:t>
+      </w:r>
     </w:p>
     <w:p>
       <w:pPr>
@@ -5594,12 +5828,21 @@
           <w:color w:val="auto"/>
         </w:rPr>
       </w:pPr>
-      <w:r>
-        <w:rPr>
-          <w:rStyle w:val="Red"/>
-          <w:color w:val="auto"/>
-        </w:rPr>
-        <w:t>WELLLAY</w:t>
+    </w:p>
+    <w:p>
+      <w:pPr>
+        <w:ind w:left="2160" w:hanging="2160"/>
+        <w:rPr>
+          <w:rStyle w:val="Red"/>
+          <w:color w:val="auto"/>
+        </w:rPr>
+      </w:pPr>
+      <w:r>
+        <w:rPr>
+          <w:rStyle w:val="Red"/>
+          <w:color w:val="auto"/>
+        </w:rPr>
+        <w:t>WELLCOL</w:t>
       </w:r>
       <w:r>
         <w:rPr>
@@ -5621,7 +5864,7 @@
           <w:rStyle w:val="Red"/>
           <w:color w:val="auto"/>
         </w:rPr>
-        <w:t xml:space="preserve"> equal to the layer number of the cell containing a well.</w:t>
+        <w:t xml:space="preserve"> equal to the column number of the cell containing a well.</w:t>
       </w:r>
     </w:p>
     <w:p>
@@ -5646,15 +5889,15 @@
           <w:rStyle w:val="Red"/>
           <w:color w:val="auto"/>
         </w:rPr>
-        <w:t>WELLROW</w:t>
-      </w:r>
-      <w:r>
-        <w:rPr>
-          <w:rStyle w:val="Red"/>
-          <w:color w:val="auto"/>
-        </w:rPr>
-        <w:tab/>
-        <w:t>Integer</w:t>
+        <w:t>Q</w:t>
+      </w:r>
+      <w:r>
+        <w:rPr>
+          <w:rStyle w:val="Red"/>
+          <w:color w:val="auto"/>
+        </w:rPr>
+        <w:tab/>
+        <w:t>Real</w:t>
       </w:r>
       <w:r>
         <w:rPr>
@@ -5668,7 +5911,7 @@
           <w:rStyle w:val="Red"/>
           <w:color w:val="auto"/>
         </w:rPr>
-        <w:t xml:space="preserve"> equal to the row number of the cell containing a well.</w:t>
+        <w:t xml:space="preserve"> equal to the maximum pumping rate or applied pumping rate.</w:t>
       </w:r>
     </w:p>
     <w:p>
@@ -5688,100 +5931,6 @@
           <w:color w:val="auto"/>
         </w:rPr>
       </w:pPr>
-      <w:r>
-        <w:rPr>
-          <w:rStyle w:val="Red"/>
-          <w:color w:val="auto"/>
-        </w:rPr>
-        <w:t>WELLCOL</w:t>
-      </w:r>
-      <w:r>
-        <w:rPr>
-          <w:rStyle w:val="Red"/>
-          <w:color w:val="auto"/>
-        </w:rPr>
-        <w:tab/>
-        <w:t>Integer</w:t>
-      </w:r>
-      <w:r>
-        <w:rPr>
-          <w:rStyle w:val="Red"/>
-          <w:color w:val="auto"/>
-        </w:rPr>
-        <w:t xml:space="preserve"> variable</w:t>
-      </w:r>
-      <w:r>
-        <w:rPr>
-          <w:rStyle w:val="Red"/>
-          <w:color w:val="auto"/>
-        </w:rPr>
-        <w:t xml:space="preserve"> equal to the column number of the cell containing a well.</w:t>
-      </w:r>
-    </w:p>
-    <w:p>
-      <w:pPr>
-        <w:ind w:left="2160" w:hanging="2160"/>
-        <w:rPr>
-          <w:rStyle w:val="Red"/>
-          <w:color w:val="auto"/>
-        </w:rPr>
-      </w:pPr>
-    </w:p>
-    <w:p>
-      <w:pPr>
-        <w:ind w:left="2160" w:hanging="2160"/>
-        <w:rPr>
-          <w:rStyle w:val="Red"/>
-          <w:color w:val="auto"/>
-        </w:rPr>
-      </w:pPr>
-      <w:r>
-        <w:rPr>
-          <w:rStyle w:val="Red"/>
-          <w:color w:val="auto"/>
-        </w:rPr>
-        <w:t>Q</w:t>
-      </w:r>
-      <w:r>
-        <w:rPr>
-          <w:rStyle w:val="Red"/>
-          <w:color w:val="auto"/>
-        </w:rPr>
-        <w:tab/>
-        <w:t>Real</w:t>
-      </w:r>
-      <w:r>
-        <w:rPr>
-          <w:rStyle w:val="Red"/>
-          <w:color w:val="auto"/>
-        </w:rPr>
-        <w:t xml:space="preserve"> variable</w:t>
-      </w:r>
-      <w:r>
-        <w:rPr>
-          <w:rStyle w:val="Red"/>
-          <w:color w:val="auto"/>
-        </w:rPr>
-        <w:t xml:space="preserve"> equal to the maximum pumping rate or applied pumping rate.</w:t>
-      </w:r>
-    </w:p>
-    <w:p>
-      <w:pPr>
-        <w:ind w:left="2160" w:hanging="2160"/>
-        <w:rPr>
-          <w:rStyle w:val="Red"/>
-          <w:color w:val="auto"/>
-        </w:rPr>
-      </w:pPr>
-    </w:p>
-    <w:p>
-      <w:pPr>
-        <w:ind w:left="2160" w:hanging="2160"/>
-        <w:rPr>
-          <w:rStyle w:val="Red"/>
-          <w:color w:val="auto"/>
-        </w:rPr>
-      </w:pPr>
     </w:p>
     <w:p>
       <w:pPr>
@@ -5811,11 +5960,6 @@
           <w:rStyle w:val="Red"/>
           <w:color w:val="auto"/>
         </w:rPr>
-        <w:pPrChange w:id="9" w:author="Niswonger, Richard" w:date="2018-01-25T18:54:00Z">
-          <w:pPr>
-            <w:ind w:left="2160" w:hanging="2160"/>
-          </w:pPr>
-        </w:pPrChange>
       </w:pPr>
     </w:p>
     <w:p>
@@ -5825,88 +5969,6 @@
           <w:b/>
           <w:color w:val="auto"/>
           <w:sz w:val="24"/>
-          <w:rPrChange w:id="10" w:author="Niswonger, Richard" w:date="2018-01-25T18:54:00Z">
-            <w:rPr>
-              <w:rStyle w:val="Red"/>
-              <w:color w:val="auto"/>
-            </w:rPr>
-          </w:rPrChange>
-        </w:rPr>
-        <w:pPrChange w:id="11" w:author="Niswonger, Richard" w:date="2018-01-25T18:54:00Z">
-          <w:pPr>
-            <w:ind w:left="2160" w:hanging="2160"/>
-          </w:pPr>
-        </w:pPrChange>
-      </w:pPr>
-    </w:p>
-    <w:p>
-      <w:pPr>
-        <w:ind w:left="2160" w:hanging="2160"/>
-        <w:rPr>
-          <w:del w:id="12" w:author="Niswonger, Richard" w:date="2018-01-25T18:54:00Z"/>
-          <w:rStyle w:val="Red"/>
-          <w:color w:val="auto"/>
-        </w:rPr>
-      </w:pPr>
-    </w:p>
-    <w:p>
-      <w:pPr>
-        <w:ind w:left="2160" w:hanging="2160"/>
-        <w:rPr>
-          <w:del w:id="13" w:author="Niswonger, Richard" w:date="2018-01-25T18:54:00Z"/>
-          <w:rStyle w:val="Red"/>
-          <w:color w:val="auto"/>
-        </w:rPr>
-      </w:pPr>
-    </w:p>
-    <w:p>
-      <w:pPr>
-        <w:ind w:left="2160" w:hanging="2160"/>
-        <w:rPr>
-          <w:del w:id="14" w:author="Niswonger, Richard" w:date="2018-01-25T18:54:00Z"/>
-          <w:rStyle w:val="Red"/>
-          <w:color w:val="auto"/>
-        </w:rPr>
-      </w:pPr>
-    </w:p>
-    <w:p>
-      <w:pPr>
-        <w:ind w:left="2160" w:hanging="2160"/>
-        <w:rPr>
-          <w:del w:id="15" w:author="Niswonger, Richard" w:date="2018-01-25T18:54:00Z"/>
-          <w:rStyle w:val="Red"/>
-          <w:color w:val="auto"/>
-        </w:rPr>
-      </w:pPr>
-    </w:p>
-    <w:p>
-      <w:pPr>
-        <w:ind w:left="2160" w:hanging="2160"/>
-        <w:rPr>
-          <w:del w:id="16" w:author="Niswonger, Richard" w:date="2018-01-25T18:54:00Z"/>
-          <w:rStyle w:val="Red"/>
-          <w:color w:val="auto"/>
-        </w:rPr>
-      </w:pPr>
-    </w:p>
-    <w:p>
-      <w:pPr>
-        <w:rPr>
-          <w:del w:id="17" w:author="Niswonger, Richard" w:date="2018-01-25T18:54:00Z"/>
-          <w:rStyle w:val="Red"/>
-          <w:color w:val="auto"/>
-        </w:rPr>
-      </w:pPr>
-    </w:p>
-    <w:p>
-      <w:pPr>
-        <w:rPr>
-          <w:del w:id="18" w:author="Niswonger, Richard" w:date="2018-01-25T18:54:00Z"/>
-          <w:rStyle w:val="Red"/>
-          <w:b/>
-          <w:color w:val="auto"/>
-          <w:sz w:val="24"/>
-          <w:szCs w:val="24"/>
         </w:rPr>
       </w:pPr>
     </w:p>
@@ -6209,6 +6271,13 @@
           <w:rStyle w:val="Red"/>
           <w:color w:val="auto"/>
         </w:rPr>
+        <w:t>a</w:t>
+      </w:r>
+      <w:r>
+        <w:rPr>
+          <w:rStyle w:val="Red"/>
+          <w:color w:val="auto"/>
+        </w:rPr>
         <w:t>: [IRRROW</w:t>
       </w:r>
       <w:r>
@@ -6443,6 +6512,7 @@
         </w:rPr>
         <w:t xml:space="preserve"> </w:t>
       </w:r>
+      <w:proofErr w:type="spellStart"/>
       <w:r>
         <w:rPr>
           <w:rStyle w:val="Red"/>
@@ -6451,6 +6521,7 @@
         </w:rPr>
         <w:t>numcellseg</w:t>
       </w:r>
+      <w:proofErr w:type="spellEnd"/>
       <w:r>
         <w:rPr>
           <w:rStyle w:val="Red"/>
@@ -6458,6 +6529,7 @@
         </w:rPr>
         <w:t xml:space="preserve">    </w:t>
       </w:r>
+      <w:proofErr w:type="spellStart"/>
       <w:r>
         <w:rPr>
           <w:rStyle w:val="Red"/>
@@ -6483,6 +6555,7 @@
         </w:rPr>
         <w:t>numcellseg</w:t>
       </w:r>
+      <w:proofErr w:type="spellEnd"/>
       <w:r>
         <w:rPr>
           <w:rStyle w:val="Red"/>
@@ -6490,6 +6563,7 @@
         </w:rPr>
         <w:t xml:space="preserve">    </w:t>
       </w:r>
+      <w:proofErr w:type="spellStart"/>
       <w:r>
         <w:rPr>
           <w:rStyle w:val="Red"/>
@@ -6523,6 +6597,7 @@
         </w:rPr>
         <w:t>eg</w:t>
       </w:r>
+      <w:proofErr w:type="spellEnd"/>
       <w:r>
         <w:rPr>
           <w:rStyle w:val="Red"/>
@@ -6530,6 +6605,7 @@
         </w:rPr>
         <w:t xml:space="preserve">   </w:t>
       </w:r>
+      <w:proofErr w:type="spellStart"/>
       <w:r>
         <w:rPr>
           <w:rStyle w:val="Red"/>
@@ -6570,6 +6646,7 @@
         </w:rPr>
         <w:t>eg</w:t>
       </w:r>
+      <w:proofErr w:type="spellEnd"/>
       <w:r>
         <w:rPr>
           <w:rStyle w:val="Red"/>
@@ -6591,6 +6668,290 @@
         <w:rPr>
           <w:rStyle w:val="Red"/>
           <w:color w:val="auto"/>
+        </w:rPr>
+      </w:pPr>
+      <w:r>
+        <w:rPr>
+          <w:rStyle w:val="Red"/>
+          <w:color w:val="auto"/>
+        </w:rPr>
+        <w:t>Item 6</w:t>
+      </w:r>
+      <w:r>
+        <w:rPr>
+          <w:rStyle w:val="Red"/>
+          <w:color w:val="auto"/>
+        </w:rPr>
+        <w:t>b</w:t>
+      </w:r>
+      <w:r>
+        <w:rPr>
+          <w:rStyle w:val="Red"/>
+          <w:color w:val="auto"/>
+        </w:rPr>
+        <w:t>: [</w:t>
+      </w:r>
+      <w:r>
+        <w:rPr>
+          <w:rStyle w:val="Red"/>
+          <w:color w:val="auto"/>
+        </w:rPr>
+        <w:t>HRU_ID</w:t>
+      </w:r>
+      <w:r>
+        <w:rPr>
+          <w:rStyle w:val="Red"/>
+          <w:color w:val="auto"/>
+        </w:rPr>
+        <w:t>_SFR</w:t>
+      </w:r>
+      <w:r>
+        <w:rPr>
+          <w:rStyle w:val="Red"/>
+          <w:color w:val="auto"/>
+          <w:vertAlign w:val="subscript"/>
+        </w:rPr>
+        <w:t xml:space="preserve"> 1</w:t>
+      </w:r>
+      <w:r>
+        <w:rPr>
+          <w:rStyle w:val="Red"/>
+          <w:color w:val="auto"/>
+          <w:vertAlign w:val="subscript"/>
+        </w:rPr>
+        <w:tab/>
+      </w:r>
+      <w:r>
+        <w:rPr>
+          <w:rStyle w:val="Red"/>
+          <w:color w:val="auto"/>
+        </w:rPr>
+        <w:t>EFF_FACT_</w:t>
+      </w:r>
+      <w:r>
+        <w:t>SFR</w:t>
+      </w:r>
+      <w:r>
+        <w:rPr>
+          <w:rStyle w:val="Red"/>
+          <w:color w:val="auto"/>
+          <w:vertAlign w:val="subscript"/>
+        </w:rPr>
+        <w:t>1</w:t>
+      </w:r>
+      <w:r>
+        <w:rPr>
+          <w:rStyle w:val="Red"/>
+          <w:color w:val="auto"/>
+        </w:rPr>
+        <w:tab/>
+        <w:t xml:space="preserve">     FIELD</w:t>
+      </w:r>
+      <w:r>
+        <w:rPr>
+          <w:rStyle w:val="Red"/>
+          <w:color w:val="auto"/>
+        </w:rPr>
+        <w:t>_FACT</w:t>
+      </w:r>
+      <w:r>
+        <w:rPr>
+          <w:rStyle w:val="Red"/>
+          <w:color w:val="auto"/>
+        </w:rPr>
+        <w:t>_</w:t>
+      </w:r>
+      <w:r>
+        <w:t>SFR</w:t>
+      </w:r>
+      <w:r>
+        <w:rPr>
+          <w:rStyle w:val="Red"/>
+          <w:color w:val="auto"/>
+          <w:vertAlign w:val="subscript"/>
+        </w:rPr>
+        <w:t xml:space="preserve"> 1</w:t>
+      </w:r>
+      <w:r>
+        <w:rPr>
+          <w:rStyle w:val="Red"/>
+          <w:color w:val="auto"/>
+        </w:rPr>
+        <w:t>]</w:t>
+      </w:r>
+    </w:p>
+    <w:p>
+      <w:pPr>
+        <w:rPr>
+          <w:rStyle w:val="Red"/>
+          <w:color w:val="auto"/>
+        </w:rPr>
+      </w:pPr>
+      <w:r>
+        <w:rPr>
+          <w:rStyle w:val="Red"/>
+          <w:color w:val="auto"/>
+        </w:rPr>
+        <w:t xml:space="preserve">             .</w:t>
+      </w:r>
+    </w:p>
+    <w:p>
+      <w:pPr>
+        <w:rPr>
+          <w:rStyle w:val="Red"/>
+          <w:color w:val="auto"/>
+        </w:rPr>
+      </w:pPr>
+      <w:r>
+        <w:rPr>
+          <w:rStyle w:val="Red"/>
+          <w:color w:val="auto"/>
+        </w:rPr>
+        <w:t xml:space="preserve">             .</w:t>
+      </w:r>
+    </w:p>
+    <w:p>
+      <w:pPr>
+        <w:rPr>
+          <w:rStyle w:val="Red"/>
+          <w:color w:val="auto"/>
+        </w:rPr>
+      </w:pPr>
+      <w:r>
+        <w:rPr>
+          <w:rStyle w:val="Red"/>
+          <w:color w:val="auto"/>
+        </w:rPr>
+        <w:t xml:space="preserve">             .</w:t>
+      </w:r>
+    </w:p>
+    <w:p>
+      <w:pPr>
+        <w:rPr>
+          <w:rStyle w:val="Red"/>
+          <w:color w:val="auto"/>
+        </w:rPr>
+      </w:pPr>
+      <w:r>
+        <w:rPr>
+          <w:rStyle w:val="Red"/>
+          <w:color w:val="auto"/>
+        </w:rPr>
+        <w:t xml:space="preserve">            [</w:t>
+      </w:r>
+      <w:proofErr w:type="spellStart"/>
+      <w:r>
+        <w:rPr>
+          <w:rStyle w:val="Red"/>
+          <w:color w:val="auto"/>
+        </w:rPr>
+        <w:t>HRU_ID</w:t>
+      </w:r>
+      <w:r>
+        <w:rPr>
+          <w:rStyle w:val="Red"/>
+          <w:color w:val="auto"/>
+        </w:rPr>
+        <w:t>_SFR</w:t>
+      </w:r>
+      <w:r>
+        <w:rPr>
+          <w:rStyle w:val="Red"/>
+          <w:color w:val="auto"/>
+          <w:vertAlign w:val="subscript"/>
+        </w:rPr>
+        <w:t>numcellseg</w:t>
+      </w:r>
+      <w:proofErr w:type="spellEnd"/>
+      <w:r>
+        <w:rPr>
+          <w:rStyle w:val="Red"/>
+          <w:color w:val="auto"/>
+        </w:rPr>
+        <w:t xml:space="preserve">    </w:t>
+      </w:r>
+      <w:proofErr w:type="spellStart"/>
+      <w:r>
+        <w:rPr>
+          <w:rStyle w:val="Red"/>
+          <w:color w:val="auto"/>
+        </w:rPr>
+        <w:t>EFF_FACT_</w:t>
+      </w:r>
+      <w:r>
+        <w:t>SFR</w:t>
+      </w:r>
+      <w:r>
+        <w:rPr>
+          <w:rStyle w:val="Red"/>
+          <w:color w:val="auto"/>
+          <w:vertAlign w:val="subscript"/>
+        </w:rPr>
+        <w:t>numcellseg</w:t>
+      </w:r>
+      <w:proofErr w:type="spellEnd"/>
+      <w:r>
+        <w:rPr>
+          <w:rStyle w:val="Red"/>
+          <w:color w:val="auto"/>
+        </w:rPr>
+        <w:t xml:space="preserve">   </w:t>
+      </w:r>
+      <w:proofErr w:type="spellStart"/>
+      <w:r>
+        <w:rPr>
+          <w:rStyle w:val="Red"/>
+          <w:color w:val="auto"/>
+        </w:rPr>
+        <w:t>FIELD</w:t>
+      </w:r>
+      <w:r>
+        <w:rPr>
+          <w:rStyle w:val="Red"/>
+          <w:color w:val="auto"/>
+        </w:rPr>
+        <w:t>_FACT</w:t>
+      </w:r>
+      <w:r>
+        <w:rPr>
+          <w:rStyle w:val="Red"/>
+          <w:color w:val="auto"/>
+        </w:rPr>
+        <w:t>_</w:t>
+      </w:r>
+      <w:r>
+        <w:t>SFR</w:t>
+      </w:r>
+      <w:r>
+        <w:rPr>
+          <w:rStyle w:val="Red"/>
+          <w:color w:val="auto"/>
+          <w:vertAlign w:val="subscript"/>
+        </w:rPr>
+        <w:t>numcellseg</w:t>
+      </w:r>
+      <w:proofErr w:type="spellEnd"/>
+      <w:r>
+        <w:rPr>
+          <w:rStyle w:val="Red"/>
+          <w:color w:val="auto"/>
+        </w:rPr>
+        <w:t>]</w:t>
+      </w:r>
+    </w:p>
+    <w:p>
+      <w:pPr>
+        <w:rPr>
+          <w:rStyle w:val="Red"/>
+          <w:color w:val="auto"/>
+        </w:rPr>
+      </w:pPr>
+    </w:p>
+    <w:p>
+      <w:pPr>
+        <w:rPr>
+          <w:rStyle w:val="Red"/>
+          <w:color w:val="auto"/>
           <w:vertAlign w:val="subscript"/>
         </w:rPr>
       </w:pPr>
@@ -6803,6 +7164,13 @@
           <w:rStyle w:val="Red"/>
           <w:color w:val="auto"/>
         </w:rPr>
+        <w:t>a</w:t>
+      </w:r>
+      <w:r>
+        <w:rPr>
+          <w:rStyle w:val="Red"/>
+          <w:color w:val="auto"/>
+        </w:rPr>
         <w:t xml:space="preserve"> </w:t>
       </w:r>
       <w:r>
@@ -7095,6 +7463,7 @@
         </w:rPr>
         <w:t xml:space="preserve"> </w:t>
       </w:r>
+      <w:proofErr w:type="spellStart"/>
       <w:r>
         <w:rPr>
           <w:rStyle w:val="Red"/>
@@ -7103,6 +7472,7 @@
         </w:rPr>
         <w:t>numcellwell</w:t>
       </w:r>
+      <w:proofErr w:type="spellEnd"/>
       <w:r>
         <w:rPr>
           <w:rStyle w:val="Red"/>
@@ -7125,6 +7495,7 @@
         </w:rPr>
         <w:t xml:space="preserve"> </w:t>
       </w:r>
+      <w:proofErr w:type="spellStart"/>
       <w:r>
         <w:rPr>
           <w:rStyle w:val="Red"/>
@@ -7133,6 +7504,7 @@
         </w:rPr>
         <w:t>numcellwell</w:t>
       </w:r>
+      <w:proofErr w:type="spellEnd"/>
       <w:r>
         <w:rPr>
           <w:rStyle w:val="Red"/>
@@ -7162,6 +7534,7 @@
         </w:rPr>
         <w:t xml:space="preserve"> </w:t>
       </w:r>
+      <w:proofErr w:type="spellStart"/>
       <w:r>
         <w:rPr>
           <w:rStyle w:val="Red"/>
@@ -7170,6 +7543,7 @@
         </w:rPr>
         <w:t>numcellwell</w:t>
       </w:r>
+      <w:proofErr w:type="spellEnd"/>
       <w:r>
         <w:rPr>
           <w:rStyle w:val="Red"/>
@@ -7220,6 +7594,7 @@
         </w:rPr>
         <w:t xml:space="preserve"> </w:t>
       </w:r>
+      <w:proofErr w:type="spellStart"/>
       <w:r>
         <w:rPr>
           <w:rStyle w:val="Red"/>
@@ -7228,14 +7603,16 @@
         </w:rPr>
         <w:t>numcellwell</w:t>
       </w:r>
-      <w:r>
-        <w:rPr>
-          <w:rStyle w:val="Red"/>
-          <w:color w:val="auto"/>
-          <w:vertAlign w:val="subscript"/>
-        </w:rPr>
-        <w:tab/>
-      </w:r>
+      <w:proofErr w:type="spellEnd"/>
+      <w:r>
+        <w:rPr>
+          <w:rStyle w:val="Red"/>
+          <w:color w:val="auto"/>
+          <w:vertAlign w:val="subscript"/>
+        </w:rPr>
+        <w:tab/>
+      </w:r>
+      <w:proofErr w:type="spellStart"/>
       <w:r>
         <w:rPr>
           <w:rStyle w:val="Red"/>
@@ -7253,6 +7630,7 @@
         </w:rPr>
         <w:t>numcellwell</w:t>
       </w:r>
+      <w:proofErr w:type="spellEnd"/>
       <w:r>
         <w:rPr>
           <w:rStyle w:val="Red"/>
@@ -7281,6 +7659,318 @@
           <w:rStyle w:val="Red"/>
           <w:color w:val="auto"/>
         </w:rPr>
+        <w:t>Item 10</w:t>
+      </w:r>
+      <w:r>
+        <w:rPr>
+          <w:rStyle w:val="Red"/>
+          <w:color w:val="auto"/>
+        </w:rPr>
+        <w:t>b</w:t>
+      </w:r>
+      <w:r>
+        <w:rPr>
+          <w:rStyle w:val="Red"/>
+          <w:color w:val="auto"/>
+        </w:rPr>
+        <w:t xml:space="preserve"> [</w:t>
+      </w:r>
+      <w:r>
+        <w:rPr>
+          <w:rStyle w:val="Red"/>
+          <w:color w:val="auto"/>
+        </w:rPr>
+        <w:t>HRU_ID</w:t>
+      </w:r>
+      <w:r>
+        <w:rPr>
+          <w:rStyle w:val="Red"/>
+          <w:color w:val="auto"/>
+        </w:rPr>
+        <w:t>_WELL</w:t>
+      </w:r>
+      <w:r>
+        <w:rPr>
+          <w:rStyle w:val="Red"/>
+          <w:color w:val="auto"/>
+          <w:vertAlign w:val="subscript"/>
+        </w:rPr>
+        <w:t>1</w:t>
+      </w:r>
+      <w:r>
+        <w:rPr>
+          <w:rStyle w:val="Red"/>
+          <w:color w:val="auto"/>
+        </w:rPr>
+        <w:t xml:space="preserve">                   EFF_FACT_WELL</w:t>
+      </w:r>
+      <w:r>
+        <w:rPr>
+          <w:rStyle w:val="Red"/>
+          <w:color w:val="auto"/>
+          <w:vertAlign w:val="subscript"/>
+        </w:rPr>
+        <w:t xml:space="preserve"> 1</w:t>
+      </w:r>
+      <w:r>
+        <w:rPr>
+          <w:rStyle w:val="Red"/>
+          <w:color w:val="auto"/>
+        </w:rPr>
+        <w:tab/>
+        <w:t xml:space="preserve">             FIELD</w:t>
+      </w:r>
+      <w:r>
+        <w:rPr>
+          <w:rStyle w:val="Red"/>
+          <w:color w:val="auto"/>
+        </w:rPr>
+        <w:t>_FACT</w:t>
+      </w:r>
+      <w:r>
+        <w:rPr>
+          <w:rStyle w:val="Red"/>
+          <w:color w:val="auto"/>
+        </w:rPr>
+        <w:t>_WELL</w:t>
+      </w:r>
+      <w:r>
+        <w:rPr>
+          <w:rStyle w:val="Red"/>
+          <w:color w:val="auto"/>
+          <w:vertAlign w:val="subscript"/>
+        </w:rPr>
+        <w:t xml:space="preserve"> 1</w:t>
+      </w:r>
+      <w:r>
+        <w:rPr>
+          <w:rStyle w:val="Red"/>
+          <w:color w:val="auto"/>
+          <w:vertAlign w:val="subscript"/>
+        </w:rPr>
+        <w:tab/>
+      </w:r>
+      <w:r>
+        <w:rPr>
+          <w:rStyle w:val="Red"/>
+          <w:strike/>
+          <w:color w:val="auto"/>
+        </w:rPr>
+        <w:t>KCROP</w:t>
+      </w:r>
+      <w:r>
+        <w:rPr>
+          <w:rStyle w:val="Red"/>
+          <w:strike/>
+          <w:color w:val="auto"/>
+          <w:vertAlign w:val="subscript"/>
+        </w:rPr>
+        <w:t>1</w:t>
+      </w:r>
+      <w:r>
+        <w:rPr>
+          <w:rStyle w:val="Red"/>
+          <w:color w:val="auto"/>
+        </w:rPr>
+        <w:t>]</w:t>
+      </w:r>
+    </w:p>
+    <w:p>
+      <w:pPr>
+        <w:rPr>
+          <w:rStyle w:val="Red"/>
+          <w:color w:val="auto"/>
+        </w:rPr>
+      </w:pPr>
+      <w:r>
+        <w:rPr>
+          <w:rStyle w:val="Red"/>
+          <w:color w:val="auto"/>
+        </w:rPr>
+        <w:t xml:space="preserve">            .</w:t>
+      </w:r>
+    </w:p>
+    <w:p>
+      <w:pPr>
+        <w:rPr>
+          <w:rStyle w:val="Red"/>
+          <w:color w:val="auto"/>
+        </w:rPr>
+      </w:pPr>
+      <w:r>
+        <w:rPr>
+          <w:rStyle w:val="Red"/>
+          <w:color w:val="auto"/>
+        </w:rPr>
+        <w:t xml:space="preserve">            .</w:t>
+      </w:r>
+    </w:p>
+    <w:p>
+      <w:pPr>
+        <w:rPr>
+          <w:rStyle w:val="Red"/>
+          <w:color w:val="auto"/>
+        </w:rPr>
+      </w:pPr>
+      <w:r>
+        <w:rPr>
+          <w:rStyle w:val="Red"/>
+          <w:color w:val="auto"/>
+        </w:rPr>
+        <w:t xml:space="preserve">            .</w:t>
+      </w:r>
+    </w:p>
+    <w:p>
+      <w:pPr>
+        <w:rPr>
+          <w:rStyle w:val="Red"/>
+          <w:color w:val="auto"/>
+        </w:rPr>
+      </w:pPr>
+      <w:r>
+        <w:rPr>
+          <w:rStyle w:val="Red"/>
+          <w:color w:val="auto"/>
+        </w:rPr>
+        <w:t xml:space="preserve">           [HRU_ID_WELL</w:t>
+      </w:r>
+      <w:r>
+        <w:rPr>
+          <w:rStyle w:val="Red"/>
+          <w:color w:val="auto"/>
+          <w:vertAlign w:val="subscript"/>
+        </w:rPr>
+        <w:t xml:space="preserve"> </w:t>
+      </w:r>
+      <w:proofErr w:type="spellStart"/>
+      <w:r>
+        <w:rPr>
+          <w:rStyle w:val="Red"/>
+          <w:color w:val="auto"/>
+          <w:vertAlign w:val="subscript"/>
+        </w:rPr>
+        <w:t>numcellwell</w:t>
+      </w:r>
+      <w:proofErr w:type="spellEnd"/>
+      <w:r>
+        <w:rPr>
+          <w:rStyle w:val="Red"/>
+          <w:color w:val="auto"/>
+        </w:rPr>
+        <w:t xml:space="preserve">      EFF_FACT_WELL</w:t>
+      </w:r>
+      <w:r>
+        <w:rPr>
+          <w:rStyle w:val="Red"/>
+          <w:color w:val="auto"/>
+          <w:vertAlign w:val="subscript"/>
+        </w:rPr>
+        <w:t xml:space="preserve"> </w:t>
+      </w:r>
+      <w:proofErr w:type="spellStart"/>
+      <w:r>
+        <w:rPr>
+          <w:rStyle w:val="Red"/>
+          <w:color w:val="auto"/>
+          <w:vertAlign w:val="subscript"/>
+        </w:rPr>
+        <w:t>numcellwell</w:t>
+      </w:r>
+      <w:proofErr w:type="spellEnd"/>
+      <w:r>
+        <w:rPr>
+          <w:rStyle w:val="Red"/>
+          <w:color w:val="auto"/>
+        </w:rPr>
+        <w:t xml:space="preserve">          FIELD</w:t>
+      </w:r>
+      <w:r>
+        <w:rPr>
+          <w:rStyle w:val="Red"/>
+          <w:color w:val="auto"/>
+        </w:rPr>
+        <w:t>_FACT</w:t>
+      </w:r>
+      <w:r>
+        <w:rPr>
+          <w:rStyle w:val="Red"/>
+          <w:color w:val="auto"/>
+        </w:rPr>
+        <w:t>_WELL</w:t>
+      </w:r>
+      <w:r>
+        <w:rPr>
+          <w:rStyle w:val="Red"/>
+          <w:color w:val="auto"/>
+          <w:vertAlign w:val="subscript"/>
+        </w:rPr>
+        <w:t xml:space="preserve"> </w:t>
+      </w:r>
+      <w:proofErr w:type="spellStart"/>
+      <w:r>
+        <w:rPr>
+          <w:rStyle w:val="Red"/>
+          <w:color w:val="auto"/>
+          <w:vertAlign w:val="subscript"/>
+        </w:rPr>
+        <w:t>numcellwell</w:t>
+      </w:r>
+      <w:proofErr w:type="spellEnd"/>
+      <w:r>
+        <w:rPr>
+          <w:rStyle w:val="Red"/>
+          <w:color w:val="auto"/>
+          <w:vertAlign w:val="subscript"/>
+        </w:rPr>
+        <w:tab/>
+      </w:r>
+      <w:proofErr w:type="spellStart"/>
+      <w:r>
+        <w:rPr>
+          <w:rStyle w:val="Red"/>
+          <w:strike/>
+          <w:color w:val="auto"/>
+        </w:rPr>
+        <w:t>KCROP</w:t>
+      </w:r>
+      <w:r>
+        <w:rPr>
+          <w:rStyle w:val="Red"/>
+          <w:strike/>
+          <w:color w:val="auto"/>
+          <w:vertAlign w:val="subscript"/>
+        </w:rPr>
+        <w:t>numcellwell</w:t>
+      </w:r>
+      <w:proofErr w:type="spellEnd"/>
+      <w:r>
+        <w:rPr>
+          <w:rStyle w:val="Red"/>
+          <w:color w:val="auto"/>
+        </w:rPr>
+        <w:t>]</w:t>
+      </w:r>
+    </w:p>
+    <w:p>
+      <w:pPr>
+        <w:rPr>
+          <w:rStyle w:val="Red"/>
+          <w:color w:val="auto"/>
+        </w:rPr>
+      </w:pPr>
+    </w:p>
+    <w:p>
+      <w:pPr>
+        <w:rPr>
+          <w:rStyle w:val="Red"/>
+          <w:color w:val="auto"/>
+        </w:rPr>
+      </w:pPr>
+      <w:r>
+        <w:rPr>
+          <w:rStyle w:val="Red"/>
+          <w:color w:val="auto"/>
+        </w:rPr>
         <w:t xml:space="preserve">Item </w:t>
       </w:r>
       <w:r>
@@ -7288,7 +7978,14 @@
           <w:rStyle w:val="Red"/>
           <w:color w:val="auto"/>
         </w:rPr>
-        <w:t>10</w:t>
+        <w:t>1</w:t>
+      </w:r>
+      <w:r>
+        <w:rPr>
+          <w:rStyle w:val="Red"/>
+          <w:color w:val="auto"/>
+        </w:rPr>
+        <w:t>1</w:t>
       </w:r>
       <w:r>
         <w:rPr>
@@ -7607,6 +8304,7 @@
         </w:rPr>
         <w:t xml:space="preserve">              [</w:t>
       </w:r>
+      <w:proofErr w:type="spellStart"/>
       <w:r>
         <w:rPr>
           <w:rStyle w:val="Red"/>
@@ -7622,6 +8320,7 @@
         </w:rPr>
         <w:t>numsegwell</w:t>
       </w:r>
+      <w:proofErr w:type="spellEnd"/>
       <w:r>
         <w:rPr>
           <w:rStyle w:val="Red"/>
@@ -7629,6 +8328,7 @@
         </w:rPr>
         <w:t xml:space="preserve">     </w:t>
       </w:r>
+      <w:proofErr w:type="spellStart"/>
       <w:r>
         <w:rPr>
           <w:rStyle w:val="Red"/>
@@ -7651,6 +8351,7 @@
         </w:rPr>
         <w:t>numsegwell</w:t>
       </w:r>
+      <w:proofErr w:type="spellEnd"/>
       <w:r>
         <w:rPr>
           <w:rStyle w:val="Red"/>
@@ -7832,6 +8533,7 @@
           <w:rStyle w:val="Red"/>
           <w:color w:val="auto"/>
         </w:rPr>
+        <w:lastRenderedPageBreak/>
         <w:t>SEG</w:t>
       </w:r>
       <w:r>
@@ -7926,14 +8628,44 @@
           <w:rStyle w:val="Red"/>
           <w:color w:val="auto"/>
         </w:rPr>
-        <w:t>total number of cells</w:t>
-      </w:r>
-      <w:r>
-        <w:rPr>
-          <w:rStyle w:val="Red"/>
-          <w:color w:val="auto"/>
-        </w:rPr>
-        <w:t xml:space="preserve"> that </w:t>
+        <w:t xml:space="preserve">total number of </w:t>
+      </w:r>
+      <w:r>
+        <w:rPr>
+          <w:rStyle w:val="Red"/>
+          <w:color w:val="auto"/>
+        </w:rPr>
+        <w:t xml:space="preserve">MODFLOW </w:t>
+      </w:r>
+      <w:r>
+        <w:rPr>
+          <w:rStyle w:val="Red"/>
+          <w:color w:val="auto"/>
+        </w:rPr>
+        <w:t>cells</w:t>
+      </w:r>
+      <w:r>
+        <w:rPr>
+          <w:rStyle w:val="Red"/>
+          <w:color w:val="auto"/>
+        </w:rPr>
+        <w:t xml:space="preserve"> </w:t>
+      </w:r>
+      <w:r>
+        <w:rPr>
+          <w:rStyle w:val="Red"/>
+          <w:color w:val="auto"/>
+        </w:rPr>
+        <w:t xml:space="preserve">or PRMS HRUs </w:t>
+      </w:r>
+      <w:bookmarkStart w:id="0" w:name="_GoBack"/>
+      <w:bookmarkEnd w:id="0"/>
+      <w:r>
+        <w:rPr>
+          <w:rStyle w:val="Red"/>
+          <w:color w:val="auto"/>
+        </w:rPr>
+        <w:t xml:space="preserve">that </w:t>
       </w:r>
       <w:r>
         <w:rPr>
@@ -8073,6 +8805,65 @@
           <w:rStyle w:val="Red"/>
           <w:color w:val="auto"/>
         </w:rPr>
+        <w:t>HRU_ID</w:t>
+      </w:r>
+      <w:r>
+        <w:rPr>
+          <w:rStyle w:val="Red"/>
+          <w:color w:val="auto"/>
+        </w:rPr>
+        <w:t>_SFR</w:t>
+      </w:r>
+      <w:r>
+        <w:rPr>
+          <w:rStyle w:val="Red"/>
+          <w:color w:val="auto"/>
+        </w:rPr>
+        <w:tab/>
+        <w:t xml:space="preserve">An integer variable equal to the </w:t>
+      </w:r>
+      <w:r>
+        <w:rPr>
+          <w:rStyle w:val="Red"/>
+          <w:color w:val="auto"/>
+        </w:rPr>
+        <w:t>HRU ID number</w:t>
+      </w:r>
+      <w:r>
+        <w:rPr>
+          <w:rStyle w:val="Red"/>
+          <w:color w:val="auto"/>
+        </w:rPr>
+        <w:t xml:space="preserve"> that will be irrigated by segment SEGID</w:t>
+      </w:r>
+      <w:r>
+        <w:rPr>
+          <w:rStyle w:val="Red"/>
+          <w:color w:val="auto"/>
+        </w:rPr>
+        <w:t>.</w:t>
+      </w:r>
+    </w:p>
+    <w:p>
+      <w:pPr>
+        <w:rPr>
+          <w:rStyle w:val="Red"/>
+          <w:color w:val="auto"/>
+        </w:rPr>
+      </w:pPr>
+    </w:p>
+    <w:p>
+      <w:pPr>
+        <w:rPr>
+          <w:rStyle w:val="Red"/>
+          <w:color w:val="auto"/>
+        </w:rPr>
+      </w:pPr>
+      <w:r>
+        <w:rPr>
+          <w:rStyle w:val="Red"/>
+          <w:color w:val="auto"/>
+        </w:rPr>
         <w:t>EFF_FACT_SFR</w:t>
       </w:r>
       <w:r>
@@ -8412,7 +9203,28 @@
           <w:color w:val="auto"/>
         </w:rPr>
         <w:tab/>
-        <w:t xml:space="preserve">An integer variable equal to the total number of cells </w:t>
+        <w:t xml:space="preserve">An integer variable equal to the total number of </w:t>
+      </w:r>
+      <w:r>
+        <w:rPr>
+          <w:rStyle w:val="Red"/>
+          <w:color w:val="auto"/>
+        </w:rPr>
+        <w:t xml:space="preserve">MODFLOW </w:t>
+      </w:r>
+      <w:r>
+        <w:rPr>
+          <w:rStyle w:val="Red"/>
+          <w:color w:val="auto"/>
+        </w:rPr>
+        <w:t xml:space="preserve">cells </w:t>
+      </w:r>
+      <w:r>
+        <w:rPr>
+          <w:rStyle w:val="Red"/>
+          <w:color w:val="auto"/>
+        </w:rPr>
+        <w:t xml:space="preserve">or PRMS HRUs </w:t>
       </w:r>
       <w:r>
         <w:rPr>
@@ -9430,7 +10242,14 @@
       </w:r>
       <w:r>
         <w:tab/>
-        <w:t>A real variable equal to the simulation time that the pumping rate Q will be used to interpolate the maximum or applied pumping rate for a time step. The pumping rate for a time step is calculated using linear interpolation. The units for TIME must be consistent with the DIS Package input variable ITMUNI.</w:t>
+      </w:r>
+      <w:proofErr w:type="gramStart"/>
+      <w:r>
+        <w:t>A</w:t>
+      </w:r>
+      <w:proofErr w:type="gramEnd"/>
+      <w:r>
+        <w:t xml:space="preserve"> real variable equal to the simulation time that the pumping rate Q will be used to interpolate the maximum or applied pumping rate for a time step. The pumping rate for a time step is calculated using linear interpolation. The units for TIME must be consistent with the DIS Package input variable ITMUNI.</w:t>
       </w:r>
     </w:p>
     <w:p>
@@ -9512,7 +10331,7 @@
           <w:rPr>
             <w:noProof/>
           </w:rPr>
-          <w:t>3</w:t>
+          <w:t>7</w:t>
         </w:r>
         <w:r>
           <w:rPr>
@@ -10589,7 +11408,7 @@
 </file>
 
 <file path=customXml/itemProps1.xml><?xml version="1.0" encoding="utf-8"?>
-<ds:datastoreItem xmlns:ds="http://schemas.openxmlformats.org/officeDocument/2006/customXml" ds:itemID="{743BA75A-7312-452E-A16A-D4867E93085A}">
+<ds:datastoreItem xmlns:ds="http://schemas.openxmlformats.org/officeDocument/2006/customXml" ds:itemID="{805B477C-4DF3-49B1-B16F-D82189E4430C}">
   <ds:schemaRefs>
     <ds:schemaRef ds:uri="http://schemas.openxmlformats.org/officeDocument/2006/bibliography"/>
   </ds:schemaRefs>

</xml_diff>

<commit_message>
merged with gsflow version
</commit_message>
<xml_diff>
--- a/Examples/AgWaterUse/Input_instructions_AWU.docx
+++ b/Examples/AgWaterUse/Input_instructions_AWU.docx
@@ -344,6 +344,7 @@
         </w:rPr>
         <w:tab/>
       </w:r>
+      <w:proofErr w:type="spellStart"/>
       <w:r>
         <w:rPr>
           <w:rStyle w:val="Red"/>
@@ -358,6 +359,7 @@
         </w:rPr>
         <w:t>diversions</w:t>
       </w:r>
+      <w:proofErr w:type="spellEnd"/>
       <w:r>
         <w:rPr>
           <w:rStyle w:val="Red"/>
@@ -372,6 +374,7 @@
         </w:rPr>
         <w:tab/>
       </w:r>
+      <w:proofErr w:type="spellStart"/>
       <w:r>
         <w:rPr>
           <w:rStyle w:val="Red"/>
@@ -400,6 +403,7 @@
         </w:rPr>
         <w:t>diversion</w:t>
       </w:r>
+      <w:proofErr w:type="spellEnd"/>
       <w:r>
         <w:rPr>
           <w:rStyle w:val="Red"/>
@@ -443,6 +447,7 @@
         </w:rPr>
         <w:tab/>
       </w:r>
+      <w:proofErr w:type="spellStart"/>
       <w:r>
         <w:rPr>
           <w:rStyle w:val="Red"/>
@@ -464,20 +469,22 @@
         </w:rPr>
         <w:t>s</w:t>
       </w:r>
-      <w:r>
-        <w:rPr>
-          <w:rStyle w:val="Red"/>
-          <w:color w:val="auto"/>
-        </w:rPr>
-        <w:tab/>
-      </w:r>
-      <w:r>
-        <w:rPr>
-          <w:rStyle w:val="Red"/>
-          <w:color w:val="auto"/>
-        </w:rPr>
-        <w:tab/>
-      </w:r>
+      <w:proofErr w:type="spellEnd"/>
+      <w:r>
+        <w:rPr>
+          <w:rStyle w:val="Red"/>
+          <w:color w:val="auto"/>
+        </w:rPr>
+        <w:tab/>
+      </w:r>
+      <w:r>
+        <w:rPr>
+          <w:rStyle w:val="Red"/>
+          <w:color w:val="auto"/>
+        </w:rPr>
+        <w:tab/>
+      </w:r>
+      <w:proofErr w:type="spellStart"/>
       <w:r>
         <w:rPr>
           <w:rStyle w:val="Red"/>
@@ -499,6 +506,7 @@
         </w:rPr>
         <w:t>well</w:t>
       </w:r>
+      <w:proofErr w:type="spellEnd"/>
       <w:r>
         <w:rPr>
           <w:rStyle w:val="Red"/>
@@ -535,6 +543,7 @@
         </w:rPr>
         <w:tab/>
       </w:r>
+      <w:proofErr w:type="spellStart"/>
       <w:r>
         <w:rPr>
           <w:rStyle w:val="Red"/>
@@ -549,20 +558,22 @@
         </w:rPr>
         <w:t>wells</w:t>
       </w:r>
-      <w:r>
-        <w:rPr>
-          <w:rStyle w:val="Red"/>
-          <w:color w:val="auto"/>
-        </w:rPr>
-        <w:tab/>
-      </w:r>
-      <w:r>
-        <w:rPr>
-          <w:rStyle w:val="Red"/>
-          <w:color w:val="auto"/>
-        </w:rPr>
-        <w:tab/>
-      </w:r>
+      <w:proofErr w:type="spellEnd"/>
+      <w:r>
+        <w:rPr>
+          <w:rStyle w:val="Red"/>
+          <w:color w:val="auto"/>
+        </w:rPr>
+        <w:tab/>
+      </w:r>
+      <w:r>
+        <w:rPr>
+          <w:rStyle w:val="Red"/>
+          <w:color w:val="auto"/>
+        </w:rPr>
+        <w:tab/>
+      </w:r>
+      <w:proofErr w:type="spellStart"/>
       <w:r>
         <w:rPr>
           <w:rStyle w:val="Red"/>
@@ -577,6 +588,7 @@
         </w:rPr>
         <w:t>diversions</w:t>
       </w:r>
+      <w:proofErr w:type="spellEnd"/>
       <w:r>
         <w:rPr>
           <w:rStyle w:val="Red"/>
@@ -627,6 +639,7 @@
         </w:rPr>
         <w:tab/>
       </w:r>
+      <w:proofErr w:type="spellStart"/>
       <w:r>
         <w:rPr>
           <w:rStyle w:val="Red"/>
@@ -641,6 +654,7 @@
         </w:rPr>
         <w:t>ummaxwell</w:t>
       </w:r>
+      <w:proofErr w:type="spellEnd"/>
       <w:r>
         <w:rPr>
           <w:rStyle w:val="Red"/>
@@ -691,6 +705,7 @@
         </w:rPr>
         <w:tab/>
       </w:r>
+      <w:proofErr w:type="spellStart"/>
       <w:r>
         <w:rPr>
           <w:rStyle w:val="Red"/>
@@ -698,27 +713,43 @@
         </w:rPr>
         <w:t>Numtab</w:t>
       </w:r>
-      <w:r>
-        <w:rPr>
-          <w:rStyle w:val="Red"/>
-          <w:color w:val="auto"/>
-        </w:rPr>
-        <w:tab/>
-      </w:r>
-      <w:r>
-        <w:rPr>
-          <w:rStyle w:val="Red"/>
-          <w:color w:val="auto"/>
-        </w:rPr>
-        <w:tab/>
-      </w:r>
-      <w:r>
-        <w:rPr>
-          <w:rStyle w:val="Red"/>
-          <w:color w:val="auto"/>
-        </w:rPr>
-        <w:tab/>
-        <w:t>Maxval]</w:t>
+      <w:proofErr w:type="spellEnd"/>
+      <w:r>
+        <w:rPr>
+          <w:rStyle w:val="Red"/>
+          <w:color w:val="auto"/>
+        </w:rPr>
+        <w:tab/>
+      </w:r>
+      <w:r>
+        <w:rPr>
+          <w:rStyle w:val="Red"/>
+          <w:color w:val="auto"/>
+        </w:rPr>
+        <w:tab/>
+      </w:r>
+      <w:r>
+        <w:rPr>
+          <w:rStyle w:val="Red"/>
+          <w:color w:val="auto"/>
+        </w:rPr>
+        <w:tab/>
+      </w:r>
+      <w:proofErr w:type="spellStart"/>
+      <w:r>
+        <w:rPr>
+          <w:rStyle w:val="Red"/>
+          <w:color w:val="auto"/>
+        </w:rPr>
+        <w:t>Maxval</w:t>
+      </w:r>
+      <w:proofErr w:type="spellEnd"/>
+      <w:r>
+        <w:rPr>
+          <w:rStyle w:val="Red"/>
+          <w:color w:val="auto"/>
+        </w:rPr>
+        <w:t>]</w:t>
       </w:r>
     </w:p>
     <w:p>
@@ -821,6 +852,7 @@
         </w:rPr>
         <w:tab/>
       </w:r>
+      <w:proofErr w:type="spellStart"/>
       <w:r>
         <w:rPr>
           <w:rStyle w:val="Red"/>
@@ -828,6 +860,7 @@
         </w:rPr>
         <w:t>Numtimeseriesdiversion</w:t>
       </w:r>
+      <w:proofErr w:type="spellEnd"/>
       <w:r>
         <w:rPr>
           <w:rStyle w:val="Red"/>
@@ -878,6 +911,7 @@
         </w:rPr>
         <w:tab/>
       </w:r>
+      <w:proofErr w:type="spellStart"/>
       <w:r>
         <w:rPr>
           <w:rStyle w:val="Red"/>
@@ -885,6 +919,7 @@
         </w:rPr>
         <w:t>Numtimeserieswell</w:t>
       </w:r>
+      <w:proofErr w:type="spellEnd"/>
       <w:r>
         <w:rPr>
           <w:rStyle w:val="Red"/>
@@ -934,7 +969,22 @@
           <w:color w:val="auto"/>
         </w:rPr>
         <w:tab/>
-        <w:t>Unit_sfrlist]</w:t>
+      </w:r>
+      <w:proofErr w:type="spellStart"/>
+      <w:r>
+        <w:rPr>
+          <w:rStyle w:val="Red"/>
+          <w:color w:val="auto"/>
+        </w:rPr>
+        <w:t>Unit_sfrlist</w:t>
+      </w:r>
+      <w:proofErr w:type="spellEnd"/>
+      <w:r>
+        <w:rPr>
+          <w:rStyle w:val="Red"/>
+          <w:color w:val="auto"/>
+        </w:rPr>
+        <w:t>]</w:t>
       </w:r>
       <w:r>
         <w:rPr>
@@ -985,7 +1035,22 @@
           <w:color w:val="auto"/>
         </w:rPr>
         <w:tab/>
-        <w:t>Unit_welllist]</w:t>
+      </w:r>
+      <w:proofErr w:type="spellStart"/>
+      <w:r>
+        <w:rPr>
+          <w:rStyle w:val="Red"/>
+          <w:color w:val="auto"/>
+        </w:rPr>
+        <w:t>Unit_welllist</w:t>
+      </w:r>
+      <w:proofErr w:type="spellEnd"/>
+      <w:r>
+        <w:rPr>
+          <w:rStyle w:val="Red"/>
+          <w:color w:val="auto"/>
+        </w:rPr>
+        <w:t>]</w:t>
       </w:r>
     </w:p>
     <w:p>
@@ -1022,7 +1087,22 @@
           <w:color w:val="auto"/>
         </w:rPr>
         <w:tab/>
-        <w:t>Unit_wellirrlist]</w:t>
+      </w:r>
+      <w:proofErr w:type="spellStart"/>
+      <w:r>
+        <w:rPr>
+          <w:rStyle w:val="Red"/>
+          <w:color w:val="auto"/>
+        </w:rPr>
+        <w:t>Unit_wellirrlist</w:t>
+      </w:r>
+      <w:proofErr w:type="spellEnd"/>
+      <w:r>
+        <w:rPr>
+          <w:rStyle w:val="Red"/>
+          <w:color w:val="auto"/>
+        </w:rPr>
+        <w:t>]</w:t>
       </w:r>
     </w:p>
     <w:p>
@@ -1059,7 +1139,22 @@
           <w:color w:val="auto"/>
         </w:rPr>
         <w:tab/>
-        <w:t>Unit_sfrirrlist]</w:t>
+      </w:r>
+      <w:proofErr w:type="spellStart"/>
+      <w:r>
+        <w:rPr>
+          <w:rStyle w:val="Red"/>
+          <w:color w:val="auto"/>
+        </w:rPr>
+        <w:t>Unit_sfrirrlist</w:t>
+      </w:r>
+      <w:proofErr w:type="spellEnd"/>
+      <w:r>
+        <w:rPr>
+          <w:rStyle w:val="Red"/>
+          <w:color w:val="auto"/>
+        </w:rPr>
+        <w:t>]</w:t>
       </w:r>
     </w:p>
     <w:p>
@@ -1103,7 +1198,22 @@
           <w:color w:val="auto"/>
         </w:rPr>
         <w:tab/>
-        <w:t>Unitcbc]</w:t>
+      </w:r>
+      <w:proofErr w:type="spellStart"/>
+      <w:r>
+        <w:rPr>
+          <w:rStyle w:val="Red"/>
+          <w:color w:val="auto"/>
+        </w:rPr>
+        <w:t>Unitcbc</w:t>
+      </w:r>
+      <w:proofErr w:type="spellEnd"/>
+      <w:r>
+        <w:rPr>
+          <w:rStyle w:val="Red"/>
+          <w:color w:val="auto"/>
+        </w:rPr>
+        <w:t>]</w:t>
       </w:r>
     </w:p>
     <w:p>
@@ -1354,6 +1464,7 @@
           <w:color w:val="auto"/>
         </w:rPr>
       </w:pPr>
+      <w:proofErr w:type="spellStart"/>
       <w:r>
         <w:rPr>
           <w:rStyle w:val="Red"/>
@@ -1361,6 +1472,7 @@
         </w:rPr>
         <w:t>Numirrdiversions</w:t>
       </w:r>
+      <w:proofErr w:type="spellEnd"/>
       <w:r>
         <w:rPr>
           <w:rStyle w:val="Red"/>
@@ -1432,12 +1544,21 @@
         </w:rPr>
         <w:t xml:space="preserve"> variable </w:t>
       </w:r>
-      <w:r>
-        <w:rPr>
-          <w:rStyle w:val="Red"/>
-          <w:color w:val="auto"/>
-        </w:rPr>
-        <w:t xml:space="preserve">Numirrdiversions </w:t>
+      <w:proofErr w:type="spellStart"/>
+      <w:r>
+        <w:rPr>
+          <w:rStyle w:val="Red"/>
+          <w:color w:val="auto"/>
+        </w:rPr>
+        <w:t>Numirrdiversions</w:t>
+      </w:r>
+      <w:proofErr w:type="spellEnd"/>
+      <w:r>
+        <w:rPr>
+          <w:rStyle w:val="Red"/>
+          <w:color w:val="auto"/>
+        </w:rPr>
+        <w:t xml:space="preserve"> </w:t>
       </w:r>
       <w:r>
         <w:rPr>
@@ -1463,6 +1584,7 @@
         </w:rPr>
         <w:t xml:space="preserve"> </w:t>
       </w:r>
+      <w:proofErr w:type="spellStart"/>
       <w:r>
         <w:rPr>
           <w:rStyle w:val="Red"/>
@@ -1470,6 +1592,7 @@
         </w:rPr>
         <w:t>Numirrdiversions</w:t>
       </w:r>
+      <w:proofErr w:type="spellEnd"/>
       <w:r>
         <w:rPr>
           <w:rStyle w:val="Red"/>
@@ -1536,6 +1659,7 @@
           <w:color w:val="auto"/>
         </w:rPr>
       </w:pPr>
+      <w:proofErr w:type="spellStart"/>
       <w:r>
         <w:rPr>
           <w:rStyle w:val="Red"/>
@@ -1543,6 +1667,7 @@
         </w:rPr>
         <w:t>Maxcellsdiversion</w:t>
       </w:r>
+      <w:proofErr w:type="spellEnd"/>
       <w:r>
         <w:rPr>
           <w:rStyle w:val="Red"/>
@@ -1614,6 +1739,7 @@
         </w:rPr>
         <w:t xml:space="preserve"> variable </w:t>
       </w:r>
+      <w:proofErr w:type="spellStart"/>
       <w:r>
         <w:rPr>
           <w:rStyle w:val="Red"/>
@@ -1621,6 +1747,7 @@
         </w:rPr>
         <w:t>Maxcellsdiversion</w:t>
       </w:r>
+      <w:proofErr w:type="spellEnd"/>
       <w:r>
         <w:rPr>
           <w:rStyle w:val="Red"/>
@@ -1653,6 +1780,7 @@
         </w:rPr>
         <w:t xml:space="preserve"> </w:t>
       </w:r>
+      <w:proofErr w:type="spellStart"/>
       <w:r>
         <w:rPr>
           <w:rStyle w:val="Red"/>
@@ -1660,6 +1788,7 @@
         </w:rPr>
         <w:t>Maxcellsdiversion</w:t>
       </w:r>
+      <w:proofErr w:type="spellEnd"/>
       <w:r>
         <w:rPr>
           <w:rStyle w:val="Red"/>
@@ -1828,6 +1957,7 @@
           <w:color w:val="auto"/>
         </w:rPr>
       </w:pPr>
+      <w:proofErr w:type="spellStart"/>
       <w:r>
         <w:rPr>
           <w:rStyle w:val="Red"/>
@@ -1842,6 +1972,7 @@
         </w:rPr>
         <w:t>umirrwells</w:t>
       </w:r>
+      <w:proofErr w:type="spellEnd"/>
       <w:r>
         <w:rPr>
           <w:rStyle w:val="Red"/>
@@ -1913,6 +2044,7 @@
         </w:rPr>
         <w:t xml:space="preserve"> variable </w:t>
       </w:r>
+      <w:proofErr w:type="spellStart"/>
       <w:r>
         <w:rPr>
           <w:rStyle w:val="Red"/>
@@ -1934,6 +2066,7 @@
         </w:rPr>
         <w:t>s</w:t>
       </w:r>
+      <w:proofErr w:type="spellEnd"/>
       <w:r>
         <w:rPr>
           <w:rStyle w:val="Red"/>
@@ -1966,6 +2099,7 @@
         </w:rPr>
         <w:t xml:space="preserve"> </w:t>
       </w:r>
+      <w:proofErr w:type="spellStart"/>
       <w:r>
         <w:rPr>
           <w:rStyle w:val="Red"/>
@@ -1987,6 +2121,7 @@
         </w:rPr>
         <w:t>s</w:t>
       </w:r>
+      <w:proofErr w:type="spellEnd"/>
       <w:r>
         <w:rPr>
           <w:rStyle w:val="Red"/>
@@ -2032,6 +2167,7 @@
           <w:color w:val="auto"/>
         </w:rPr>
       </w:pPr>
+      <w:proofErr w:type="spellStart"/>
       <w:r>
         <w:rPr>
           <w:rStyle w:val="Red"/>
@@ -2067,6 +2203,7 @@
         </w:rPr>
         <w:t>well</w:t>
       </w:r>
+      <w:proofErr w:type="spellEnd"/>
       <w:r>
         <w:rPr>
           <w:rStyle w:val="Red"/>
@@ -2138,6 +2275,7 @@
         </w:rPr>
         <w:t xml:space="preserve"> variable </w:t>
       </w:r>
+      <w:proofErr w:type="spellStart"/>
       <w:r>
         <w:rPr>
           <w:rStyle w:val="Red"/>
@@ -2159,6 +2297,7 @@
         </w:rPr>
         <w:t>well</w:t>
       </w:r>
+      <w:proofErr w:type="spellEnd"/>
       <w:r>
         <w:rPr>
           <w:rStyle w:val="Red"/>
@@ -2191,6 +2330,7 @@
         </w:rPr>
         <w:t xml:space="preserve"> </w:t>
       </w:r>
+      <w:proofErr w:type="spellStart"/>
       <w:r>
         <w:rPr>
           <w:rStyle w:val="Red"/>
@@ -2212,6 +2352,7 @@
         </w:rPr>
         <w:t>well</w:t>
       </w:r>
+      <w:proofErr w:type="spellEnd"/>
       <w:r>
         <w:rPr>
           <w:rStyle w:val="Red"/>
@@ -2394,6 +2535,7 @@
           <w:color w:val="auto"/>
         </w:rPr>
       </w:pPr>
+      <w:proofErr w:type="spellStart"/>
       <w:r>
         <w:rPr>
           <w:rStyle w:val="Red"/>
@@ -2415,6 +2557,7 @@
         </w:rPr>
         <w:t>s</w:t>
       </w:r>
+      <w:proofErr w:type="spellEnd"/>
       <w:r>
         <w:rPr>
           <w:rStyle w:val="Red"/>
@@ -2491,8 +2634,27 @@
           <w:rFonts w:ascii="Times" w:hAnsi="Times" w:cs="Times"/>
           <w:color w:val="auto"/>
         </w:rPr>
-        <w:t xml:space="preserve"> variable </w:t>
-      </w:r>
+        <w:t xml:space="preserve"> </w:t>
+      </w:r>
+      <w:proofErr w:type="gramStart"/>
+      <w:r>
+        <w:rPr>
+          <w:rStyle w:val="Red"/>
+          <w:rFonts w:ascii="Times" w:hAnsi="Times" w:cs="Times"/>
+          <w:color w:val="auto"/>
+        </w:rPr>
+        <w:t>variable</w:t>
+      </w:r>
+      <w:proofErr w:type="gramEnd"/>
+      <w:r>
+        <w:rPr>
+          <w:rStyle w:val="Red"/>
+          <w:rFonts w:ascii="Times" w:hAnsi="Times" w:cs="Times"/>
+          <w:color w:val="auto"/>
+        </w:rPr>
+        <w:t xml:space="preserve"> </w:t>
+      </w:r>
+      <w:proofErr w:type="spellStart"/>
       <w:r>
         <w:rPr>
           <w:rStyle w:val="Red"/>
@@ -2521,6 +2683,7 @@
         </w:rPr>
         <w:t>s</w:t>
       </w:r>
+      <w:proofErr w:type="spellEnd"/>
       <w:r>
         <w:rPr>
           <w:rStyle w:val="Red"/>
@@ -2553,6 +2716,7 @@
         </w:rPr>
         <w:t xml:space="preserve"> </w:t>
       </w:r>
+      <w:proofErr w:type="spellStart"/>
       <w:r>
         <w:rPr>
           <w:rStyle w:val="Red"/>
@@ -2574,6 +2738,7 @@
         </w:rPr>
         <w:t>s</w:t>
       </w:r>
+      <w:proofErr w:type="spellEnd"/>
       <w:r>
         <w:rPr>
           <w:rStyle w:val="Red"/>
@@ -2622,6 +2787,7 @@
           <w:color w:val="auto"/>
         </w:rPr>
       </w:pPr>
+      <w:proofErr w:type="spellStart"/>
       <w:r>
         <w:rPr>
           <w:rStyle w:val="Red"/>
@@ -2636,6 +2802,7 @@
         </w:rPr>
         <w:t>diversions</w:t>
       </w:r>
+      <w:proofErr w:type="spellEnd"/>
       <w:r>
         <w:rPr>
           <w:rStyle w:val="Red"/>
@@ -2707,6 +2874,7 @@
         </w:rPr>
         <w:t xml:space="preserve"> variable </w:t>
       </w:r>
+      <w:proofErr w:type="spellStart"/>
       <w:r>
         <w:rPr>
           <w:rStyle w:val="Red"/>
@@ -2721,6 +2889,7 @@
         </w:rPr>
         <w:t>diversions</w:t>
       </w:r>
+      <w:proofErr w:type="spellEnd"/>
       <w:r>
         <w:rPr>
           <w:rStyle w:val="Red"/>
@@ -2753,6 +2922,7 @@
         </w:rPr>
         <w:t xml:space="preserve"> </w:t>
       </w:r>
+      <w:proofErr w:type="spellStart"/>
       <w:r>
         <w:rPr>
           <w:rStyle w:val="Red"/>
@@ -2767,6 +2937,7 @@
         </w:rPr>
         <w:t>diversions</w:t>
       </w:r>
+      <w:proofErr w:type="spellEnd"/>
       <w:r>
         <w:rPr>
           <w:rStyle w:val="Red"/>
@@ -2909,7 +3080,23 @@
           <w:rStyle w:val="Red"/>
           <w:color w:val="auto"/>
         </w:rPr>
-        <w:t>(Nummaxwell) also will be read.</w:t>
+        <w:t>(</w:t>
+      </w:r>
+      <w:proofErr w:type="spellStart"/>
+      <w:r>
+        <w:rPr>
+          <w:rStyle w:val="Red"/>
+          <w:color w:val="auto"/>
+        </w:rPr>
+        <w:t>Nummaxwell</w:t>
+      </w:r>
+      <w:proofErr w:type="spellEnd"/>
+      <w:r>
+        <w:rPr>
+          <w:rStyle w:val="Red"/>
+          <w:color w:val="auto"/>
+        </w:rPr>
+        <w:t>) also will be read.</w:t>
       </w:r>
     </w:p>
     <w:p>
@@ -2929,6 +3116,7 @@
           <w:color w:val="auto"/>
         </w:rPr>
       </w:pPr>
+      <w:proofErr w:type="spellStart"/>
       <w:r>
         <w:rPr>
           <w:rStyle w:val="Red"/>
@@ -2943,6 +3131,7 @@
         </w:rPr>
         <w:t>ummaxwell</w:t>
       </w:r>
+      <w:proofErr w:type="spellEnd"/>
       <w:r>
         <w:rPr>
           <w:rStyle w:val="Red"/>
@@ -3092,6 +3281,7 @@
           <w:color w:val="auto"/>
         </w:rPr>
       </w:pPr>
+      <w:proofErr w:type="spellStart"/>
       <w:r>
         <w:rPr>
           <w:rStyle w:val="Red"/>
@@ -3099,6 +3289,7 @@
         </w:rPr>
         <w:t>Maxval</w:t>
       </w:r>
+      <w:proofErr w:type="spellEnd"/>
       <w:r>
         <w:rPr>
           <w:rStyle w:val="Red"/>
@@ -3288,7 +3479,25 @@
           <w:rStyle w:val="Red"/>
           <w:color w:val="auto"/>
         </w:rPr>
-        <w:t>reference evapotranspiration (ETo)</w:t>
+        <w:t>reference evapotranspiration (</w:t>
+      </w:r>
+      <w:proofErr w:type="spellStart"/>
+      <w:proofErr w:type="gramStart"/>
+      <w:r>
+        <w:rPr>
+          <w:rStyle w:val="Red"/>
+          <w:color w:val="auto"/>
+        </w:rPr>
+        <w:t>ETo</w:t>
+      </w:r>
+      <w:proofErr w:type="spellEnd"/>
+      <w:proofErr w:type="gramEnd"/>
+      <w:r>
+        <w:rPr>
+          <w:rStyle w:val="Red"/>
+          <w:color w:val="auto"/>
+        </w:rPr>
+        <w:t>)</w:t>
       </w:r>
       <w:r>
         <w:rPr>
@@ -3304,6 +3513,7 @@
         </w:rPr>
         <w:t>evapotranspiration (</w:t>
       </w:r>
+      <w:proofErr w:type="spellStart"/>
       <w:r>
         <w:rPr>
           <w:rStyle w:val="Red"/>
@@ -3316,7 +3526,15 @@
           <w:rStyle w:val="Red"/>
           <w:color w:val="auto"/>
         </w:rPr>
-        <w:t>a)</w:t>
+        <w:t>a</w:t>
+      </w:r>
+      <w:proofErr w:type="spellEnd"/>
+      <w:r>
+        <w:rPr>
+          <w:rStyle w:val="Red"/>
+          <w:color w:val="auto"/>
+        </w:rPr>
+        <w:t>)</w:t>
       </w:r>
       <w:r>
         <w:rPr>
@@ -3396,6 +3614,7 @@
           <w:color w:val="auto"/>
         </w:rPr>
       </w:pPr>
+      <w:proofErr w:type="spellStart"/>
       <w:r>
         <w:rPr>
           <w:rStyle w:val="Red"/>
@@ -3404,6 +3623,7 @@
         <w:lastRenderedPageBreak/>
         <w:t>Numtimeseriesdiversion</w:t>
       </w:r>
+      <w:proofErr w:type="spellEnd"/>
       <w:r>
         <w:rPr>
           <w:rStyle w:val="Red"/>
@@ -3483,6 +3703,7 @@
           <w:color w:val="auto"/>
         </w:rPr>
       </w:pPr>
+      <w:proofErr w:type="spellStart"/>
       <w:r>
         <w:rPr>
           <w:rStyle w:val="Red"/>
@@ -3490,6 +3711,7 @@
         </w:rPr>
         <w:t>Numtimeserieswell</w:t>
       </w:r>
+      <w:proofErr w:type="spellEnd"/>
       <w:r>
         <w:rPr>
           <w:rStyle w:val="Red"/>
@@ -3582,6 +3804,7 @@
           <w:color w:val="auto"/>
         </w:rPr>
       </w:pPr>
+      <w:proofErr w:type="spellStart"/>
       <w:r>
         <w:rPr>
           <w:rStyle w:val="Red"/>
@@ -3589,6 +3812,7 @@
         </w:rPr>
         <w:t>Unit_sfrlist</w:t>
       </w:r>
+      <w:proofErr w:type="spellEnd"/>
       <w:r>
         <w:rPr>
           <w:rStyle w:val="Red"/>
@@ -3677,6 +3901,7 @@
           <w:color w:val="auto"/>
         </w:rPr>
       </w:pPr>
+      <w:proofErr w:type="spellStart"/>
       <w:r>
         <w:rPr>
           <w:rStyle w:val="Red"/>
@@ -3684,6 +3909,7 @@
         </w:rPr>
         <w:t>Unit_welllist</w:t>
       </w:r>
+      <w:proofErr w:type="spellEnd"/>
       <w:r>
         <w:rPr>
           <w:rStyle w:val="Red"/>
@@ -3784,6 +4010,7 @@
           <w:color w:val="auto"/>
         </w:rPr>
       </w:pPr>
+      <w:proofErr w:type="spellStart"/>
       <w:r>
         <w:rPr>
           <w:rStyle w:val="Red"/>
@@ -3791,6 +4018,7 @@
         </w:rPr>
         <w:t>Unit_wellirrlist</w:t>
       </w:r>
+      <w:proofErr w:type="spellEnd"/>
       <w:r>
         <w:rPr>
           <w:rStyle w:val="Red"/>
@@ -3864,6 +4092,224 @@
           <w:rStyle w:val="Red"/>
           <w:color w:val="auto"/>
         </w:rPr>
+        <w:t xml:space="preserve"> when "SAVE BUDGET" or a non-zero value for ICBCFL is specified in Output Control</w:t>
+      </w:r>
+      <w:r>
+        <w:rPr>
+          <w:rStyle w:val="Red"/>
+          <w:color w:val="auto"/>
+        </w:rPr>
+        <w:t>.</w:t>
+      </w:r>
+    </w:p>
+    <w:p>
+      <w:pPr>
+        <w:rPr>
+          <w:rStyle w:val="Red"/>
+          <w:color w:val="auto"/>
+        </w:rPr>
+      </w:pPr>
+    </w:p>
+    <w:p>
+      <w:pPr>
+        <w:rPr>
+          <w:rStyle w:val="Red"/>
+          <w:color w:val="auto"/>
+        </w:rPr>
+      </w:pPr>
+    </w:p>
+    <w:p>
+      <w:pPr>
+        <w:ind w:left="2160" w:hanging="2160"/>
+        <w:rPr>
+          <w:rStyle w:val="Red"/>
+          <w:color w:val="auto"/>
+        </w:rPr>
+      </w:pPr>
+      <w:proofErr w:type="spellStart"/>
+      <w:r>
+        <w:rPr>
+          <w:rStyle w:val="Red"/>
+          <w:color w:val="auto"/>
+        </w:rPr>
+        <w:t>Unit_sfrirrlist</w:t>
+      </w:r>
+      <w:proofErr w:type="spellEnd"/>
+      <w:r>
+        <w:rPr>
+          <w:rStyle w:val="Red"/>
+          <w:color w:val="auto"/>
+        </w:rPr>
+        <w:tab/>
+        <w:t>An optional integer variable that is the file unit number to which SFRIRRLIST output is written. This unit number must correspond to a file of type Data specified in the MODFLOW Name file. A negative value indicates output will be written to the LIST file.</w:t>
+      </w:r>
+    </w:p>
+    <w:p>
+      <w:pPr>
+        <w:ind w:left="2160" w:hanging="2160"/>
+        <w:rPr>
+          <w:rStyle w:val="Red"/>
+          <w:color w:val="auto"/>
+        </w:rPr>
+      </w:pPr>
+    </w:p>
+    <w:p>
+      <w:pPr>
+        <w:ind w:left="2160" w:hanging="2160"/>
+        <w:rPr>
+          <w:rStyle w:val="Red"/>
+          <w:color w:val="auto"/>
+        </w:rPr>
+      </w:pPr>
+      <w:r>
+        <w:rPr>
+          <w:rStyle w:val="Red"/>
+          <w:color w:val="auto"/>
+        </w:rPr>
+        <w:t>WELLCBC</w:t>
+      </w:r>
+      <w:r>
+        <w:rPr>
+          <w:rStyle w:val="Red"/>
+          <w:color w:val="auto"/>
+        </w:rPr>
+        <w:tab/>
+        <w:t xml:space="preserve">An optional character variable for outputting </w:t>
+      </w:r>
+      <w:r>
+        <w:rPr>
+          <w:rStyle w:val="Red"/>
+          <w:color w:val="auto"/>
+        </w:rPr>
+        <w:t>cell-by-cell flow terms when "SAVE BUDGET" or a non-zero value for ICBCFL is specified in Output Control.</w:t>
+      </w:r>
+    </w:p>
+    <w:p>
+      <w:pPr>
+        <w:rPr>
+          <w:rStyle w:val="Red"/>
+          <w:color w:val="auto"/>
+        </w:rPr>
+      </w:pPr>
+    </w:p>
+    <w:p>
+      <w:pPr>
+        <w:ind w:left="2160" w:hanging="2160"/>
+        <w:rPr>
+          <w:rStyle w:val="Red"/>
+          <w:color w:val="auto"/>
+        </w:rPr>
+      </w:pPr>
+      <w:proofErr w:type="spellStart"/>
+      <w:r>
+        <w:rPr>
+          <w:rStyle w:val="Red"/>
+          <w:color w:val="auto"/>
+        </w:rPr>
+        <w:t>Unit_cbc</w:t>
+      </w:r>
+      <w:proofErr w:type="spellEnd"/>
+      <w:r>
+        <w:rPr>
+          <w:rStyle w:val="Red"/>
+          <w:color w:val="auto"/>
+        </w:rPr>
+        <w:tab/>
+        <w:t xml:space="preserve">An optional integer variable that is the file unit number to which cell-by-cell unformatted list output is written. This unit number must correspond to a file of type </w:t>
+      </w:r>
+      <w:proofErr w:type="gramStart"/>
+      <w:r>
+        <w:rPr>
+          <w:rStyle w:val="Red"/>
+          <w:color w:val="auto"/>
+        </w:rPr>
+        <w:t>Data(</w:t>
+      </w:r>
+      <w:proofErr w:type="gramEnd"/>
+      <w:r>
+        <w:rPr>
+          <w:rStyle w:val="Red"/>
+          <w:color w:val="auto"/>
+        </w:rPr>
+        <w:t>binary) specified in the MODFLOW Name file.</w:t>
+      </w:r>
+    </w:p>
+    <w:p>
+      <w:pPr>
+        <w:ind w:left="2160" w:hanging="2160"/>
+        <w:rPr>
+          <w:rStyle w:val="Red"/>
+          <w:color w:val="auto"/>
+        </w:rPr>
+      </w:pPr>
+    </w:p>
+    <w:p>
+      <w:pPr>
+        <w:ind w:left="2160" w:hanging="2160"/>
+        <w:rPr>
+          <w:rStyle w:val="Red"/>
+          <w:color w:val="auto"/>
+        </w:rPr>
+      </w:pPr>
+    </w:p>
+    <w:p>
+      <w:pPr>
+        <w:ind w:left="2160" w:hanging="2160"/>
+        <w:rPr>
+          <w:rStyle w:val="Red"/>
+          <w:color w:val="auto"/>
+        </w:rPr>
+      </w:pPr>
+    </w:p>
+    <w:p>
+      <w:pPr>
+        <w:ind w:left="2160" w:hanging="2160"/>
+        <w:rPr>
+          <w:rStyle w:val="Red"/>
+          <w:color w:val="auto"/>
+        </w:rPr>
+      </w:pPr>
+      <w:r>
+        <w:rPr>
+          <w:rStyle w:val="Red"/>
+          <w:color w:val="auto"/>
+        </w:rPr>
+        <w:t>END</w:t>
+      </w:r>
+      <w:r>
+        <w:rPr>
+          <w:rStyle w:val="Red"/>
+          <w:color w:val="auto"/>
+        </w:rPr>
+        <w:tab/>
+        <w:t>C</w:t>
+      </w:r>
+      <w:r>
+        <w:rPr>
+          <w:rStyle w:val="Red"/>
+          <w:color w:val="auto"/>
+        </w:rPr>
+        <w:t>haracter variable</w:t>
+      </w:r>
+      <w:r>
+        <w:rPr>
+          <w:rStyle w:val="Red"/>
+          <w:color w:val="auto"/>
+        </w:rPr>
+        <w:t xml:space="preserve"> specified to indicate the end of the key word options</w:t>
+      </w:r>
+      <w:r>
+        <w:rPr>
+          <w:rStyle w:val="Red"/>
+          <w:color w:val="auto"/>
+        </w:rPr>
+        <w:t>.</w:t>
+      </w:r>
+      <w:r>
+        <w:rPr>
+          <w:rStyle w:val="Red"/>
+          <w:color w:val="auto"/>
+        </w:rPr>
         <w:t xml:space="preserve"> </w:t>
       </w:r>
       <w:r>
@@ -3871,8 +4317,163 @@
           <w:rStyle w:val="Red"/>
           <w:color w:val="auto"/>
         </w:rPr>
-        <w:t>when "SAVE BUDGET" or a non-zero value for ICBCFL is specified in Output Control</w:t>
-      </w:r>
+        <w:t xml:space="preserve"> </w:t>
+      </w:r>
+    </w:p>
+    <w:p>
+      <w:pPr>
+        <w:ind w:left="2160" w:hanging="2160"/>
+        <w:rPr>
+          <w:rStyle w:val="Red"/>
+          <w:color w:val="auto"/>
+        </w:rPr>
+      </w:pPr>
+    </w:p>
+    <w:p>
+      <w:pPr>
+        <w:ind w:left="2160" w:hanging="2160"/>
+        <w:rPr>
+          <w:rStyle w:val="Red"/>
+          <w:color w:val="auto"/>
+        </w:rPr>
+      </w:pPr>
+    </w:p>
+    <w:p>
+      <w:pPr>
+        <w:rPr>
+          <w:rStyle w:val="Red"/>
+          <w:color w:val="auto"/>
+        </w:rPr>
+      </w:pPr>
+      <w:r>
+        <w:rPr>
+          <w:rStyle w:val="Red"/>
+          <w:color w:val="auto"/>
+        </w:rPr>
+        <w:t>Time series data can be written to separate formatted output files for selected SFR2 segments and AWU wells used for irrigation. Th</w:t>
+      </w:r>
+      <w:r>
+        <w:rPr>
+          <w:rStyle w:val="Red"/>
+          <w:color w:val="auto"/>
+        </w:rPr>
+        <w:t>ese</w:t>
+      </w:r>
+      <w:r>
+        <w:rPr>
+          <w:rStyle w:val="Red"/>
+          <w:color w:val="auto"/>
+        </w:rPr>
+        <w:t xml:space="preserve"> files are of type “Data” and must be inc</w:t>
+      </w:r>
+      <w:r>
+        <w:rPr>
+          <w:rStyle w:val="Red"/>
+          <w:color w:val="auto"/>
+        </w:rPr>
+        <w:t>luded in the MODFLOW Name file.</w:t>
+      </w:r>
+    </w:p>
+    <w:p>
+      <w:pPr>
+        <w:ind w:left="2160" w:hanging="2160"/>
+        <w:rPr>
+          <w:rStyle w:val="Red"/>
+          <w:color w:val="auto"/>
+        </w:rPr>
+      </w:pPr>
+    </w:p>
+    <w:p>
+      <w:pPr>
+        <w:rPr>
+          <w:rStyle w:val="Red"/>
+          <w:color w:val="auto"/>
+        </w:rPr>
+      </w:pPr>
+      <w:r>
+        <w:rPr>
+          <w:rStyle w:val="Red"/>
+          <w:color w:val="auto"/>
+        </w:rPr>
+        <w:t>[TIME SERIES]</w:t>
+      </w:r>
+    </w:p>
+    <w:p>
+      <w:pPr>
+        <w:rPr>
+          <w:rStyle w:val="Red"/>
+          <w:color w:val="auto"/>
+        </w:rPr>
+      </w:pPr>
+    </w:p>
+    <w:p>
+      <w:pPr>
+        <w:rPr>
+          <w:rStyle w:val="Red"/>
+          <w:color w:val="auto"/>
+        </w:rPr>
+      </w:pPr>
+      <w:r>
+        <w:rPr>
+          <w:rStyle w:val="Red"/>
+          <w:color w:val="auto"/>
+        </w:rPr>
+        <w:t>[SFR</w:t>
+      </w:r>
+      <w:r>
+        <w:rPr>
+          <w:rStyle w:val="Red"/>
+          <w:color w:val="auto"/>
+        </w:rPr>
+        <w:tab/>
+        <w:t>Segmentnum</w:t>
+      </w:r>
+      <w:r>
+        <w:rPr>
+          <w:rStyle w:val="Red"/>
+          <w:color w:val="auto"/>
+          <w:vertAlign w:val="subscript"/>
+        </w:rPr>
+        <w:t>1</w:t>
+      </w:r>
+      <w:r>
+        <w:rPr>
+          <w:rStyle w:val="Red"/>
+          <w:color w:val="auto"/>
+        </w:rPr>
+        <w:tab/>
+      </w:r>
+      <w:r>
+        <w:rPr>
+          <w:rStyle w:val="Red"/>
+          <w:color w:val="auto"/>
+        </w:rPr>
+        <w:tab/>
+        <w:t>Unit_sfr</w:t>
+      </w:r>
+      <w:r>
+        <w:rPr>
+          <w:rStyle w:val="Red"/>
+          <w:color w:val="auto"/>
+          <w:vertAlign w:val="subscript"/>
+        </w:rPr>
+        <w:t>1</w:t>
+      </w:r>
+      <w:r>
+        <w:rPr>
+          <w:rStyle w:val="Red"/>
+          <w:color w:val="auto"/>
+        </w:rPr>
+        <w:t>]</w:t>
+      </w:r>
+    </w:p>
+    <w:p>
+      <w:pPr>
+        <w:rPr>
+          <w:rStyle w:val="Red"/>
+          <w:color w:val="auto"/>
+        </w:rPr>
+      </w:pPr>
       <w:r>
         <w:rPr>
           <w:rStyle w:val="Red"/>
@@ -3880,16 +4481,587 @@
         </w:rPr>
         <w:t>.</w:t>
       </w:r>
-      <w:bookmarkStart w:id="0" w:name="_GoBack"/>
-      <w:bookmarkEnd w:id="0"/>
-    </w:p>
-    <w:p>
-      <w:pPr>
-        <w:rPr>
-          <w:rStyle w:val="Red"/>
-          <w:color w:val="auto"/>
-        </w:rPr>
-      </w:pPr>
+    </w:p>
+    <w:p>
+      <w:pPr>
+        <w:rPr>
+          <w:rStyle w:val="Red"/>
+          <w:color w:val="auto"/>
+        </w:rPr>
+      </w:pPr>
+      <w:r>
+        <w:rPr>
+          <w:rStyle w:val="Red"/>
+          <w:color w:val="auto"/>
+        </w:rPr>
+        <w:t>.</w:t>
+      </w:r>
+    </w:p>
+    <w:p>
+      <w:pPr>
+        <w:rPr>
+          <w:rStyle w:val="Red"/>
+          <w:color w:val="auto"/>
+        </w:rPr>
+      </w:pPr>
+      <w:r>
+        <w:rPr>
+          <w:rStyle w:val="Red"/>
+          <w:color w:val="auto"/>
+        </w:rPr>
+        <w:t>.</w:t>
+      </w:r>
+    </w:p>
+    <w:p>
+      <w:pPr>
+        <w:rPr>
+          <w:rStyle w:val="Red"/>
+          <w:color w:val="auto"/>
+        </w:rPr>
+      </w:pPr>
+      <w:r>
+        <w:rPr>
+          <w:rStyle w:val="Red"/>
+          <w:color w:val="auto"/>
+        </w:rPr>
+        <w:t>[SFR</w:t>
+      </w:r>
+      <w:r>
+        <w:rPr>
+          <w:rStyle w:val="Red"/>
+          <w:color w:val="auto"/>
+        </w:rPr>
+        <w:tab/>
+      </w:r>
+      <w:proofErr w:type="spellStart"/>
+      <w:r>
+        <w:rPr>
+          <w:rStyle w:val="Red"/>
+          <w:color w:val="auto"/>
+        </w:rPr>
+        <w:t>Segmentnum</w:t>
+      </w:r>
+      <w:r>
+        <w:rPr>
+          <w:rStyle w:val="Red"/>
+          <w:color w:val="auto"/>
+          <w:vertAlign w:val="subscript"/>
+        </w:rPr>
+        <w:t>numtimeseriessfr</w:t>
+      </w:r>
+      <w:proofErr w:type="spellEnd"/>
+      <w:r>
+        <w:rPr>
+          <w:rStyle w:val="Red"/>
+          <w:color w:val="auto"/>
+        </w:rPr>
+        <w:tab/>
+      </w:r>
+      <w:r>
+        <w:rPr>
+          <w:rStyle w:val="Red"/>
+          <w:color w:val="auto"/>
+        </w:rPr>
+        <w:tab/>
+      </w:r>
+      <w:proofErr w:type="spellStart"/>
+      <w:r>
+        <w:rPr>
+          <w:rStyle w:val="Red"/>
+          <w:color w:val="auto"/>
+        </w:rPr>
+        <w:t>Unit_sfr</w:t>
+      </w:r>
+      <w:r>
+        <w:rPr>
+          <w:rStyle w:val="Red"/>
+          <w:color w:val="auto"/>
+          <w:vertAlign w:val="subscript"/>
+        </w:rPr>
+        <w:t>numtimeseriessfr</w:t>
+      </w:r>
+      <w:proofErr w:type="spellEnd"/>
+      <w:r>
+        <w:rPr>
+          <w:rStyle w:val="Red"/>
+          <w:color w:val="auto"/>
+        </w:rPr>
+        <w:t>]</w:t>
+      </w:r>
+    </w:p>
+    <w:p>
+      <w:pPr>
+        <w:rPr>
+          <w:rStyle w:val="Red"/>
+          <w:color w:val="auto"/>
+        </w:rPr>
+      </w:pPr>
+    </w:p>
+    <w:p>
+      <w:pPr>
+        <w:rPr>
+          <w:rStyle w:val="Red"/>
+          <w:color w:val="auto"/>
+        </w:rPr>
+      </w:pPr>
+      <w:r>
+        <w:rPr>
+          <w:rStyle w:val="Red"/>
+          <w:color w:val="auto"/>
+        </w:rPr>
+        <w:t>[WELL</w:t>
+      </w:r>
+      <w:r>
+        <w:rPr>
+          <w:rStyle w:val="Red"/>
+          <w:color w:val="auto"/>
+        </w:rPr>
+        <w:tab/>
+        <w:t>Wellnum</w:t>
+      </w:r>
+      <w:r>
+        <w:rPr>
+          <w:rStyle w:val="Red"/>
+          <w:color w:val="auto"/>
+          <w:vertAlign w:val="subscript"/>
+        </w:rPr>
+        <w:t>1</w:t>
+      </w:r>
+      <w:r>
+        <w:rPr>
+          <w:rStyle w:val="Red"/>
+          <w:color w:val="auto"/>
+        </w:rPr>
+        <w:tab/>
+      </w:r>
+      <w:r>
+        <w:rPr>
+          <w:rStyle w:val="Red"/>
+          <w:color w:val="auto"/>
+        </w:rPr>
+        <w:tab/>
+        <w:t>Unit_well</w:t>
+      </w:r>
+      <w:r>
+        <w:rPr>
+          <w:rStyle w:val="Red"/>
+          <w:color w:val="auto"/>
+          <w:vertAlign w:val="subscript"/>
+        </w:rPr>
+        <w:t>1</w:t>
+      </w:r>
+      <w:r>
+        <w:rPr>
+          <w:rStyle w:val="Red"/>
+          <w:color w:val="auto"/>
+        </w:rPr>
+        <w:t>]</w:t>
+      </w:r>
+    </w:p>
+    <w:p>
+      <w:pPr>
+        <w:rPr>
+          <w:rStyle w:val="Red"/>
+          <w:color w:val="auto"/>
+        </w:rPr>
+      </w:pPr>
+      <w:r>
+        <w:rPr>
+          <w:rStyle w:val="Red"/>
+          <w:color w:val="auto"/>
+        </w:rPr>
+        <w:t>.</w:t>
+      </w:r>
+    </w:p>
+    <w:p>
+      <w:pPr>
+        <w:rPr>
+          <w:rStyle w:val="Red"/>
+          <w:color w:val="auto"/>
+        </w:rPr>
+      </w:pPr>
+      <w:r>
+        <w:rPr>
+          <w:rStyle w:val="Red"/>
+          <w:color w:val="auto"/>
+        </w:rPr>
+        <w:t>.</w:t>
+      </w:r>
+    </w:p>
+    <w:p>
+      <w:pPr>
+        <w:rPr>
+          <w:rStyle w:val="Red"/>
+          <w:color w:val="auto"/>
+        </w:rPr>
+      </w:pPr>
+      <w:r>
+        <w:rPr>
+          <w:rStyle w:val="Red"/>
+          <w:color w:val="auto"/>
+        </w:rPr>
+        <w:t>.</w:t>
+      </w:r>
+    </w:p>
+    <w:p>
+      <w:pPr>
+        <w:rPr>
+          <w:rStyle w:val="Red"/>
+          <w:color w:val="auto"/>
+        </w:rPr>
+      </w:pPr>
+      <w:r>
+        <w:rPr>
+          <w:rStyle w:val="Red"/>
+          <w:color w:val="auto"/>
+        </w:rPr>
+        <w:t>[WELL</w:t>
+      </w:r>
+      <w:r>
+        <w:rPr>
+          <w:rStyle w:val="Red"/>
+          <w:color w:val="auto"/>
+        </w:rPr>
+        <w:tab/>
+      </w:r>
+      <w:proofErr w:type="spellStart"/>
+      <w:r>
+        <w:rPr>
+          <w:rStyle w:val="Red"/>
+          <w:color w:val="auto"/>
+        </w:rPr>
+        <w:t>Wellnum</w:t>
+      </w:r>
+      <w:r>
+        <w:rPr>
+          <w:rStyle w:val="Red"/>
+          <w:color w:val="auto"/>
+          <w:vertAlign w:val="subscript"/>
+        </w:rPr>
+        <w:t>numtimeserieswell</w:t>
+      </w:r>
+      <w:proofErr w:type="spellEnd"/>
+      <w:r>
+        <w:rPr>
+          <w:rStyle w:val="Red"/>
+          <w:color w:val="auto"/>
+        </w:rPr>
+        <w:tab/>
+      </w:r>
+      <w:r>
+        <w:rPr>
+          <w:rStyle w:val="Red"/>
+          <w:color w:val="auto"/>
+        </w:rPr>
+        <w:tab/>
+      </w:r>
+      <w:proofErr w:type="spellStart"/>
+      <w:r>
+        <w:rPr>
+          <w:rStyle w:val="Red"/>
+          <w:color w:val="auto"/>
+        </w:rPr>
+        <w:t>Unit_sfr</w:t>
+      </w:r>
+      <w:r>
+        <w:rPr>
+          <w:rStyle w:val="Red"/>
+          <w:color w:val="auto"/>
+          <w:vertAlign w:val="subscript"/>
+        </w:rPr>
+        <w:t>numtimeserieswell</w:t>
+      </w:r>
+      <w:proofErr w:type="spellEnd"/>
+      <w:r>
+        <w:rPr>
+          <w:rStyle w:val="Red"/>
+          <w:color w:val="auto"/>
+        </w:rPr>
+        <w:t>]</w:t>
+      </w:r>
+    </w:p>
+    <w:p>
+      <w:pPr>
+        <w:rPr>
+          <w:rStyle w:val="Red"/>
+          <w:color w:val="auto"/>
+        </w:rPr>
+      </w:pPr>
+    </w:p>
+    <w:p>
+      <w:pPr>
+        <w:rPr>
+          <w:rStyle w:val="Red"/>
+          <w:color w:val="auto"/>
+        </w:rPr>
+      </w:pPr>
+      <w:r>
+        <w:rPr>
+          <w:rStyle w:val="Red"/>
+          <w:color w:val="auto"/>
+        </w:rPr>
+        <w:t>[END]</w:t>
+      </w:r>
+    </w:p>
+    <w:p>
+      <w:pPr>
+        <w:rPr>
+          <w:rStyle w:val="Red"/>
+          <w:color w:val="auto"/>
+        </w:rPr>
+      </w:pPr>
+    </w:p>
+    <w:p>
+      <w:pPr>
+        <w:rPr>
+          <w:rStyle w:val="Red"/>
+          <w:color w:val="auto"/>
+        </w:rPr>
+      </w:pPr>
+      <w:r>
+        <w:rPr>
+          <w:rStyle w:val="Red"/>
+          <w:color w:val="auto"/>
+        </w:rPr>
+        <w:t>TIME SERIES</w:t>
+      </w:r>
+      <w:r>
+        <w:rPr>
+          <w:rStyle w:val="Red"/>
+          <w:color w:val="auto"/>
+        </w:rPr>
+        <w:tab/>
+        <w:t>C</w:t>
+      </w:r>
+      <w:r>
+        <w:rPr>
+          <w:rStyle w:val="Red"/>
+          <w:color w:val="auto"/>
+        </w:rPr>
+        <w:t>haracter variable</w:t>
+      </w:r>
+      <w:r>
+        <w:rPr>
+          <w:rStyle w:val="Red"/>
+          <w:color w:val="auto"/>
+        </w:rPr>
+        <w:t xml:space="preserve"> specified to indicate the beginning of the time series data block</w:t>
+      </w:r>
+      <w:r>
+        <w:rPr>
+          <w:rStyle w:val="Red"/>
+          <w:color w:val="auto"/>
+        </w:rPr>
+        <w:t>.</w:t>
+      </w:r>
+    </w:p>
+    <w:p>
+      <w:pPr>
+        <w:rPr>
+          <w:rStyle w:val="Red"/>
+          <w:color w:val="auto"/>
+        </w:rPr>
+      </w:pPr>
+    </w:p>
+    <w:p>
+      <w:pPr>
+        <w:rPr>
+          <w:rStyle w:val="Red"/>
+          <w:color w:val="auto"/>
+        </w:rPr>
+      </w:pPr>
+      <w:r>
+        <w:rPr>
+          <w:rStyle w:val="Red"/>
+          <w:color w:val="auto"/>
+        </w:rPr>
+        <w:t>SFR</w:t>
+      </w:r>
+      <w:r>
+        <w:rPr>
+          <w:rStyle w:val="Red"/>
+          <w:color w:val="auto"/>
+        </w:rPr>
+        <w:tab/>
+        <w:t>Character variable indicating that irrigation information for a diversion will be written to a time series output file.</w:t>
+      </w:r>
+    </w:p>
+    <w:p>
+      <w:pPr>
+        <w:rPr>
+          <w:rStyle w:val="Red"/>
+          <w:color w:val="auto"/>
+        </w:rPr>
+      </w:pPr>
+    </w:p>
+    <w:p>
+      <w:pPr>
+        <w:rPr>
+          <w:rStyle w:val="Red"/>
+          <w:color w:val="auto"/>
+        </w:rPr>
+      </w:pPr>
+      <w:proofErr w:type="spellStart"/>
+      <w:r>
+        <w:rPr>
+          <w:rStyle w:val="Red"/>
+          <w:color w:val="auto"/>
+        </w:rPr>
+        <w:t>Segmentnum</w:t>
+      </w:r>
+      <w:proofErr w:type="spellEnd"/>
+      <w:r>
+        <w:rPr>
+          <w:rStyle w:val="Red"/>
+          <w:color w:val="auto"/>
+        </w:rPr>
+        <w:tab/>
+        <w:t>Integer variable that is the SFR2 segment number.</w:t>
+      </w:r>
+    </w:p>
+    <w:p>
+      <w:pPr>
+        <w:rPr>
+          <w:rStyle w:val="Red"/>
+          <w:color w:val="auto"/>
+        </w:rPr>
+      </w:pPr>
+    </w:p>
+    <w:p>
+      <w:pPr>
+        <w:rPr>
+          <w:rStyle w:val="Red"/>
+          <w:color w:val="auto"/>
+        </w:rPr>
+      </w:pPr>
+      <w:proofErr w:type="spellStart"/>
+      <w:r>
+        <w:rPr>
+          <w:rStyle w:val="Red"/>
+          <w:color w:val="auto"/>
+        </w:rPr>
+        <w:t>Unitsfr</w:t>
+      </w:r>
+      <w:proofErr w:type="spellEnd"/>
+      <w:r>
+        <w:rPr>
+          <w:rStyle w:val="Red"/>
+          <w:color w:val="auto"/>
+        </w:rPr>
+        <w:tab/>
+      </w:r>
+      <w:r>
+        <w:rPr>
+          <w:rStyle w:val="Red"/>
+          <w:color w:val="auto"/>
+        </w:rPr>
+        <w:tab/>
+        <w:t>Integer variable that is the formatted output file unit number.</w:t>
+      </w:r>
+    </w:p>
+    <w:p>
+      <w:pPr>
+        <w:rPr>
+          <w:rStyle w:val="Red"/>
+          <w:color w:val="auto"/>
+        </w:rPr>
+      </w:pPr>
+    </w:p>
+    <w:p>
+      <w:pPr>
+        <w:rPr>
+          <w:rStyle w:val="Red"/>
+          <w:color w:val="auto"/>
+        </w:rPr>
+      </w:pPr>
+      <w:r>
+        <w:rPr>
+          <w:rStyle w:val="Red"/>
+          <w:color w:val="auto"/>
+        </w:rPr>
+        <w:t>WELL</w:t>
+      </w:r>
+      <w:r>
+        <w:rPr>
+          <w:rStyle w:val="Red"/>
+          <w:color w:val="auto"/>
+        </w:rPr>
+        <w:tab/>
+        <w:t>Character variable indicating that irrigation information for a well will be written to a time series output file.</w:t>
+      </w:r>
+    </w:p>
+    <w:p>
+      <w:pPr>
+        <w:rPr>
+          <w:rStyle w:val="Red"/>
+          <w:color w:val="auto"/>
+        </w:rPr>
+      </w:pPr>
+    </w:p>
+    <w:p>
+      <w:pPr>
+        <w:rPr>
+          <w:rStyle w:val="Red"/>
+          <w:color w:val="auto"/>
+        </w:rPr>
+      </w:pPr>
+      <w:proofErr w:type="spellStart"/>
+      <w:r>
+        <w:rPr>
+          <w:rStyle w:val="Red"/>
+          <w:color w:val="auto"/>
+        </w:rPr>
+        <w:t>Segmentnum</w:t>
+      </w:r>
+      <w:proofErr w:type="spellEnd"/>
+      <w:r>
+        <w:rPr>
+          <w:rStyle w:val="Red"/>
+          <w:color w:val="auto"/>
+        </w:rPr>
+        <w:tab/>
+        <w:t>Integer variable that is the AWU well number.</w:t>
+      </w:r>
+    </w:p>
+    <w:p>
+      <w:pPr>
+        <w:rPr>
+          <w:rStyle w:val="Red"/>
+          <w:color w:val="auto"/>
+        </w:rPr>
+      </w:pPr>
+    </w:p>
+    <w:p>
+      <w:pPr>
+        <w:rPr>
+          <w:rStyle w:val="Red"/>
+          <w:color w:val="auto"/>
+        </w:rPr>
+      </w:pPr>
+      <w:proofErr w:type="spellStart"/>
+      <w:r>
+        <w:rPr>
+          <w:rStyle w:val="Red"/>
+          <w:color w:val="auto"/>
+        </w:rPr>
+        <w:t>Unitwell</w:t>
+      </w:r>
+      <w:proofErr w:type="spellEnd"/>
+      <w:r>
+        <w:rPr>
+          <w:rStyle w:val="Red"/>
+          <w:color w:val="auto"/>
+        </w:rPr>
+        <w:tab/>
+      </w:r>
+      <w:r>
+        <w:rPr>
+          <w:rStyle w:val="Red"/>
+          <w:color w:val="auto"/>
+        </w:rPr>
+        <w:tab/>
+        <w:t>Integer variable that is the formatted output file unit number. This file is of type “Data” and is included in the MODFLOW Name file.</w:t>
+      </w:r>
     </w:p>
     <w:p>
       <w:pPr>
@@ -3912,16 +5084,59 @@
           <w:rStyle w:val="Red"/>
           <w:color w:val="auto"/>
         </w:rPr>
-        <w:t>Unit_sfrirrlist</w:t>
-      </w:r>
-      <w:r>
-        <w:rPr>
-          <w:rStyle w:val="Red"/>
-          <w:color w:val="auto"/>
-        </w:rPr>
-        <w:tab/>
-        <w:t>An optional integer variable that is the file unit number to which SFRIRRLIST output is written. This unit number must correspond to a file of type Data specified in the MODFLOW Name file. A negative value indicates output will be written to the LIST file.</w:t>
-      </w:r>
+        <w:t>END</w:t>
+      </w:r>
+      <w:r>
+        <w:rPr>
+          <w:rStyle w:val="Red"/>
+          <w:color w:val="auto"/>
+        </w:rPr>
+        <w:tab/>
+        <w:t>C</w:t>
+      </w:r>
+      <w:r>
+        <w:rPr>
+          <w:rStyle w:val="Red"/>
+          <w:color w:val="auto"/>
+        </w:rPr>
+        <w:t>haracter variable</w:t>
+      </w:r>
+      <w:r>
+        <w:rPr>
+          <w:rStyle w:val="Red"/>
+          <w:color w:val="auto"/>
+        </w:rPr>
+        <w:t xml:space="preserve"> specified to indicate the end of the time series data block</w:t>
+      </w:r>
+      <w:r>
+        <w:rPr>
+          <w:rStyle w:val="Red"/>
+          <w:color w:val="auto"/>
+        </w:rPr>
+        <w:t>.</w:t>
+      </w:r>
+      <w:r>
+        <w:rPr>
+          <w:rStyle w:val="Red"/>
+          <w:color w:val="auto"/>
+        </w:rPr>
+        <w:t xml:space="preserve"> </w:t>
+      </w:r>
+      <w:r>
+        <w:rPr>
+          <w:rStyle w:val="Red"/>
+          <w:color w:val="auto"/>
+        </w:rPr>
+        <w:t xml:space="preserve"> </w:t>
+      </w:r>
+    </w:p>
+    <w:p>
+      <w:pPr>
+        <w:rPr>
+          <w:rStyle w:val="Red"/>
+          <w:color w:val="auto"/>
+        </w:rPr>
+      </w:pPr>
     </w:p>
     <w:p>
       <w:pPr>
@@ -3940,984 +5155,6 @@
           <w:color w:val="auto"/>
         </w:rPr>
       </w:pPr>
-      <w:r>
-        <w:rPr>
-          <w:rStyle w:val="Red"/>
-          <w:color w:val="auto"/>
-        </w:rPr>
-        <w:t>WELLCBC</w:t>
-      </w:r>
-      <w:r>
-        <w:rPr>
-          <w:rStyle w:val="Red"/>
-          <w:color w:val="auto"/>
-        </w:rPr>
-        <w:tab/>
-        <w:t xml:space="preserve">An optional character variable for outputting </w:t>
-      </w:r>
-      <w:r>
-        <w:rPr>
-          <w:rStyle w:val="Red"/>
-          <w:color w:val="auto"/>
-        </w:rPr>
-        <w:t>cell-by-cell flow terms when "SAVE BUDGET" or a non-zero value for ICBCFL is specified in Output Control.</w:t>
-      </w:r>
-    </w:p>
-    <w:p>
-      <w:pPr>
-        <w:rPr>
-          <w:rStyle w:val="Red"/>
-          <w:color w:val="auto"/>
-        </w:rPr>
-      </w:pPr>
-    </w:p>
-    <w:p>
-      <w:pPr>
-        <w:ind w:left="2160" w:hanging="2160"/>
-        <w:rPr>
-          <w:rStyle w:val="Red"/>
-          <w:color w:val="auto"/>
-        </w:rPr>
-      </w:pPr>
-      <w:r>
-        <w:rPr>
-          <w:rStyle w:val="Red"/>
-          <w:color w:val="auto"/>
-        </w:rPr>
-        <w:t>Unit_</w:t>
-      </w:r>
-      <w:r>
-        <w:rPr>
-          <w:rStyle w:val="Red"/>
-          <w:color w:val="auto"/>
-        </w:rPr>
-        <w:t>cbc</w:t>
-      </w:r>
-      <w:r>
-        <w:rPr>
-          <w:rStyle w:val="Red"/>
-          <w:color w:val="auto"/>
-        </w:rPr>
-        <w:tab/>
-        <w:t xml:space="preserve">An optional integer variable that is the file unit number to which </w:t>
-      </w:r>
-      <w:r>
-        <w:rPr>
-          <w:rStyle w:val="Red"/>
-          <w:color w:val="auto"/>
-        </w:rPr>
-        <w:t>cell-by-cell unformatted list</w:t>
-      </w:r>
-      <w:r>
-        <w:rPr>
-          <w:rStyle w:val="Red"/>
-          <w:color w:val="auto"/>
-        </w:rPr>
-        <w:t xml:space="preserve"> output is written. This unit number must correspond to a file of type Data</w:t>
-      </w:r>
-      <w:r>
-        <w:rPr>
-          <w:rStyle w:val="Red"/>
-          <w:color w:val="auto"/>
-        </w:rPr>
-        <w:t>(binary)</w:t>
-      </w:r>
-      <w:r>
-        <w:rPr>
-          <w:rStyle w:val="Red"/>
-          <w:color w:val="auto"/>
-        </w:rPr>
-        <w:t xml:space="preserve"> spec</w:t>
-      </w:r>
-      <w:r>
-        <w:rPr>
-          <w:rStyle w:val="Red"/>
-          <w:color w:val="auto"/>
-        </w:rPr>
-        <w:t>ified in the MODFLOW Name file.</w:t>
-      </w:r>
-    </w:p>
-    <w:p>
-      <w:pPr>
-        <w:ind w:left="2160" w:hanging="2160"/>
-        <w:rPr>
-          <w:rStyle w:val="Red"/>
-          <w:color w:val="auto"/>
-        </w:rPr>
-      </w:pPr>
-    </w:p>
-    <w:p>
-      <w:pPr>
-        <w:ind w:left="2160" w:hanging="2160"/>
-        <w:rPr>
-          <w:rStyle w:val="Red"/>
-          <w:color w:val="auto"/>
-        </w:rPr>
-      </w:pPr>
-    </w:p>
-    <w:p>
-      <w:pPr>
-        <w:ind w:left="2160" w:hanging="2160"/>
-        <w:rPr>
-          <w:rStyle w:val="Red"/>
-          <w:color w:val="auto"/>
-        </w:rPr>
-      </w:pPr>
-    </w:p>
-    <w:p>
-      <w:pPr>
-        <w:ind w:left="2160" w:hanging="2160"/>
-        <w:rPr>
-          <w:rStyle w:val="Red"/>
-          <w:color w:val="auto"/>
-        </w:rPr>
-      </w:pPr>
-      <w:r>
-        <w:rPr>
-          <w:rStyle w:val="Red"/>
-          <w:color w:val="auto"/>
-        </w:rPr>
-        <w:t>END</w:t>
-      </w:r>
-      <w:r>
-        <w:rPr>
-          <w:rStyle w:val="Red"/>
-          <w:color w:val="auto"/>
-        </w:rPr>
-        <w:tab/>
-        <w:t>C</w:t>
-      </w:r>
-      <w:r>
-        <w:rPr>
-          <w:rStyle w:val="Red"/>
-          <w:color w:val="auto"/>
-        </w:rPr>
-        <w:t>haracter variable</w:t>
-      </w:r>
-      <w:r>
-        <w:rPr>
-          <w:rStyle w:val="Red"/>
-          <w:color w:val="auto"/>
-        </w:rPr>
-        <w:t xml:space="preserve"> specified to indicate the end of the key word options</w:t>
-      </w:r>
-      <w:r>
-        <w:rPr>
-          <w:rStyle w:val="Red"/>
-          <w:color w:val="auto"/>
-        </w:rPr>
-        <w:t>.</w:t>
-      </w:r>
-      <w:r>
-        <w:rPr>
-          <w:rStyle w:val="Red"/>
-          <w:color w:val="auto"/>
-        </w:rPr>
-        <w:t xml:space="preserve"> </w:t>
-      </w:r>
-      <w:r>
-        <w:rPr>
-          <w:rStyle w:val="Red"/>
-          <w:color w:val="auto"/>
-        </w:rPr>
-        <w:t xml:space="preserve"> </w:t>
-      </w:r>
-    </w:p>
-    <w:p>
-      <w:pPr>
-        <w:ind w:left="2160" w:hanging="2160"/>
-        <w:rPr>
-          <w:rStyle w:val="Red"/>
-          <w:color w:val="auto"/>
-        </w:rPr>
-      </w:pPr>
-    </w:p>
-    <w:p>
-      <w:pPr>
-        <w:ind w:left="2160" w:hanging="2160"/>
-        <w:rPr>
-          <w:rStyle w:val="Red"/>
-          <w:color w:val="auto"/>
-        </w:rPr>
-      </w:pPr>
-    </w:p>
-    <w:p>
-      <w:pPr>
-        <w:rPr>
-          <w:rStyle w:val="Red"/>
-          <w:color w:val="auto"/>
-        </w:rPr>
-      </w:pPr>
-      <w:r>
-        <w:rPr>
-          <w:rStyle w:val="Red"/>
-          <w:color w:val="auto"/>
-        </w:rPr>
-        <w:t>Time series data can be written to separate formatted output files for selected SFR2 segments and AWU wells used for irrigation. Th</w:t>
-      </w:r>
-      <w:r>
-        <w:rPr>
-          <w:rStyle w:val="Red"/>
-          <w:color w:val="auto"/>
-        </w:rPr>
-        <w:t>ese</w:t>
-      </w:r>
-      <w:r>
-        <w:rPr>
-          <w:rStyle w:val="Red"/>
-          <w:color w:val="auto"/>
-        </w:rPr>
-        <w:t xml:space="preserve"> files are of type “Data” and must be inc</w:t>
-      </w:r>
-      <w:r>
-        <w:rPr>
-          <w:rStyle w:val="Red"/>
-          <w:color w:val="auto"/>
-        </w:rPr>
-        <w:t>luded in the MODFLOW Name file.</w:t>
-      </w:r>
-    </w:p>
-    <w:p>
-      <w:pPr>
-        <w:ind w:left="2160" w:hanging="2160"/>
-        <w:rPr>
-          <w:rStyle w:val="Red"/>
-          <w:color w:val="auto"/>
-        </w:rPr>
-      </w:pPr>
-    </w:p>
-    <w:p>
-      <w:pPr>
-        <w:rPr>
-          <w:rStyle w:val="Red"/>
-          <w:color w:val="auto"/>
-        </w:rPr>
-      </w:pPr>
-      <w:r>
-        <w:rPr>
-          <w:rStyle w:val="Red"/>
-          <w:color w:val="auto"/>
-        </w:rPr>
-        <w:t>[TIME SERIES]</w:t>
-      </w:r>
-    </w:p>
-    <w:p>
-      <w:pPr>
-        <w:rPr>
-          <w:rStyle w:val="Red"/>
-          <w:color w:val="auto"/>
-        </w:rPr>
-      </w:pPr>
-    </w:p>
-    <w:p>
-      <w:pPr>
-        <w:rPr>
-          <w:rStyle w:val="Red"/>
-          <w:color w:val="auto"/>
-        </w:rPr>
-      </w:pPr>
-      <w:r>
-        <w:rPr>
-          <w:rStyle w:val="Red"/>
-          <w:color w:val="auto"/>
-        </w:rPr>
-        <w:t>[SFR</w:t>
-      </w:r>
-      <w:r>
-        <w:rPr>
-          <w:rStyle w:val="Red"/>
-          <w:color w:val="auto"/>
-        </w:rPr>
-        <w:tab/>
-        <w:t>Segmentnum</w:t>
-      </w:r>
-      <w:r>
-        <w:rPr>
-          <w:rStyle w:val="Red"/>
-          <w:color w:val="auto"/>
-          <w:vertAlign w:val="subscript"/>
-        </w:rPr>
-        <w:t>1</w:t>
-      </w:r>
-      <w:r>
-        <w:rPr>
-          <w:rStyle w:val="Red"/>
-          <w:color w:val="auto"/>
-        </w:rPr>
-        <w:tab/>
-      </w:r>
-      <w:r>
-        <w:rPr>
-          <w:rStyle w:val="Red"/>
-          <w:color w:val="auto"/>
-        </w:rPr>
-        <w:tab/>
-        <w:t>Unit_sfr</w:t>
-      </w:r>
-      <w:r>
-        <w:rPr>
-          <w:rStyle w:val="Red"/>
-          <w:color w:val="auto"/>
-          <w:vertAlign w:val="subscript"/>
-        </w:rPr>
-        <w:t>1</w:t>
-      </w:r>
-      <w:r>
-        <w:rPr>
-          <w:rStyle w:val="Red"/>
-          <w:color w:val="auto"/>
-        </w:rPr>
-        <w:t>]</w:t>
-      </w:r>
-    </w:p>
-    <w:p>
-      <w:pPr>
-        <w:rPr>
-          <w:rStyle w:val="Red"/>
-          <w:color w:val="auto"/>
-        </w:rPr>
-      </w:pPr>
-      <w:r>
-        <w:rPr>
-          <w:rStyle w:val="Red"/>
-          <w:color w:val="auto"/>
-        </w:rPr>
-        <w:t>.</w:t>
-      </w:r>
-    </w:p>
-    <w:p>
-      <w:pPr>
-        <w:rPr>
-          <w:rStyle w:val="Red"/>
-          <w:color w:val="auto"/>
-        </w:rPr>
-      </w:pPr>
-      <w:r>
-        <w:rPr>
-          <w:rStyle w:val="Red"/>
-          <w:color w:val="auto"/>
-        </w:rPr>
-        <w:t>.</w:t>
-      </w:r>
-    </w:p>
-    <w:p>
-      <w:pPr>
-        <w:rPr>
-          <w:rStyle w:val="Red"/>
-          <w:color w:val="auto"/>
-        </w:rPr>
-      </w:pPr>
-      <w:r>
-        <w:rPr>
-          <w:rStyle w:val="Red"/>
-          <w:color w:val="auto"/>
-        </w:rPr>
-        <w:t>.</w:t>
-      </w:r>
-    </w:p>
-    <w:p>
-      <w:pPr>
-        <w:rPr>
-          <w:rStyle w:val="Red"/>
-          <w:color w:val="auto"/>
-        </w:rPr>
-      </w:pPr>
-      <w:r>
-        <w:rPr>
-          <w:rStyle w:val="Red"/>
-          <w:color w:val="auto"/>
-        </w:rPr>
-        <w:t>[SFR</w:t>
-      </w:r>
-      <w:r>
-        <w:rPr>
-          <w:rStyle w:val="Red"/>
-          <w:color w:val="auto"/>
-        </w:rPr>
-        <w:tab/>
-        <w:t>Segmentnum</w:t>
-      </w:r>
-      <w:r>
-        <w:rPr>
-          <w:rStyle w:val="Red"/>
-          <w:color w:val="auto"/>
-          <w:vertAlign w:val="subscript"/>
-        </w:rPr>
-        <w:t>numtimeseriessfr</w:t>
-      </w:r>
-      <w:r>
-        <w:rPr>
-          <w:rStyle w:val="Red"/>
-          <w:color w:val="auto"/>
-        </w:rPr>
-        <w:tab/>
-      </w:r>
-      <w:r>
-        <w:rPr>
-          <w:rStyle w:val="Red"/>
-          <w:color w:val="auto"/>
-        </w:rPr>
-        <w:tab/>
-        <w:t>Unit_sfr</w:t>
-      </w:r>
-      <w:r>
-        <w:rPr>
-          <w:rStyle w:val="Red"/>
-          <w:color w:val="auto"/>
-          <w:vertAlign w:val="subscript"/>
-        </w:rPr>
-        <w:t>numtimeseriessfr</w:t>
-      </w:r>
-      <w:r>
-        <w:rPr>
-          <w:rStyle w:val="Red"/>
-          <w:color w:val="auto"/>
-        </w:rPr>
-        <w:t>]</w:t>
-      </w:r>
-    </w:p>
-    <w:p>
-      <w:pPr>
-        <w:rPr>
-          <w:rStyle w:val="Red"/>
-          <w:color w:val="auto"/>
-        </w:rPr>
-      </w:pPr>
-    </w:p>
-    <w:p>
-      <w:pPr>
-        <w:rPr>
-          <w:rStyle w:val="Red"/>
-          <w:color w:val="auto"/>
-        </w:rPr>
-      </w:pPr>
-      <w:r>
-        <w:rPr>
-          <w:rStyle w:val="Red"/>
-          <w:color w:val="auto"/>
-        </w:rPr>
-        <w:t>[WELL</w:t>
-      </w:r>
-      <w:r>
-        <w:rPr>
-          <w:rStyle w:val="Red"/>
-          <w:color w:val="auto"/>
-        </w:rPr>
-        <w:tab/>
-        <w:t>Wellnum</w:t>
-      </w:r>
-      <w:r>
-        <w:rPr>
-          <w:rStyle w:val="Red"/>
-          <w:color w:val="auto"/>
-          <w:vertAlign w:val="subscript"/>
-        </w:rPr>
-        <w:t>1</w:t>
-      </w:r>
-      <w:r>
-        <w:rPr>
-          <w:rStyle w:val="Red"/>
-          <w:color w:val="auto"/>
-        </w:rPr>
-        <w:tab/>
-      </w:r>
-      <w:r>
-        <w:rPr>
-          <w:rStyle w:val="Red"/>
-          <w:color w:val="auto"/>
-        </w:rPr>
-        <w:tab/>
-        <w:t>Unit_well</w:t>
-      </w:r>
-      <w:r>
-        <w:rPr>
-          <w:rStyle w:val="Red"/>
-          <w:color w:val="auto"/>
-          <w:vertAlign w:val="subscript"/>
-        </w:rPr>
-        <w:t>1</w:t>
-      </w:r>
-      <w:r>
-        <w:rPr>
-          <w:rStyle w:val="Red"/>
-          <w:color w:val="auto"/>
-        </w:rPr>
-        <w:t>]</w:t>
-      </w:r>
-    </w:p>
-    <w:p>
-      <w:pPr>
-        <w:rPr>
-          <w:rStyle w:val="Red"/>
-          <w:color w:val="auto"/>
-        </w:rPr>
-      </w:pPr>
-      <w:r>
-        <w:rPr>
-          <w:rStyle w:val="Red"/>
-          <w:color w:val="auto"/>
-        </w:rPr>
-        <w:t>.</w:t>
-      </w:r>
-    </w:p>
-    <w:p>
-      <w:pPr>
-        <w:rPr>
-          <w:rStyle w:val="Red"/>
-          <w:color w:val="auto"/>
-        </w:rPr>
-      </w:pPr>
-      <w:r>
-        <w:rPr>
-          <w:rStyle w:val="Red"/>
-          <w:color w:val="auto"/>
-        </w:rPr>
-        <w:t>.</w:t>
-      </w:r>
-    </w:p>
-    <w:p>
-      <w:pPr>
-        <w:rPr>
-          <w:rStyle w:val="Red"/>
-          <w:color w:val="auto"/>
-        </w:rPr>
-      </w:pPr>
-      <w:r>
-        <w:rPr>
-          <w:rStyle w:val="Red"/>
-          <w:color w:val="auto"/>
-        </w:rPr>
-        <w:t>.</w:t>
-      </w:r>
-    </w:p>
-    <w:p>
-      <w:pPr>
-        <w:rPr>
-          <w:rStyle w:val="Red"/>
-          <w:color w:val="auto"/>
-        </w:rPr>
-      </w:pPr>
-      <w:r>
-        <w:rPr>
-          <w:rStyle w:val="Red"/>
-          <w:color w:val="auto"/>
-        </w:rPr>
-        <w:t>[WELL</w:t>
-      </w:r>
-      <w:r>
-        <w:rPr>
-          <w:rStyle w:val="Red"/>
-          <w:color w:val="auto"/>
-        </w:rPr>
-        <w:tab/>
-        <w:t>Wellnum</w:t>
-      </w:r>
-      <w:r>
-        <w:rPr>
-          <w:rStyle w:val="Red"/>
-          <w:color w:val="auto"/>
-          <w:vertAlign w:val="subscript"/>
-        </w:rPr>
-        <w:t>numtimeserieswell</w:t>
-      </w:r>
-      <w:r>
-        <w:rPr>
-          <w:rStyle w:val="Red"/>
-          <w:color w:val="auto"/>
-        </w:rPr>
-        <w:tab/>
-      </w:r>
-      <w:r>
-        <w:rPr>
-          <w:rStyle w:val="Red"/>
-          <w:color w:val="auto"/>
-        </w:rPr>
-        <w:tab/>
-        <w:t>Unit_sfr</w:t>
-      </w:r>
-      <w:r>
-        <w:rPr>
-          <w:rStyle w:val="Red"/>
-          <w:color w:val="auto"/>
-          <w:vertAlign w:val="subscript"/>
-        </w:rPr>
-        <w:t>numtimeserieswell</w:t>
-      </w:r>
-      <w:r>
-        <w:rPr>
-          <w:rStyle w:val="Red"/>
-          <w:color w:val="auto"/>
-        </w:rPr>
-        <w:t>]</w:t>
-      </w:r>
-    </w:p>
-    <w:p>
-      <w:pPr>
-        <w:rPr>
-          <w:rStyle w:val="Red"/>
-          <w:color w:val="auto"/>
-        </w:rPr>
-      </w:pPr>
-    </w:p>
-    <w:p>
-      <w:pPr>
-        <w:rPr>
-          <w:rStyle w:val="Red"/>
-          <w:color w:val="auto"/>
-        </w:rPr>
-      </w:pPr>
-      <w:r>
-        <w:rPr>
-          <w:rStyle w:val="Red"/>
-          <w:color w:val="auto"/>
-        </w:rPr>
-        <w:t>[END]</w:t>
-      </w:r>
-    </w:p>
-    <w:p>
-      <w:pPr>
-        <w:rPr>
-          <w:rStyle w:val="Red"/>
-          <w:color w:val="auto"/>
-        </w:rPr>
-      </w:pPr>
-    </w:p>
-    <w:p>
-      <w:pPr>
-        <w:rPr>
-          <w:rStyle w:val="Red"/>
-          <w:color w:val="auto"/>
-        </w:rPr>
-      </w:pPr>
-      <w:r>
-        <w:rPr>
-          <w:rStyle w:val="Red"/>
-          <w:color w:val="auto"/>
-        </w:rPr>
-        <w:t>TIME SERIES</w:t>
-      </w:r>
-      <w:r>
-        <w:rPr>
-          <w:rStyle w:val="Red"/>
-          <w:color w:val="auto"/>
-        </w:rPr>
-        <w:tab/>
-        <w:t>C</w:t>
-      </w:r>
-      <w:r>
-        <w:rPr>
-          <w:rStyle w:val="Red"/>
-          <w:color w:val="auto"/>
-        </w:rPr>
-        <w:t>haracter variable</w:t>
-      </w:r>
-      <w:r>
-        <w:rPr>
-          <w:rStyle w:val="Red"/>
-          <w:color w:val="auto"/>
-        </w:rPr>
-        <w:t xml:space="preserve"> specified to indicate the beginning of the time series data block</w:t>
-      </w:r>
-      <w:r>
-        <w:rPr>
-          <w:rStyle w:val="Red"/>
-          <w:color w:val="auto"/>
-        </w:rPr>
-        <w:t>.</w:t>
-      </w:r>
-    </w:p>
-    <w:p>
-      <w:pPr>
-        <w:rPr>
-          <w:rStyle w:val="Red"/>
-          <w:color w:val="auto"/>
-        </w:rPr>
-      </w:pPr>
-    </w:p>
-    <w:p>
-      <w:pPr>
-        <w:rPr>
-          <w:rStyle w:val="Red"/>
-          <w:color w:val="auto"/>
-        </w:rPr>
-      </w:pPr>
-      <w:r>
-        <w:rPr>
-          <w:rStyle w:val="Red"/>
-          <w:color w:val="auto"/>
-        </w:rPr>
-        <w:t>SFR</w:t>
-      </w:r>
-      <w:r>
-        <w:rPr>
-          <w:rStyle w:val="Red"/>
-          <w:color w:val="auto"/>
-        </w:rPr>
-        <w:tab/>
-        <w:t>Character variable indicating that irrigation information for a diversion will be written to a time series output file.</w:t>
-      </w:r>
-    </w:p>
-    <w:p>
-      <w:pPr>
-        <w:rPr>
-          <w:rStyle w:val="Red"/>
-          <w:color w:val="auto"/>
-        </w:rPr>
-      </w:pPr>
-    </w:p>
-    <w:p>
-      <w:pPr>
-        <w:rPr>
-          <w:rStyle w:val="Red"/>
-          <w:color w:val="auto"/>
-        </w:rPr>
-      </w:pPr>
-      <w:r>
-        <w:rPr>
-          <w:rStyle w:val="Red"/>
-          <w:color w:val="auto"/>
-        </w:rPr>
-        <w:t>Segmentnum</w:t>
-      </w:r>
-      <w:r>
-        <w:rPr>
-          <w:rStyle w:val="Red"/>
-          <w:color w:val="auto"/>
-        </w:rPr>
-        <w:tab/>
-        <w:t>Integer variable that is the SFR2 segment number.</w:t>
-      </w:r>
-    </w:p>
-    <w:p>
-      <w:pPr>
-        <w:rPr>
-          <w:rStyle w:val="Red"/>
-          <w:color w:val="auto"/>
-        </w:rPr>
-      </w:pPr>
-    </w:p>
-    <w:p>
-      <w:pPr>
-        <w:rPr>
-          <w:rStyle w:val="Red"/>
-          <w:color w:val="auto"/>
-        </w:rPr>
-      </w:pPr>
-      <w:r>
-        <w:rPr>
-          <w:rStyle w:val="Red"/>
-          <w:color w:val="auto"/>
-        </w:rPr>
-        <w:t>Unitsfr</w:t>
-      </w:r>
-      <w:r>
-        <w:rPr>
-          <w:rStyle w:val="Red"/>
-          <w:color w:val="auto"/>
-        </w:rPr>
-        <w:tab/>
-      </w:r>
-      <w:r>
-        <w:rPr>
-          <w:rStyle w:val="Red"/>
-          <w:color w:val="auto"/>
-        </w:rPr>
-        <w:tab/>
-        <w:t>Integer variable that is the formatted output file unit number.</w:t>
-      </w:r>
-    </w:p>
-    <w:p>
-      <w:pPr>
-        <w:rPr>
-          <w:rStyle w:val="Red"/>
-          <w:color w:val="auto"/>
-        </w:rPr>
-      </w:pPr>
-    </w:p>
-    <w:p>
-      <w:pPr>
-        <w:rPr>
-          <w:rStyle w:val="Red"/>
-          <w:color w:val="auto"/>
-        </w:rPr>
-      </w:pPr>
-      <w:r>
-        <w:rPr>
-          <w:rStyle w:val="Red"/>
-          <w:color w:val="auto"/>
-        </w:rPr>
-        <w:t>WELL</w:t>
-      </w:r>
-      <w:r>
-        <w:rPr>
-          <w:rStyle w:val="Red"/>
-          <w:color w:val="auto"/>
-        </w:rPr>
-        <w:tab/>
-        <w:t>Character variable indicating that irrigation information for a well will be written to a time series output file.</w:t>
-      </w:r>
-    </w:p>
-    <w:p>
-      <w:pPr>
-        <w:rPr>
-          <w:rStyle w:val="Red"/>
-          <w:color w:val="auto"/>
-        </w:rPr>
-      </w:pPr>
-    </w:p>
-    <w:p>
-      <w:pPr>
-        <w:rPr>
-          <w:rStyle w:val="Red"/>
-          <w:color w:val="auto"/>
-        </w:rPr>
-      </w:pPr>
-      <w:r>
-        <w:rPr>
-          <w:rStyle w:val="Red"/>
-          <w:color w:val="auto"/>
-        </w:rPr>
-        <w:t>Segmentnum</w:t>
-      </w:r>
-      <w:r>
-        <w:rPr>
-          <w:rStyle w:val="Red"/>
-          <w:color w:val="auto"/>
-        </w:rPr>
-        <w:tab/>
-        <w:t>Integer variable that is the AWU well number.</w:t>
-      </w:r>
-    </w:p>
-    <w:p>
-      <w:pPr>
-        <w:rPr>
-          <w:rStyle w:val="Red"/>
-          <w:color w:val="auto"/>
-        </w:rPr>
-      </w:pPr>
-    </w:p>
-    <w:p>
-      <w:pPr>
-        <w:rPr>
-          <w:rStyle w:val="Red"/>
-          <w:color w:val="auto"/>
-        </w:rPr>
-      </w:pPr>
-      <w:r>
-        <w:rPr>
-          <w:rStyle w:val="Red"/>
-          <w:color w:val="auto"/>
-        </w:rPr>
-        <w:t>Unitwell</w:t>
-      </w:r>
-      <w:r>
-        <w:rPr>
-          <w:rStyle w:val="Red"/>
-          <w:color w:val="auto"/>
-        </w:rPr>
-        <w:tab/>
-      </w:r>
-      <w:r>
-        <w:rPr>
-          <w:rStyle w:val="Red"/>
-          <w:color w:val="auto"/>
-        </w:rPr>
-        <w:tab/>
-        <w:t>Integer variable that is the formatted output file unit number. This file is of type “Data” and is included in the MODFLOW Name file.</w:t>
-      </w:r>
-    </w:p>
-    <w:p>
-      <w:pPr>
-        <w:rPr>
-          <w:rStyle w:val="Red"/>
-          <w:color w:val="auto"/>
-        </w:rPr>
-      </w:pPr>
-    </w:p>
-    <w:p>
-      <w:pPr>
-        <w:ind w:left="2160" w:hanging="2160"/>
-        <w:rPr>
-          <w:rStyle w:val="Red"/>
-          <w:color w:val="auto"/>
-        </w:rPr>
-      </w:pPr>
-      <w:r>
-        <w:rPr>
-          <w:rStyle w:val="Red"/>
-          <w:color w:val="auto"/>
-        </w:rPr>
-        <w:t>END</w:t>
-      </w:r>
-      <w:r>
-        <w:rPr>
-          <w:rStyle w:val="Red"/>
-          <w:color w:val="auto"/>
-        </w:rPr>
-        <w:tab/>
-        <w:t>C</w:t>
-      </w:r>
-      <w:r>
-        <w:rPr>
-          <w:rStyle w:val="Red"/>
-          <w:color w:val="auto"/>
-        </w:rPr>
-        <w:t>haracter variable</w:t>
-      </w:r>
-      <w:r>
-        <w:rPr>
-          <w:rStyle w:val="Red"/>
-          <w:color w:val="auto"/>
-        </w:rPr>
-        <w:t xml:space="preserve"> specified to indicate the end of the time series data block</w:t>
-      </w:r>
-      <w:r>
-        <w:rPr>
-          <w:rStyle w:val="Red"/>
-          <w:color w:val="auto"/>
-        </w:rPr>
-        <w:t>.</w:t>
-      </w:r>
-      <w:r>
-        <w:rPr>
-          <w:rStyle w:val="Red"/>
-          <w:color w:val="auto"/>
-        </w:rPr>
-        <w:t xml:space="preserve"> </w:t>
-      </w:r>
-      <w:r>
-        <w:rPr>
-          <w:rStyle w:val="Red"/>
-          <w:color w:val="auto"/>
-        </w:rPr>
-        <w:t xml:space="preserve"> </w:t>
-      </w:r>
-    </w:p>
-    <w:p>
-      <w:pPr>
-        <w:rPr>
-          <w:rStyle w:val="Red"/>
-          <w:color w:val="auto"/>
-        </w:rPr>
-      </w:pPr>
-    </w:p>
-    <w:p>
-      <w:pPr>
-        <w:ind w:left="2160" w:hanging="2160"/>
-        <w:rPr>
-          <w:rStyle w:val="Red"/>
-          <w:color w:val="auto"/>
-        </w:rPr>
-      </w:pPr>
-    </w:p>
-    <w:p>
-      <w:pPr>
-        <w:ind w:left="2160" w:hanging="2160"/>
-        <w:rPr>
-          <w:rStyle w:val="Red"/>
-          <w:color w:val="auto"/>
-        </w:rPr>
-      </w:pPr>
     </w:p>
     <w:p>
       <w:pPr>
@@ -4980,7 +5217,23 @@
           <w:rStyle w:val="Red"/>
           <w:color w:val="auto"/>
         </w:rPr>
-        <w:t xml:space="preserve">. In this case, the pumping capacity or GW demand for each times step is specified as the variable Qtab in the TABFILE. </w:t>
+        <w:t xml:space="preserve">. In this case, the pumping capacity or GW demand for each times step is specified as the variable </w:t>
+      </w:r>
+      <w:proofErr w:type="spellStart"/>
+      <w:r>
+        <w:rPr>
+          <w:rStyle w:val="Red"/>
+          <w:color w:val="auto"/>
+        </w:rPr>
+        <w:t>Qtab</w:t>
+      </w:r>
+      <w:proofErr w:type="spellEnd"/>
+      <w:r>
+        <w:rPr>
+          <w:rStyle w:val="Red"/>
+          <w:color w:val="auto"/>
+        </w:rPr>
+        <w:t xml:space="preserve"> in the TABFILE. </w:t>
       </w:r>
       <w:r>
         <w:rPr>
@@ -5494,6 +5747,7 @@
         </w:rPr>
         <w:t>[</w:t>
       </w:r>
+      <w:proofErr w:type="spellStart"/>
       <w:r>
         <w:rPr>
           <w:rStyle w:val="Red"/>
@@ -5509,13 +5763,15 @@
         </w:rPr>
         <w:t>Numtab</w:t>
       </w:r>
-      <w:r>
-        <w:rPr>
-          <w:rStyle w:val="Red"/>
-          <w:color w:val="auto"/>
-        </w:rPr>
-        <w:tab/>
-      </w:r>
+      <w:proofErr w:type="spellEnd"/>
+      <w:r>
+        <w:rPr>
+          <w:rStyle w:val="Red"/>
+          <w:color w:val="auto"/>
+        </w:rPr>
+        <w:tab/>
+      </w:r>
+      <w:proofErr w:type="spellStart"/>
       <w:r>
         <w:rPr>
           <w:rStyle w:val="Red"/>
@@ -5531,6 +5787,7 @@
         </w:rPr>
         <w:t>Numtab</w:t>
       </w:r>
+      <w:proofErr w:type="spellEnd"/>
       <w:r>
         <w:rPr>
           <w:rStyle w:val="Red"/>
@@ -5545,6 +5802,7 @@
         </w:rPr>
         <w:tab/>
       </w:r>
+      <w:proofErr w:type="spellStart"/>
       <w:r>
         <w:rPr>
           <w:rStyle w:val="Red"/>
@@ -5567,13 +5825,15 @@
         </w:rPr>
         <w:t>Numtab</w:t>
       </w:r>
-      <w:r>
-        <w:rPr>
-          <w:rStyle w:val="Red"/>
-          <w:color w:val="auto"/>
-        </w:rPr>
-        <w:tab/>
-      </w:r>
+      <w:proofErr w:type="spellEnd"/>
+      <w:r>
+        <w:rPr>
+          <w:rStyle w:val="Red"/>
+          <w:color w:val="auto"/>
+        </w:rPr>
+        <w:tab/>
+      </w:r>
+      <w:proofErr w:type="spellStart"/>
       <w:r>
         <w:rPr>
           <w:rStyle w:val="Red"/>
@@ -5596,13 +5856,15 @@
         </w:rPr>
         <w:t>Numtab</w:t>
       </w:r>
-      <w:r>
-        <w:rPr>
-          <w:rStyle w:val="Red"/>
-          <w:color w:val="auto"/>
-        </w:rPr>
-        <w:tab/>
-      </w:r>
+      <w:proofErr w:type="spellEnd"/>
+      <w:r>
+        <w:rPr>
+          <w:rStyle w:val="Red"/>
+          <w:color w:val="auto"/>
+        </w:rPr>
+        <w:tab/>
+      </w:r>
+      <w:proofErr w:type="spellStart"/>
       <w:r>
         <w:rPr>
           <w:rStyle w:val="Red"/>
@@ -5625,6 +5887,7 @@
         </w:rPr>
         <w:t>Numtab</w:t>
       </w:r>
+      <w:proofErr w:type="spellEnd"/>
       <w:r>
         <w:rPr>
           <w:rStyle w:val="Red"/>
@@ -6022,6 +6285,7 @@
         </w:rPr>
         <w:tab/>
       </w:r>
+      <w:proofErr w:type="spellStart"/>
       <w:r>
         <w:rPr>
           <w:rStyle w:val="Red"/>
@@ -6044,22 +6308,24 @@
         </w:rPr>
         <w:t>Maxwell</w:t>
       </w:r>
-      <w:r>
-        <w:rPr>
-          <w:rStyle w:val="Red"/>
-          <w:color w:val="auto"/>
-          <w:vertAlign w:val="subscript"/>
-        </w:rPr>
-        <w:tab/>
-      </w:r>
-      <w:r>
-        <w:rPr>
-          <w:rStyle w:val="Red"/>
-          <w:color w:val="auto"/>
-          <w:vertAlign w:val="subscript"/>
-        </w:rPr>
-        <w:tab/>
-      </w:r>
+      <w:proofErr w:type="spellEnd"/>
+      <w:r>
+        <w:rPr>
+          <w:rStyle w:val="Red"/>
+          <w:color w:val="auto"/>
+          <w:vertAlign w:val="subscript"/>
+        </w:rPr>
+        <w:tab/>
+      </w:r>
+      <w:r>
+        <w:rPr>
+          <w:rStyle w:val="Red"/>
+          <w:color w:val="auto"/>
+          <w:vertAlign w:val="subscript"/>
+        </w:rPr>
+        <w:tab/>
+      </w:r>
+      <w:proofErr w:type="spellStart"/>
       <w:r>
         <w:rPr>
           <w:rStyle w:val="Red"/>
@@ -6075,6 +6341,7 @@
         </w:rPr>
         <w:t>Maxwell</w:t>
       </w:r>
+      <w:proofErr w:type="spellEnd"/>
       <w:r>
         <w:rPr>
           <w:rStyle w:val="Red"/>
@@ -7081,6 +7348,7 @@
         </w:rPr>
         <w:t xml:space="preserve"> </w:t>
       </w:r>
+      <w:proofErr w:type="spellStart"/>
       <w:r>
         <w:rPr>
           <w:rStyle w:val="Red"/>
@@ -7089,6 +7357,7 @@
         </w:rPr>
         <w:t>numcellseg</w:t>
       </w:r>
+      <w:proofErr w:type="spellEnd"/>
       <w:r>
         <w:rPr>
           <w:rStyle w:val="Red"/>
@@ -7096,6 +7365,7 @@
         </w:rPr>
         <w:t xml:space="preserve">    </w:t>
       </w:r>
+      <w:proofErr w:type="spellStart"/>
       <w:r>
         <w:rPr>
           <w:rStyle w:val="Red"/>
@@ -7121,6 +7391,7 @@
         </w:rPr>
         <w:t>numcellseg</w:t>
       </w:r>
+      <w:proofErr w:type="spellEnd"/>
       <w:r>
         <w:rPr>
           <w:rStyle w:val="Red"/>
@@ -7128,6 +7399,7 @@
         </w:rPr>
         <w:t xml:space="preserve">    </w:t>
       </w:r>
+      <w:proofErr w:type="spellStart"/>
       <w:r>
         <w:rPr>
           <w:rStyle w:val="Red"/>
@@ -7161,6 +7433,7 @@
         </w:rPr>
         <w:t>eg</w:t>
       </w:r>
+      <w:proofErr w:type="spellEnd"/>
       <w:r>
         <w:rPr>
           <w:rStyle w:val="Red"/>
@@ -7168,6 +7441,7 @@
         </w:rPr>
         <w:t xml:space="preserve">   </w:t>
       </w:r>
+      <w:proofErr w:type="spellStart"/>
       <w:r>
         <w:rPr>
           <w:rStyle w:val="Red"/>
@@ -7208,6 +7482,7 @@
         </w:rPr>
         <w:t>eg</w:t>
       </w:r>
+      <w:proofErr w:type="spellEnd"/>
       <w:r>
         <w:rPr>
           <w:rStyle w:val="Red"/>
@@ -7377,7 +7652,15 @@
           <w:rStyle w:val="Red"/>
           <w:color w:val="auto"/>
         </w:rPr>
-        <w:t xml:space="preserve">            [HRU_ID</w:t>
+        <w:t xml:space="preserve">            [</w:t>
+      </w:r>
+      <w:proofErr w:type="spellStart"/>
+      <w:r>
+        <w:rPr>
+          <w:rStyle w:val="Red"/>
+          <w:color w:val="auto"/>
+        </w:rPr>
+        <w:t>HRU_ID</w:t>
       </w:r>
       <w:r>
         <w:rPr>
@@ -7394,12 +7677,21 @@
         </w:rPr>
         <w:t>numcellseg</w:t>
       </w:r>
-      <w:r>
-        <w:rPr>
-          <w:rStyle w:val="Red"/>
-          <w:color w:val="auto"/>
-        </w:rPr>
-        <w:t xml:space="preserve">    EFF_FACT_</w:t>
+      <w:proofErr w:type="spellEnd"/>
+      <w:r>
+        <w:rPr>
+          <w:rStyle w:val="Red"/>
+          <w:color w:val="auto"/>
+        </w:rPr>
+        <w:t xml:space="preserve">    </w:t>
+      </w:r>
+      <w:proofErr w:type="spellStart"/>
+      <w:r>
+        <w:rPr>
+          <w:rStyle w:val="Red"/>
+          <w:color w:val="auto"/>
+        </w:rPr>
+        <w:t>EFF_FACT_</w:t>
       </w:r>
       <w:r>
         <w:t>SFR</w:t>
@@ -7412,12 +7704,21 @@
         </w:rPr>
         <w:t>numcellseg</w:t>
       </w:r>
-      <w:r>
-        <w:rPr>
-          <w:rStyle w:val="Red"/>
-          <w:color w:val="auto"/>
-        </w:rPr>
-        <w:t xml:space="preserve">   FIELD</w:t>
+      <w:proofErr w:type="spellEnd"/>
+      <w:r>
+        <w:rPr>
+          <w:rStyle w:val="Red"/>
+          <w:color w:val="auto"/>
+        </w:rPr>
+        <w:t xml:space="preserve">   </w:t>
+      </w:r>
+      <w:proofErr w:type="spellStart"/>
+      <w:r>
+        <w:rPr>
+          <w:rStyle w:val="Red"/>
+          <w:color w:val="auto"/>
+        </w:rPr>
+        <w:t>FIELD</w:t>
       </w:r>
       <w:r>
         <w:rPr>
@@ -7444,6 +7745,7 @@
         </w:rPr>
         <w:t>numcellseg</w:t>
       </w:r>
+      <w:proofErr w:type="spellEnd"/>
       <w:r>
         <w:rPr>
           <w:rStyle w:val="Red"/>
@@ -7658,7 +7960,7 @@
           <w:color w:val="auto"/>
         </w:rPr>
       </w:pPr>
-      <w:commentRangeStart w:id="1"/>
+      <w:commentRangeStart w:id="0"/>
       <w:r>
         <w:rPr>
           <w:rStyle w:val="Red"/>
@@ -7867,12 +8169,12 @@
         </w:rPr>
         <w:t>]</w:t>
       </w:r>
-      <w:commentRangeEnd w:id="1"/>
+      <w:commentRangeEnd w:id="0"/>
       <w:r>
         <w:rPr>
           <w:rStyle w:val="CommentReference"/>
         </w:rPr>
-        <w:commentReference w:id="1"/>
+        <w:commentReference w:id="0"/>
       </w:r>
     </w:p>
     <w:p>
@@ -7984,6 +8286,7 @@
         </w:rPr>
         <w:t xml:space="preserve"> </w:t>
       </w:r>
+      <w:proofErr w:type="spellStart"/>
       <w:r>
         <w:rPr>
           <w:rStyle w:val="Red"/>
@@ -7992,6 +8295,7 @@
         </w:rPr>
         <w:t>numcellwell</w:t>
       </w:r>
+      <w:proofErr w:type="spellEnd"/>
       <w:r>
         <w:rPr>
           <w:rStyle w:val="Red"/>
@@ -8014,6 +8318,7 @@
         </w:rPr>
         <w:t xml:space="preserve"> </w:t>
       </w:r>
+      <w:proofErr w:type="spellStart"/>
       <w:r>
         <w:rPr>
           <w:rStyle w:val="Red"/>
@@ -8022,6 +8327,7 @@
         </w:rPr>
         <w:t>numcellwell</w:t>
       </w:r>
+      <w:proofErr w:type="spellEnd"/>
       <w:r>
         <w:rPr>
           <w:rStyle w:val="Red"/>
@@ -8051,6 +8357,7 @@
         </w:rPr>
         <w:t xml:space="preserve"> </w:t>
       </w:r>
+      <w:proofErr w:type="spellStart"/>
       <w:r>
         <w:rPr>
           <w:rStyle w:val="Red"/>
@@ -8059,6 +8366,7 @@
         </w:rPr>
         <w:t>numcellwell</w:t>
       </w:r>
+      <w:proofErr w:type="spellEnd"/>
       <w:r>
         <w:rPr>
           <w:rStyle w:val="Red"/>
@@ -8109,6 +8417,7 @@
         </w:rPr>
         <w:t xml:space="preserve"> </w:t>
       </w:r>
+      <w:proofErr w:type="spellStart"/>
       <w:r>
         <w:rPr>
           <w:rStyle w:val="Red"/>
@@ -8117,14 +8426,16 @@
         </w:rPr>
         <w:t>numcellwell</w:t>
       </w:r>
-      <w:r>
-        <w:rPr>
-          <w:rStyle w:val="Red"/>
-          <w:color w:val="auto"/>
-          <w:vertAlign w:val="subscript"/>
-        </w:rPr>
-        <w:tab/>
-      </w:r>
+      <w:proofErr w:type="spellEnd"/>
+      <w:r>
+        <w:rPr>
+          <w:rStyle w:val="Red"/>
+          <w:color w:val="auto"/>
+          <w:vertAlign w:val="subscript"/>
+        </w:rPr>
+        <w:tab/>
+      </w:r>
+      <w:proofErr w:type="spellStart"/>
       <w:r>
         <w:rPr>
           <w:rStyle w:val="Red"/>
@@ -8142,6 +8453,7 @@
         </w:rPr>
         <w:t>numcellwell</w:t>
       </w:r>
+      <w:proofErr w:type="spellEnd"/>
       <w:r>
         <w:rPr>
           <w:rStyle w:val="Red"/>
@@ -8323,8 +8635,18 @@
           <w:color w:val="auto"/>
           <w:vertAlign w:val="subscript"/>
         </w:rPr>
-        <w:t xml:space="preserve"> numcellwell</w:t>
-      </w:r>
+        <w:t xml:space="preserve"> </w:t>
+      </w:r>
+      <w:proofErr w:type="spellStart"/>
+      <w:r>
+        <w:rPr>
+          <w:rStyle w:val="Red"/>
+          <w:color w:val="auto"/>
+          <w:vertAlign w:val="subscript"/>
+        </w:rPr>
+        <w:t>numcellwell</w:t>
+      </w:r>
+      <w:proofErr w:type="spellEnd"/>
       <w:r>
         <w:rPr>
           <w:rStyle w:val="Red"/>
@@ -8338,8 +8660,18 @@
           <w:color w:val="auto"/>
           <w:vertAlign w:val="subscript"/>
         </w:rPr>
-        <w:t xml:space="preserve"> numcellwell</w:t>
-      </w:r>
+        <w:t xml:space="preserve"> </w:t>
+      </w:r>
+      <w:proofErr w:type="spellStart"/>
+      <w:r>
+        <w:rPr>
+          <w:rStyle w:val="Red"/>
+          <w:color w:val="auto"/>
+          <w:vertAlign w:val="subscript"/>
+        </w:rPr>
+        <w:t>numcellwell</w:t>
+      </w:r>
+      <w:proofErr w:type="spellEnd"/>
       <w:r>
         <w:rPr>
           <w:rStyle w:val="Red"/>
@@ -8367,16 +8699,27 @@
           <w:color w:val="auto"/>
           <w:vertAlign w:val="subscript"/>
         </w:rPr>
-        <w:t xml:space="preserve"> numcellwell</w:t>
-      </w:r>
-      <w:r>
-        <w:rPr>
-          <w:rStyle w:val="Red"/>
-          <w:color w:val="auto"/>
-          <w:vertAlign w:val="subscript"/>
-        </w:rPr>
-        <w:tab/>
-      </w:r>
+        <w:t xml:space="preserve"> </w:t>
+      </w:r>
+      <w:proofErr w:type="spellStart"/>
+      <w:r>
+        <w:rPr>
+          <w:rStyle w:val="Red"/>
+          <w:color w:val="auto"/>
+          <w:vertAlign w:val="subscript"/>
+        </w:rPr>
+        <w:t>numcellwell</w:t>
+      </w:r>
+      <w:proofErr w:type="spellEnd"/>
+      <w:r>
+        <w:rPr>
+          <w:rStyle w:val="Red"/>
+          <w:color w:val="auto"/>
+          <w:vertAlign w:val="subscript"/>
+        </w:rPr>
+        <w:tab/>
+      </w:r>
+      <w:proofErr w:type="spellStart"/>
       <w:r>
         <w:rPr>
           <w:rStyle w:val="Red"/>
@@ -8394,6 +8737,7 @@
         </w:rPr>
         <w:t>numcellwell</w:t>
       </w:r>
+      <w:proofErr w:type="spellEnd"/>
       <w:r>
         <w:rPr>
           <w:rStyle w:val="Red"/>
@@ -8755,6 +9099,7 @@
         </w:rPr>
         <w:t xml:space="preserve">              [</w:t>
       </w:r>
+      <w:proofErr w:type="spellStart"/>
       <w:r>
         <w:rPr>
           <w:rStyle w:val="Red"/>
@@ -8770,6 +9115,7 @@
         </w:rPr>
         <w:t>numsegwell</w:t>
       </w:r>
+      <w:proofErr w:type="spellEnd"/>
       <w:r>
         <w:rPr>
           <w:rStyle w:val="Red"/>
@@ -8777,6 +9123,7 @@
         </w:rPr>
         <w:t xml:space="preserve">     </w:t>
       </w:r>
+      <w:proofErr w:type="spellStart"/>
       <w:r>
         <w:rPr>
           <w:rStyle w:val="Red"/>
@@ -8799,6 +9146,7 @@
         </w:rPr>
         <w:t>numsegwell</w:t>
       </w:r>
+      <w:proofErr w:type="spellEnd"/>
       <w:r>
         <w:rPr>
           <w:rStyle w:val="Red"/>
@@ -8857,7 +9205,21 @@
           <w:color w:val="auto"/>
         </w:rPr>
         <w:tab/>
-        <w:t xml:space="preserve">An integer variable. IRRSFR </w:t>
+        <w:t xml:space="preserve">An </w:t>
+      </w:r>
+      <w:r>
+        <w:rPr>
+          <w:rStyle w:val="Red"/>
+          <w:color w:val="auto"/>
+        </w:rPr>
+        <w:t>optional character</w:t>
+      </w:r>
+      <w:r>
+        <w:rPr>
+          <w:rStyle w:val="Red"/>
+          <w:color w:val="auto"/>
+        </w:rPr>
+        <w:t xml:space="preserve"> variable. IRRSFR </w:t>
       </w:r>
       <w:r>
         <w:rPr>
@@ -8885,7 +9247,7 @@
           <w:rStyle w:val="Red"/>
           <w:color w:val="auto"/>
         </w:rPr>
-        <w:t xml:space="preserve"> is specified in the OPTIONS block. If IRRSFR &lt; 0, irrigation segment data from the previous stress period will be used. If IRRSFR=0, all irrigation segments will be set to inactive. If IRRSFR&gt;0 then IRRSFR is equal to the number of irrigation segments specified during the stress period.</w:t>
+        <w:t xml:space="preserve"> is specified in the OPTIONS block. </w:t>
       </w:r>
     </w:p>
     <w:p>
@@ -8936,7 +9298,21 @@
           <w:rStyle w:val="Red"/>
           <w:color w:val="auto"/>
         </w:rPr>
-        <w:t xml:space="preserve">segments that will </w:t>
+        <w:t xml:space="preserve">segments </w:t>
+      </w:r>
+      <w:r>
+        <w:rPr>
+          <w:rStyle w:val="Red"/>
+          <w:color w:val="auto"/>
+        </w:rPr>
+        <w:t xml:space="preserve">active during a stress period </w:t>
+      </w:r>
+      <w:r>
+        <w:rPr>
+          <w:rStyle w:val="Red"/>
+          <w:color w:val="auto"/>
+        </w:rPr>
+        <w:t xml:space="preserve">that will </w:t>
       </w:r>
       <w:r>
         <w:rPr>
@@ -8959,6 +9335,34 @@
         </w:rPr>
         <w:t xml:space="preserve"> </w:t>
       </w:r>
+      <w:r>
+        <w:rPr>
+          <w:rStyle w:val="Red"/>
+          <w:color w:val="auto"/>
+        </w:rPr>
+        <w:t>If NUMIRRSEGSP &lt; 0, irrigation segment data from the previous stress period will be used. If NUMIRRSEGSP</w:t>
+      </w:r>
+      <w:r>
+        <w:rPr>
+          <w:rStyle w:val="Red"/>
+          <w:color w:val="auto"/>
+        </w:rPr>
+        <w:t xml:space="preserve"> </w:t>
+      </w:r>
+      <w:r>
+        <w:rPr>
+          <w:rStyle w:val="Red"/>
+          <w:color w:val="auto"/>
+        </w:rPr>
+        <w:t>=0, all irrigation se</w:t>
+      </w:r>
+      <w:r>
+        <w:rPr>
+          <w:rStyle w:val="Red"/>
+          <w:color w:val="auto"/>
+        </w:rPr>
+        <w:t>gments will be set to inactive.</w:t>
+      </w:r>
     </w:p>
     <w:p>
       <w:pPr>
@@ -9499,6 +9903,203 @@
       <w:pPr>
         <w:rPr>
           <w:rStyle w:val="Red"/>
+          <w:strike/>
+          <w:color w:val="auto"/>
+        </w:rPr>
+      </w:pPr>
+    </w:p>
+    <w:p>
+      <w:pPr>
+        <w:rPr>
+          <w:rStyle w:val="Red"/>
+          <w:color w:val="auto"/>
+        </w:rPr>
+      </w:pPr>
+      <w:r>
+        <w:rPr>
+          <w:rStyle w:val="Red"/>
+          <w:color w:val="auto"/>
+        </w:rPr>
+        <w:t>IRRWELL</w:t>
+      </w:r>
+      <w:r>
+        <w:rPr>
+          <w:rStyle w:val="Red"/>
+          <w:color w:val="auto"/>
+        </w:rPr>
+        <w:tab/>
+      </w:r>
+      <w:r>
+        <w:rPr>
+          <w:rStyle w:val="Red"/>
+          <w:color w:val="auto"/>
+        </w:rPr>
+        <w:t>An optional character variable. IRR</w:t>
+      </w:r>
+      <w:r>
+        <w:rPr>
+          <w:rStyle w:val="Red"/>
+          <w:color w:val="auto"/>
+        </w:rPr>
+        <w:t>WELL</w:t>
+      </w:r>
+      <w:r>
+        <w:rPr>
+          <w:rStyle w:val="Red"/>
+          <w:color w:val="auto"/>
+        </w:rPr>
+        <w:t xml:space="preserve"> can be specified if character variable IRRIGATION_</w:t>
+      </w:r>
+      <w:r>
+        <w:rPr>
+          <w:rStyle w:val="Red"/>
+          <w:color w:val="auto"/>
+        </w:rPr>
+        <w:t>WELL</w:t>
+      </w:r>
+      <w:r>
+        <w:rPr>
+          <w:rStyle w:val="Red"/>
+          <w:color w:val="auto"/>
+        </w:rPr>
+        <w:t xml:space="preserve"> is specified in the OPTIONS block.</w:t>
+      </w:r>
+    </w:p>
+    <w:p>
+      <w:pPr>
+        <w:rPr>
+          <w:rStyle w:val="Red"/>
+          <w:color w:val="auto"/>
+        </w:rPr>
+      </w:pPr>
+    </w:p>
+    <w:p>
+      <w:pPr>
+        <w:rPr>
+          <w:rStyle w:val="Red"/>
+          <w:strike/>
+          <w:color w:val="auto"/>
+        </w:rPr>
+      </w:pPr>
+      <w:r>
+        <w:rPr>
+          <w:rStyle w:val="Red"/>
+          <w:color w:val="auto"/>
+        </w:rPr>
+        <w:t>NUMIRRWELLSP</w:t>
+      </w:r>
+      <w:r>
+        <w:rPr>
+          <w:rStyle w:val="Red"/>
+          <w:color w:val="auto"/>
+        </w:rPr>
+        <w:tab/>
+      </w:r>
+      <w:r>
+        <w:rPr>
+          <w:rStyle w:val="Red"/>
+          <w:color w:val="auto"/>
+        </w:rPr>
+        <w:t xml:space="preserve">An integer variable equal to the number of </w:t>
+      </w:r>
+      <w:r>
+        <w:rPr>
+          <w:rStyle w:val="Red"/>
+          <w:color w:val="auto"/>
+        </w:rPr>
+        <w:t>AWU wells</w:t>
+      </w:r>
+      <w:r>
+        <w:rPr>
+          <w:rStyle w:val="Red"/>
+          <w:color w:val="auto"/>
+        </w:rPr>
+        <w:t xml:space="preserve"> active during a stress period </w:t>
+      </w:r>
+      <w:r>
+        <w:rPr>
+          <w:rStyle w:val="Red"/>
+          <w:color w:val="auto"/>
+        </w:rPr>
+        <w:t xml:space="preserve">that will pump water </w:t>
+      </w:r>
+      <w:r>
+        <w:rPr>
+          <w:rStyle w:val="Red"/>
+          <w:color w:val="auto"/>
+        </w:rPr>
+        <w:t>for irrigation on MODFLOW cells or PRMS HRUs</w:t>
+      </w:r>
+      <w:r>
+        <w:rPr>
+          <w:rStyle w:val="Red"/>
+          <w:color w:val="auto"/>
+        </w:rPr>
+        <w:t xml:space="preserve">. If </w:t>
+      </w:r>
+      <w:r>
+        <w:rPr>
+          <w:rStyle w:val="Red"/>
+          <w:color w:val="auto"/>
+        </w:rPr>
+        <w:t>NUMIRRWELLSP</w:t>
+      </w:r>
+      <w:r>
+        <w:rPr>
+          <w:rStyle w:val="Red"/>
+          <w:color w:val="auto"/>
+        </w:rPr>
+        <w:t xml:space="preserve"> &lt; 0, irrigation </w:t>
+      </w:r>
+      <w:r>
+        <w:rPr>
+          <w:rStyle w:val="Red"/>
+          <w:color w:val="auto"/>
+        </w:rPr>
+        <w:t>well</w:t>
+      </w:r>
+      <w:r>
+        <w:rPr>
+          <w:rStyle w:val="Red"/>
+          <w:color w:val="auto"/>
+        </w:rPr>
+        <w:t xml:space="preserve"> data from the previous stress period will be used. If </w:t>
+      </w:r>
+      <w:r>
+        <w:rPr>
+          <w:rStyle w:val="Red"/>
+          <w:color w:val="auto"/>
+        </w:rPr>
+        <w:t>NUMIRRWELLSP</w:t>
+      </w:r>
+      <w:r>
+        <w:rPr>
+          <w:rStyle w:val="Red"/>
+          <w:color w:val="auto"/>
+        </w:rPr>
+        <w:t xml:space="preserve"> =0, all irrigation </w:t>
+      </w:r>
+      <w:r>
+        <w:rPr>
+          <w:rStyle w:val="Red"/>
+          <w:color w:val="auto"/>
+        </w:rPr>
+        <w:t>wells</w:t>
+      </w:r>
+      <w:bookmarkStart w:id="1" w:name="_GoBack"/>
+      <w:bookmarkEnd w:id="1"/>
+      <w:r>
+        <w:rPr>
+          <w:rStyle w:val="Red"/>
+          <w:color w:val="auto"/>
+        </w:rPr>
+        <w:t xml:space="preserve"> will be set to inactive.</w:t>
+      </w:r>
+    </w:p>
+    <w:p>
+      <w:pPr>
+        <w:rPr>
+          <w:rStyle w:val="Red"/>
           <w:color w:val="auto"/>
         </w:rPr>
       </w:pPr>
@@ -9898,35 +10499,7 @@
           <w:color w:val="auto"/>
         </w:rPr>
         <w:tab/>
-        <w:t xml:space="preserve">An optional character variable indicating that supplemental well stress period data will be specified. If </w:t>
-      </w:r>
-      <w:r>
-        <w:rPr>
-          <w:rStyle w:val="Red"/>
-          <w:color w:val="auto"/>
-        </w:rPr>
-        <w:t>SUPWELL</w:t>
-      </w:r>
-      <w:r>
-        <w:rPr>
-          <w:rStyle w:val="Red"/>
-          <w:color w:val="auto"/>
-        </w:rPr>
-        <w:t xml:space="preserve"> is less than or equal to zero then no supplemental well data will be read during </w:t>
-      </w:r>
-      <w:r>
-        <w:rPr>
-          <w:rStyle w:val="Red"/>
-          <w:color w:val="auto"/>
-        </w:rPr>
-        <w:t>a</w:t>
-      </w:r>
-      <w:r>
-        <w:rPr>
-          <w:rStyle w:val="Red"/>
-          <w:color w:val="auto"/>
-        </w:rPr>
-        <w:t xml:space="preserve"> stress period.</w:t>
+        <w:t xml:space="preserve">An optional character variable indicating that supplemental well stress period data will be specified. </w:t>
       </w:r>
     </w:p>
     <w:p>
@@ -9957,7 +10530,21 @@
           <w:color w:val="auto"/>
         </w:rPr>
         <w:tab/>
-        <w:t xml:space="preserve">An integer variable equal to the number of supplementary wells </w:t>
+        <w:t xml:space="preserve">An integer variable equal to the number of </w:t>
+      </w:r>
+      <w:r>
+        <w:rPr>
+          <w:rStyle w:val="Red"/>
+          <w:color w:val="auto"/>
+        </w:rPr>
+        <w:t xml:space="preserve">active </w:t>
+      </w:r>
+      <w:r>
+        <w:rPr>
+          <w:rStyle w:val="Red"/>
+          <w:color w:val="auto"/>
+        </w:rPr>
+        <w:t xml:space="preserve">supplementary wells </w:t>
       </w:r>
       <w:r>
         <w:rPr>
@@ -9973,6 +10560,55 @@
         </w:rPr>
         <w:t>that will pump groundwater to meet the surface water shortfall for irrigation.</w:t>
       </w:r>
+      <w:r>
+        <w:rPr>
+          <w:rStyle w:val="Red"/>
+          <w:color w:val="auto"/>
+        </w:rPr>
+        <w:t xml:space="preserve"> </w:t>
+      </w:r>
+      <w:r>
+        <w:rPr>
+          <w:rStyle w:val="Red"/>
+          <w:color w:val="auto"/>
+        </w:rPr>
+        <w:t xml:space="preserve">If NUMSUPWELLSP &lt; 0, </w:t>
+      </w:r>
+      <w:r>
+        <w:rPr>
+          <w:rStyle w:val="Red"/>
+          <w:color w:val="auto"/>
+        </w:rPr>
+        <w:t>supplementary</w:t>
+      </w:r>
+      <w:r>
+        <w:rPr>
+          <w:rStyle w:val="Red"/>
+          <w:color w:val="auto"/>
+        </w:rPr>
+        <w:t xml:space="preserve"> </w:t>
+      </w:r>
+      <w:r>
+        <w:rPr>
+          <w:rStyle w:val="Red"/>
+          <w:color w:val="auto"/>
+        </w:rPr>
+        <w:t>well</w:t>
+      </w:r>
+      <w:r>
+        <w:rPr>
+          <w:rStyle w:val="Red"/>
+          <w:color w:val="auto"/>
+        </w:rPr>
+        <w:t xml:space="preserve"> data from the previous stress period will be used. If NUMSUPWELLSP =0, all </w:t>
+      </w:r>
+      <w:r>
+        <w:rPr>
+          <w:rStyle w:val="Red"/>
+          <w:color w:val="auto"/>
+        </w:rPr>
+        <w:t>supplementary wells will be set to inactive.</w:t>
+      </w:r>
     </w:p>
     <w:p>
       <w:pPr>
@@ -10098,6 +10734,7 @@
           <w:rStyle w:val="Red"/>
           <w:color w:val="auto"/>
         </w:rPr>
+        <w:lastRenderedPageBreak/>
         <w:t>SEGWELLID</w:t>
       </w:r>
       <w:r>
@@ -10230,7 +10867,6 @@
           <w:rStyle w:val="Red"/>
           <w:color w:val="auto"/>
         </w:rPr>
-        <w:lastRenderedPageBreak/>
         <w:t xml:space="preserve">Note </w:t>
       </w:r>
       <w:r>
@@ -10666,7 +11302,14 @@
       </w:r>
       <w:r>
         <w:tab/>
-        <w:t>A real variable equal to the simulation time that the pumping rate Q will be used to interpolate the maximum or applied pumping rate for a time step. The pumping rate for a time step is calculated using linear interpolation. The units for TIME must be consistent with the DIS Package input variable ITMUNI.</w:t>
+      </w:r>
+      <w:proofErr w:type="gramStart"/>
+      <w:r>
+        <w:t>A</w:t>
+      </w:r>
+      <w:proofErr w:type="gramEnd"/>
+      <w:r>
+        <w:t xml:space="preserve"> real variable equal to the simulation time that the pumping rate Q will be used to interpolate the maximum or applied pumping rate for a time step. The pumping rate for a time step is calculated using linear interpolation. The units for TIME must be consistent with the DIS Package input variable ITMUNI.</w:t>
       </w:r>
     </w:p>
     <w:p>
@@ -10698,7 +11341,7 @@
 
 <file path=word/comments.xml><?xml version="1.0" encoding="utf-8"?>
 <w:comments xmlns:wpc="http://schemas.microsoft.com/office/word/2010/wordprocessingCanvas" xmlns:mc="http://schemas.openxmlformats.org/markup-compatibility/2006" xmlns:o="urn:schemas-microsoft-com:office:office" xmlns:r="http://schemas.openxmlformats.org/officeDocument/2006/relationships" xmlns:m="http://schemas.openxmlformats.org/officeDocument/2006/math" xmlns:v="urn:schemas-microsoft-com:vml" xmlns:wp14="http://schemas.microsoft.com/office/word/2010/wordprocessingDrawing" xmlns:wp="http://schemas.openxmlformats.org/drawingml/2006/wordprocessingDrawing" xmlns:w10="urn:schemas-microsoft-com:office:word" xmlns:w="http://schemas.openxmlformats.org/wordprocessingml/2006/main" xmlns:w14="http://schemas.microsoft.com/office/word/2010/wordml" xmlns:w15="http://schemas.microsoft.com/office/word/2012/wordml" xmlns:wpg="http://schemas.microsoft.com/office/word/2010/wordprocessingGroup" xmlns:wpi="http://schemas.microsoft.com/office/word/2010/wordprocessingInk" xmlns:wne="http://schemas.microsoft.com/office/word/2006/wordml" xmlns:wps="http://schemas.microsoft.com/office/word/2010/wordprocessingShape" mc:Ignorable="w14 w15 wp14">
-  <w:comment w:id="1" w:author="Niswonger, Richard" w:date="2018-01-31T14:58:00Z" w:initials="NR">
+  <w:comment w:id="0" w:author="Niswonger, Richard" w:date="2018-01-31T14:58:00Z" w:initials="NR">
     <w:p>
       <w:pPr>
         <w:pStyle w:val="CommentText"/>
@@ -10775,7 +11418,7 @@
           <w:rPr>
             <w:noProof/>
           </w:rPr>
-          <w:t>4</w:t>
+          <w:t>8</w:t>
         </w:r>
         <w:r>
           <w:rPr>
@@ -11860,7 +12503,7 @@
 </file>
 
 <file path=customXml/itemProps1.xml><?xml version="1.0" encoding="utf-8"?>
-<ds:datastoreItem xmlns:ds="http://schemas.openxmlformats.org/officeDocument/2006/customXml" ds:itemID="{1B0494C0-90C5-40C5-BDFB-29412665E6C2}">
+<ds:datastoreItem xmlns:ds="http://schemas.openxmlformats.org/officeDocument/2006/customXml" ds:itemID="{E2E1AF4E-A342-4E63-BAC9-B371AD1BA182}">
   <ds:schemaRefs>
     <ds:schemaRef ds:uri="http://schemas.openxmlformats.org/officeDocument/2006/bibliography"/>
   </ds:schemaRefs>

</xml_diff>